<commit_message>
added all lab 9 stuff
</commit_message>
<xml_diff>
--- a/week9/lab9/Lab9_ColeBardin_AnswerSheet.docx
+++ b/week9/lab9/Lab9_ColeBardin_AnswerSheet.docx
@@ -1,6 +1,6 @@
 
 <file path=word/document.xml><?xml version="1.0" encoding="utf-8"?>
-<w:document xmlns:wpc="http://schemas.microsoft.com/office/word/2010/wordprocessingCanvas" xmlns:cx="http://schemas.microsoft.com/office/drawing/2014/chartex" xmlns:cx1="http://schemas.microsoft.com/office/drawing/2015/9/8/chartex" xmlns:cx2="http://schemas.microsoft.com/office/drawing/2015/10/21/chartex" xmlns:cx3="http://schemas.microsoft.com/office/drawing/2016/5/9/chartex" xmlns:cx4="http://schemas.microsoft.com/office/drawing/2016/5/10/chartex" xmlns:cx5="http://schemas.microsoft.com/office/drawing/2016/5/11/chartex" xmlns:cx6="http://schemas.microsoft.com/office/drawing/2016/5/12/chartex" xmlns:cx7="http://schemas.microsoft.com/office/drawing/2016/5/13/chartex" xmlns:cx8="http://schemas.microsoft.com/office/drawing/2016/5/14/chartex" xmlns:mc="http://schemas.openxmlformats.org/markup-compatibility/2006" xmlns:aink="http://schemas.microsoft.com/office/drawing/2016/ink" xmlns:am3d="http://schemas.microsoft.com/office/drawing/2017/model3d" xmlns:o="urn:schemas-microsoft-com:office:office" xmlns:r="http://schemas.openxmlformats.org/officeDocument/2006/relationships" xmlns:m="http://schemas.openxmlformats.org/officeDocument/2006/math" xmlns:v="urn:schemas-microsoft-com:vml" xmlns:wp14="http://schemas.microsoft.com/office/word/2010/wordprocessingDrawing" xmlns:wp="http://schemas.openxmlformats.org/drawingml/2006/wordprocessingDrawing" xmlns:w10="urn:schemas-microsoft-com:office:word" xmlns:w="http://schemas.openxmlformats.org/wordprocessingml/2006/main" xmlns:w14="http://schemas.microsoft.com/office/word/2010/wordml" xmlns:w15="http://schemas.microsoft.com/office/word/2012/wordml" xmlns:w16cex="http://schemas.microsoft.com/office/word/2018/wordml/cex" xmlns:w16cid="http://schemas.microsoft.com/office/word/2016/wordml/cid" xmlns:w16="http://schemas.microsoft.com/office/word/2018/wordml" xmlns:w16sdtdh="http://schemas.microsoft.com/office/word/2020/wordml/sdtdatahash" xmlns:w16se="http://schemas.microsoft.com/office/word/2015/wordml/symex" xmlns:wpg="http://schemas.microsoft.com/office/word/2010/wordprocessingGroup" xmlns:wpi="http://schemas.microsoft.com/office/word/2010/wordprocessingInk" xmlns:wne="http://schemas.microsoft.com/office/word/2006/wordml" xmlns:wps="http://schemas.microsoft.com/office/word/2010/wordprocessingShape" mc:Ignorable="w14 w15 w16se w16cid w16 w16cex w16sdtdh wp14">
+<w:document xmlns:wpc="http://schemas.microsoft.com/office/word/2010/wordprocessingCanvas" xmlns:cx="http://schemas.microsoft.com/office/drawing/2014/chartex" xmlns:cx1="http://schemas.microsoft.com/office/drawing/2015/9/8/chartex" xmlns:cx2="http://schemas.microsoft.com/office/drawing/2015/10/21/chartex" xmlns:cx3="http://schemas.microsoft.com/office/drawing/2016/5/9/chartex" xmlns:cx4="http://schemas.microsoft.com/office/drawing/2016/5/10/chartex" xmlns:cx5="http://schemas.microsoft.com/office/drawing/2016/5/11/chartex" xmlns:cx6="http://schemas.microsoft.com/office/drawing/2016/5/12/chartex" xmlns:cx7="http://schemas.microsoft.com/office/drawing/2016/5/13/chartex" xmlns:cx8="http://schemas.microsoft.com/office/drawing/2016/5/14/chartex" xmlns:mc="http://schemas.openxmlformats.org/markup-compatibility/2006" xmlns:aink="http://schemas.microsoft.com/office/drawing/2016/ink" xmlns:am3d="http://schemas.microsoft.com/office/drawing/2017/model3d" xmlns:o="urn:schemas-microsoft-com:office:office" xmlns:oel="http://schemas.microsoft.com/office/2019/extlst" xmlns:r="http://schemas.openxmlformats.org/officeDocument/2006/relationships" xmlns:m="http://schemas.openxmlformats.org/officeDocument/2006/math" xmlns:v="urn:schemas-microsoft-com:vml" xmlns:wp14="http://schemas.microsoft.com/office/word/2010/wordprocessingDrawing" xmlns:wp="http://schemas.openxmlformats.org/drawingml/2006/wordprocessingDrawing" xmlns:w10="urn:schemas-microsoft-com:office:word" xmlns:w="http://schemas.openxmlformats.org/wordprocessingml/2006/main" xmlns:w14="http://schemas.microsoft.com/office/word/2010/wordml" xmlns:w15="http://schemas.microsoft.com/office/word/2012/wordml" xmlns:w16cex="http://schemas.microsoft.com/office/word/2018/wordml/cex" xmlns:w16cid="http://schemas.microsoft.com/office/word/2016/wordml/cid" xmlns:w16="http://schemas.microsoft.com/office/word/2018/wordml" xmlns:w16sdtdh="http://schemas.microsoft.com/office/word/2020/wordml/sdtdatahash" xmlns:w16se="http://schemas.microsoft.com/office/word/2015/wordml/symex" xmlns:wpg="http://schemas.microsoft.com/office/word/2010/wordprocessingGroup" xmlns:wpi="http://schemas.microsoft.com/office/word/2010/wordprocessingInk" xmlns:wne="http://schemas.microsoft.com/office/word/2006/wordml" xmlns:wps="http://schemas.microsoft.com/office/word/2010/wordprocessingShape" mc:Ignorable="w14 w15 w16se w16cid w16 w16cex w16sdtdh wp14">
   <w:body>
     <w:p>
       <w:pPr>
@@ -15,6 +15,7 @@
           <w:szCs w:val="20"/>
         </w:rPr>
       </w:pPr>
+      <w:proofErr w:type="spellStart"/>
       <w:r>
         <w:rPr>
           <w:rFonts w:ascii="Times New Roman" w:hAnsi="Times New Roman" w:cs="Times New Roman"/>
@@ -23,6 +24,7 @@
         </w:rPr>
         <w:t>Drexel University</w:t>
       </w:r>
+      <w:proofErr w:type="spellEnd"/>
       <w:r>
         <w:rPr>
           <w:rFonts w:ascii="Times New Roman" w:hAnsi="Times New Roman" w:cs="Times New Roman"/>
@@ -127,7 +129,16 @@
           <w:sz w:val="24"/>
           <w:szCs w:val="24"/>
         </w:rPr>
-        <w:t xml:space="preserve">__ __ </w:t>
+        <w:t>61</w:t>
+      </w:r>
+      <w:r>
+        <w:rPr>
+          <w:rFonts w:ascii="Times New Roman" w:hAnsi="Times New Roman" w:cs="Times New Roman"/>
+          <w:b/>
+          <w:sz w:val="24"/>
+          <w:szCs w:val="24"/>
+        </w:rPr>
+        <w:t xml:space="preserve"> </w:t>
       </w:r>
       <w:r>
         <w:rPr>
@@ -191,18 +202,7 @@
           <w:sz w:val="24"/>
           <w:szCs w:val="24"/>
         </w:rPr>
-        <w:t xml:space="preserve">_ _ _ _ _ _ _ _ _ _ _ _ </w:t>
-      </w:r>
-      <w:r>
-        <w:rPr>
-          <w:rFonts w:ascii="Times New Roman" w:hAnsi="Times New Roman" w:cs="Times New Roman"/>
-          <w:b/>
-          <w:color w:val="FF0000"/>
-          <w:sz w:val="24"/>
-          <w:szCs w:val="24"/>
-        </w:rPr>
-        <w:tab/>
-        <w:t>_ _ _ _ _ _ _ _ _ _ _ _</w:t>
+        <w:t>Cole Bardin</w:t>
       </w:r>
     </w:p>
     <w:p>
@@ -506,7 +506,7 @@
                 <v:stroke joinstyle="miter"/>
                 <v:path gradientshapeok="t" o:connecttype="rect"/>
               </v:shapetype>
-              <v:shape id="Text Box 1" o:spid="_x0000_s1026" type="#_x0000_t202" style="position:absolute;margin-left:427.3pt;margin-top:11.15pt;width:107.75pt;height:23pt;z-index:251715584;visibility:visible;mso-wrap-style:square;mso-width-percent:0;mso-wrap-distance-left:9pt;mso-wrap-distance-top:0;mso-wrap-distance-right:9pt;mso-wrap-distance-bottom:0;mso-position-horizontal:absolute;mso-position-horizontal-relative:text;mso-position-vertical:absolute;mso-position-vertical-relative:text;mso-width-percent:0;mso-width-relative:margin;v-text-anchor:top" o:gfxdata="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" filled="f" stroked="f" strokeweight=".5pt">
+              <v:shape id="Text Box 1" o:spid="_x0000_s1026" type="#_x0000_t202" style="position:absolute;margin-left:427.3pt;margin-top:11.15pt;width:107.75pt;height:23pt;z-index:251715584;visibility:visible;mso-wrap-style:square;mso-width-percent:0;mso-wrap-distance-left:9pt;mso-wrap-distance-top:0;mso-wrap-distance-right:9pt;mso-wrap-distance-bottom:0;mso-position-horizontal:absolute;mso-position-horizontal-relative:text;mso-position-vertical:absolute;mso-position-vertical-relative:text;mso-width-percent:0;mso-width-relative:margin;v-text-anchor:top" o:gfxdata="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" filled="f" stroked="f" strokeweight=".5pt">
                 <v:textbox>
                   <w:txbxContent>
                     <w:p>
@@ -839,7 +839,7 @@
           </mc:Choice>
           <mc:Fallback>
             <w:pict>
-              <v:shape w14:anchorId="27D9BC23" id="Text Box 4" o:spid="_x0000_s1027" type="#_x0000_t202" style="position:absolute;margin-left:127.5pt;margin-top:4.6pt;width:275.3pt;height:22.5pt;z-index:251720704;visibility:visible;mso-wrap-style:square;mso-width-percent:0;mso-height-percent:0;mso-wrap-distance-left:9pt;mso-wrap-distance-top:0;mso-wrap-distance-right:9pt;mso-wrap-distance-bottom:0;mso-position-horizontal:absolute;mso-position-horizontal-relative:text;mso-position-vertical:absolute;mso-position-vertical-relative:text;mso-width-percent:0;mso-height-percent:0;mso-width-relative:margin;mso-height-relative:margin;v-text-anchor:top" o:gfxdata="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" filled="f" stroked="f" strokeweight=".5pt">
+              <v:shape w14:anchorId="27D9BC23" id="Text Box 4" o:spid="_x0000_s1027" type="#_x0000_t202" style="position:absolute;margin-left:127.5pt;margin-top:4.6pt;width:275.3pt;height:22.5pt;z-index:251720704;visibility:visible;mso-wrap-style:square;mso-width-percent:0;mso-height-percent:0;mso-wrap-distance-left:9pt;mso-wrap-distance-top:0;mso-wrap-distance-right:9pt;mso-wrap-distance-bottom:0;mso-position-horizontal:absolute;mso-position-horizontal-relative:text;mso-position-vertical:absolute;mso-position-vertical-relative:text;mso-width-percent:0;mso-height-percent:0;mso-width-relative:margin;mso-height-relative:margin;v-text-anchor:top" o:gfxdata="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" filled="f" stroked="f" strokeweight=".5pt">
                 <v:textbox>
                   <w:txbxContent>
                     <w:p>
@@ -1210,7 +1210,7 @@
                                               <w:rFonts w:ascii="Cambria Math" w:hAnsi="Cambria Math"/>
                                               <w:color w:val="FF0000"/>
                                             </w:rPr>
-                                            <m:t>?</m:t>
+                                            <m:t>1</m:t>
                                           </m:r>
                                         </m:e>
                                       </m:mr>
@@ -1221,7 +1221,21 @@
                                               <w:rFonts w:ascii="Cambria Math" w:hAnsi="Cambria Math"/>
                                               <w:color w:val="FF0000"/>
                                             </w:rPr>
-                                            <m:t xml:space="preserve">  ?  </m:t>
+                                            <m:t xml:space="preserve"> </m:t>
+                                          </m:r>
+                                          <m:r>
+                                            <w:rPr>
+                                              <w:rFonts w:ascii="Cambria Math" w:hAnsi="Cambria Math"/>
+                                              <w:color w:val="FF0000"/>
+                                            </w:rPr>
+                                            <m:t>-1</m:t>
+                                          </m:r>
+                                          <m:r>
+                                            <w:rPr>
+                                              <w:rFonts w:ascii="Cambria Math" w:hAnsi="Cambria Math"/>
+                                              <w:color w:val="FF0000"/>
+                                            </w:rPr>
+                                            <m:t xml:space="preserve">  </m:t>
                                           </m:r>
                                         </m:e>
                                         <m:e>
@@ -1230,7 +1244,21 @@
                                               <w:rFonts w:ascii="Cambria Math" w:hAnsi="Cambria Math"/>
                                               <w:color w:val="FF0000"/>
                                             </w:rPr>
-                                            <m:t xml:space="preserve">  ?  </m:t>
+                                            <m:t xml:space="preserve">  </m:t>
+                                          </m:r>
+                                          <m:r>
+                                            <w:rPr>
+                                              <w:rFonts w:ascii="Cambria Math" w:hAnsi="Cambria Math"/>
+                                              <w:color w:val="FF0000"/>
+                                            </w:rPr>
+                                            <m:t>s</m:t>
+                                          </m:r>
+                                          <m:r>
+                                            <w:rPr>
+                                              <w:rFonts w:ascii="Cambria Math" w:hAnsi="Cambria Math"/>
+                                              <w:color w:val="FF0000"/>
+                                            </w:rPr>
+                                            <m:t xml:space="preserve">  </m:t>
                                           </m:r>
                                         </m:e>
                                       </m:mr>
@@ -1262,7 +1290,7 @@
           </mc:Choice>
           <mc:Fallback>
             <w:pict>
-              <v:shape w14:anchorId="7B317663" id="Text Box 26" o:spid="_x0000_s1028" type="#_x0000_t202" style="position:absolute;margin-left:-2.5pt;margin-top:5.4pt;width:525.35pt;height:63.5pt;z-index:251669504;visibility:visible;mso-wrap-style:square;mso-width-percent:0;mso-height-percent:0;mso-wrap-distance-left:9pt;mso-wrap-distance-top:0;mso-wrap-distance-right:9pt;mso-wrap-distance-bottom:0;mso-position-horizontal:absolute;mso-position-horizontal-relative:text;mso-position-vertical:absolute;mso-position-vertical-relative:text;mso-width-percent:0;mso-height-percent:0;mso-width-relative:margin;mso-height-relative:margin;v-text-anchor:top" o:gfxdata="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" fillcolor="white [3212]" strokecolor="#243f60 [1604]">
+              <v:shape w14:anchorId="7B317663" id="Text Box 26" o:spid="_x0000_s1028" type="#_x0000_t202" style="position:absolute;margin-left:-2.5pt;margin-top:5.4pt;width:525.35pt;height:63.5pt;z-index:251669504;visibility:visible;mso-wrap-style:square;mso-width-percent:0;mso-height-percent:0;mso-wrap-distance-left:9pt;mso-wrap-distance-top:0;mso-wrap-distance-right:9pt;mso-wrap-distance-bottom:0;mso-position-horizontal:absolute;mso-position-horizontal-relative:text;mso-position-vertical:absolute;mso-position-vertical-relative:text;mso-width-percent:0;mso-height-percent:0;mso-width-relative:margin;mso-height-relative:margin;v-text-anchor:top" o:gfxdata="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" fillcolor="white [3212]" strokecolor="#243f60 [1604]">
                 <v:fill opacity="16448f"/>
                 <v:textbox>
                   <w:txbxContent>
@@ -1511,7 +1539,7 @@
                                         <w:rFonts w:ascii="Cambria Math" w:hAnsi="Cambria Math"/>
                                         <w:color w:val="FF0000"/>
                                       </w:rPr>
-                                      <m:t>?</m:t>
+                                      <m:t>1</m:t>
                                     </m:r>
                                   </m:e>
                                 </m:mr>
@@ -1522,7 +1550,21 @@
                                         <w:rFonts w:ascii="Cambria Math" w:hAnsi="Cambria Math"/>
                                         <w:color w:val="FF0000"/>
                                       </w:rPr>
-                                      <m:t xml:space="preserve">  ?  </m:t>
+                                      <m:t xml:space="preserve"> </m:t>
+                                    </m:r>
+                                    <m:r>
+                                      <w:rPr>
+                                        <w:rFonts w:ascii="Cambria Math" w:hAnsi="Cambria Math"/>
+                                        <w:color w:val="FF0000"/>
+                                      </w:rPr>
+                                      <m:t>-1</m:t>
+                                    </m:r>
+                                    <m:r>
+                                      <w:rPr>
+                                        <w:rFonts w:ascii="Cambria Math" w:hAnsi="Cambria Math"/>
+                                        <w:color w:val="FF0000"/>
+                                      </w:rPr>
+                                      <m:t xml:space="preserve">  </m:t>
                                     </m:r>
                                   </m:e>
                                   <m:e>
@@ -1531,7 +1573,21 @@
                                         <w:rFonts w:ascii="Cambria Math" w:hAnsi="Cambria Math"/>
                                         <w:color w:val="FF0000"/>
                                       </w:rPr>
-                                      <m:t xml:space="preserve">  ?  </m:t>
+                                      <m:t xml:space="preserve">  </m:t>
+                                    </m:r>
+                                    <m:r>
+                                      <w:rPr>
+                                        <w:rFonts w:ascii="Cambria Math" w:hAnsi="Cambria Math"/>
+                                        <w:color w:val="FF0000"/>
+                                      </w:rPr>
+                                      <m:t>s</m:t>
+                                    </m:r>
+                                    <m:r>
+                                      <w:rPr>
+                                        <w:rFonts w:ascii="Cambria Math" w:hAnsi="Cambria Math"/>
+                                        <w:color w:val="FF0000"/>
+                                      </w:rPr>
+                                      <m:t xml:space="preserve">  </m:t>
                                     </m:r>
                                   </m:e>
                                 </m:mr>
@@ -1988,7 +2044,31 @@
                                               <w:rFonts w:ascii="Cambria Math" w:hAnsi="Cambria Math"/>
                                               <w:color w:val="FF0000"/>
                                             </w:rPr>
-                                            <m:t xml:space="preserve"> ? </m:t>
+                                            <m:t xml:space="preserve"> </m:t>
+                                          </m:r>
+                                          <m:r>
+                                            <m:rPr>
+                                              <m:sty m:val="p"/>
+                                            </m:rPr>
+                                            <w:rPr>
+                                              <w:rFonts w:ascii="Cambria Math" w:hAnsi="Cambria Math"/>
+                                              <w:color w:val="FF0000"/>
+                                            </w:rPr>
+                                            <m:t>sin⁡</m:t>
+                                          </m:r>
+                                          <m:r>
+                                            <w:rPr>
+                                              <w:rFonts w:ascii="Cambria Math" w:hAnsi="Cambria Math"/>
+                                              <w:color w:val="FF0000"/>
+                                            </w:rPr>
+                                            <m:t>(t)</m:t>
+                                          </m:r>
+                                          <m:r>
+                                            <w:rPr>
+                                              <w:rFonts w:ascii="Cambria Math" w:hAnsi="Cambria Math"/>
+                                              <w:color w:val="FF0000"/>
+                                            </w:rPr>
+                                            <m:t xml:space="preserve"> </m:t>
                                           </m:r>
                                           <m:r>
                                             <w:rPr>
@@ -2006,7 +2086,31 @@
                                               <w:rFonts w:ascii="Cambria Math" w:hAnsi="Cambria Math"/>
                                               <w:color w:val="FF0000"/>
                                             </w:rPr>
-                                            <m:t xml:space="preserve"> ? </m:t>
+                                            <m:t>-</m:t>
+                                          </m:r>
+                                          <m:r>
+                                            <m:rPr>
+                                              <m:sty m:val="p"/>
+                                            </m:rPr>
+                                            <w:rPr>
+                                              <w:rFonts w:ascii="Cambria Math" w:hAnsi="Cambria Math"/>
+                                              <w:color w:val="FF0000"/>
+                                            </w:rPr>
+                                            <m:t>sin⁡</m:t>
+                                          </m:r>
+                                          <m:r>
+                                            <w:rPr>
+                                              <w:rFonts w:ascii="Cambria Math" w:hAnsi="Cambria Math"/>
+                                              <w:color w:val="FF0000"/>
+                                            </w:rPr>
+                                            <m:t>(t)</m:t>
+                                          </m:r>
+                                          <m:r>
+                                            <w:rPr>
+                                              <w:rFonts w:ascii="Cambria Math" w:hAnsi="Cambria Math"/>
+                                              <w:color w:val="FF0000"/>
+                                            </w:rPr>
+                                            <m:t xml:space="preserve"> </m:t>
                                           </m:r>
                                         </m:e>
                                         <m:e>
@@ -2015,7 +2119,24 @@
                                               <w:rFonts w:ascii="Cambria Math" w:hAnsi="Cambria Math"/>
                                               <w:color w:val="FF0000"/>
                                             </w:rPr>
-                                            <m:t xml:space="preserve"> ? </m:t>
+                                            <m:t xml:space="preserve"> </m:t>
+                                          </m:r>
+                                          <m:r>
+                                            <m:rPr>
+                                              <m:sty m:val="p"/>
+                                            </m:rPr>
+                                            <w:rPr>
+                                              <w:rFonts w:ascii="Cambria Math" w:hAnsi="Cambria Math"/>
+                                              <w:color w:val="FF0000"/>
+                                            </w:rPr>
+                                            <m:t>cos⁡</m:t>
+                                          </m:r>
+                                          <m:r>
+                                            <w:rPr>
+                                              <w:rFonts w:ascii="Cambria Math" w:hAnsi="Cambria Math"/>
+                                              <w:color w:val="FF0000"/>
+                                            </w:rPr>
+                                            <m:t>(t)</m:t>
                                           </m:r>
                                         </m:e>
                                       </m:mr>
@@ -2047,7 +2168,7 @@
           </mc:Choice>
           <mc:Fallback>
             <w:pict>
-              <v:shape w14:anchorId="117556E2" id="Text Box 2" o:spid="_x0000_s1029" type="#_x0000_t202" style="position:absolute;margin-left:-3pt;margin-top:14.35pt;width:525.35pt;height:63.5pt;z-index:251717632;visibility:visible;mso-wrap-style:square;mso-width-percent:0;mso-height-percent:0;mso-wrap-distance-left:9pt;mso-wrap-distance-top:0;mso-wrap-distance-right:9pt;mso-wrap-distance-bottom:0;mso-position-horizontal:absolute;mso-position-horizontal-relative:text;mso-position-vertical:absolute;mso-position-vertical-relative:text;mso-width-percent:0;mso-height-percent:0;mso-width-relative:margin;mso-height-relative:margin;v-text-anchor:top" o:gfxdata="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" fillcolor="white [3212]" strokecolor="#243f60 [1604]">
+              <v:shape w14:anchorId="117556E2" id="Text Box 2" o:spid="_x0000_s1029" type="#_x0000_t202" style="position:absolute;margin-left:-3pt;margin-top:14.35pt;width:525.35pt;height:63.5pt;z-index:251717632;visibility:visible;mso-wrap-style:square;mso-width-percent:0;mso-height-percent:0;mso-wrap-distance-left:9pt;mso-wrap-distance-top:0;mso-wrap-distance-right:9pt;mso-wrap-distance-bottom:0;mso-position-horizontal:absolute;mso-position-horizontal-relative:text;mso-position-vertical:absolute;mso-position-vertical-relative:text;mso-width-percent:0;mso-height-percent:0;mso-width-relative:margin;mso-height-relative:margin;v-text-anchor:top" o:gfxdata="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" fillcolor="white [3212]" strokecolor="#243f60 [1604]">
                 <v:fill opacity="16448f"/>
                 <v:textbox>
                   <w:txbxContent>
@@ -2397,7 +2518,31 @@
                                         <w:rFonts w:ascii="Cambria Math" w:hAnsi="Cambria Math"/>
                                         <w:color w:val="FF0000"/>
                                       </w:rPr>
-                                      <m:t xml:space="preserve"> ? </m:t>
+                                      <m:t xml:space="preserve"> </m:t>
+                                    </m:r>
+                                    <m:r>
+                                      <m:rPr>
+                                        <m:sty m:val="p"/>
+                                      </m:rPr>
+                                      <w:rPr>
+                                        <w:rFonts w:ascii="Cambria Math" w:hAnsi="Cambria Math"/>
+                                        <w:color w:val="FF0000"/>
+                                      </w:rPr>
+                                      <m:t>sin⁡</m:t>
+                                    </m:r>
+                                    <m:r>
+                                      <w:rPr>
+                                        <w:rFonts w:ascii="Cambria Math" w:hAnsi="Cambria Math"/>
+                                        <w:color w:val="FF0000"/>
+                                      </w:rPr>
+                                      <m:t>(t)</m:t>
+                                    </m:r>
+                                    <m:r>
+                                      <w:rPr>
+                                        <w:rFonts w:ascii="Cambria Math" w:hAnsi="Cambria Math"/>
+                                        <w:color w:val="FF0000"/>
+                                      </w:rPr>
+                                      <m:t xml:space="preserve"> </m:t>
                                     </m:r>
                                     <m:r>
                                       <w:rPr>
@@ -2415,7 +2560,31 @@
                                         <w:rFonts w:ascii="Cambria Math" w:hAnsi="Cambria Math"/>
                                         <w:color w:val="FF0000"/>
                                       </w:rPr>
-                                      <m:t xml:space="preserve"> ? </m:t>
+                                      <m:t>-</m:t>
+                                    </m:r>
+                                    <m:r>
+                                      <m:rPr>
+                                        <m:sty m:val="p"/>
+                                      </m:rPr>
+                                      <w:rPr>
+                                        <w:rFonts w:ascii="Cambria Math" w:hAnsi="Cambria Math"/>
+                                        <w:color w:val="FF0000"/>
+                                      </w:rPr>
+                                      <m:t>sin⁡</m:t>
+                                    </m:r>
+                                    <m:r>
+                                      <w:rPr>
+                                        <w:rFonts w:ascii="Cambria Math" w:hAnsi="Cambria Math"/>
+                                        <w:color w:val="FF0000"/>
+                                      </w:rPr>
+                                      <m:t>(t)</m:t>
+                                    </m:r>
+                                    <m:r>
+                                      <w:rPr>
+                                        <w:rFonts w:ascii="Cambria Math" w:hAnsi="Cambria Math"/>
+                                        <w:color w:val="FF0000"/>
+                                      </w:rPr>
+                                      <m:t xml:space="preserve"> </m:t>
                                     </m:r>
                                   </m:e>
                                   <m:e>
@@ -2424,7 +2593,24 @@
                                         <w:rFonts w:ascii="Cambria Math" w:hAnsi="Cambria Math"/>
                                         <w:color w:val="FF0000"/>
                                       </w:rPr>
-                                      <m:t xml:space="preserve"> ? </m:t>
+                                      <m:t xml:space="preserve"> </m:t>
+                                    </m:r>
+                                    <m:r>
+                                      <m:rPr>
+                                        <m:sty m:val="p"/>
+                                      </m:rPr>
+                                      <w:rPr>
+                                        <w:rFonts w:ascii="Cambria Math" w:hAnsi="Cambria Math"/>
+                                        <w:color w:val="FF0000"/>
+                                      </w:rPr>
+                                      <m:t>cos⁡</m:t>
+                                    </m:r>
+                                    <m:r>
+                                      <w:rPr>
+                                        <w:rFonts w:ascii="Cambria Math" w:hAnsi="Cambria Math"/>
+                                        <w:color w:val="FF0000"/>
+                                      </w:rPr>
+                                      <m:t>(t)</m:t>
                                     </m:r>
                                   </m:e>
                                 </m:mr>
@@ -3054,7 +3240,73 @@
                                               <w:rFonts w:ascii="Cambria Math" w:hAnsi="Cambria Math"/>
                                               <w:color w:val="FF0000"/>
                                             </w:rPr>
-                                            <m:t xml:space="preserve">      ?      </m:t>
+                                            <m:t xml:space="preserve">     4</m:t>
+                                          </m:r>
+                                          <m:func>
+                                            <m:funcPr>
+                                              <m:ctrlPr>
+                                                <w:rPr>
+                                                  <w:rFonts w:ascii="Cambria Math" w:hAnsi="Cambria Math"/>
+                                                  <w:color w:val="FF0000"/>
+                                                </w:rPr>
+                                              </m:ctrlPr>
+                                            </m:funcPr>
+                                            <m:fName>
+                                              <m:r>
+                                                <m:rPr>
+                                                  <m:sty m:val="p"/>
+                                                </m:rPr>
+                                                <w:rPr>
+                                                  <w:rFonts w:ascii="Cambria Math" w:hAnsi="Cambria Math"/>
+                                                  <w:color w:val="FF0000"/>
+                                                </w:rPr>
+                                                <m:t>cos</m:t>
+                                              </m:r>
+                                            </m:fName>
+                                            <m:e>
+                                              <m:d>
+                                                <m:dPr>
+                                                  <m:ctrlPr>
+                                                    <w:rPr>
+                                                      <w:rFonts w:ascii="Cambria Math" w:hAnsi="Cambria Math"/>
+                                                      <w:color w:val="FF0000"/>
+                                                    </w:rPr>
+                                                  </m:ctrlPr>
+                                                </m:dPr>
+                                                <m:e>
+                                                  <m:r>
+                                                    <m:rPr>
+                                                      <m:sty m:val="p"/>
+                                                    </m:rPr>
+                                                    <w:rPr>
+                                                      <w:rFonts w:ascii="Cambria Math" w:hAnsi="Cambria Math"/>
+                                                      <w:color w:val="FF0000"/>
+                                                    </w:rPr>
+                                                    <m:t>t</m:t>
+                                                  </m:r>
+                                                </m:e>
+                                              </m:d>
+                                            </m:e>
+                                          </m:func>
+                                          <m:r>
+                                            <m:rPr>
+                                              <m:sty m:val="p"/>
+                                            </m:rPr>
+                                            <w:rPr>
+                                              <w:rFonts w:ascii="Cambria Math" w:hAnsi="Cambria Math"/>
+                                              <w:color w:val="FF0000"/>
+                                            </w:rPr>
+                                            <m:t>-3sin⁡(t)</m:t>
+                                          </m:r>
+                                          <m:r>
+                                            <m:rPr>
+                                              <m:sty m:val="p"/>
+                                            </m:rPr>
+                                            <w:rPr>
+                                              <w:rFonts w:ascii="Cambria Math" w:hAnsi="Cambria Math"/>
+                                              <w:color w:val="FF0000"/>
+                                            </w:rPr>
+                                            <m:t xml:space="preserve">     </m:t>
                                           </m:r>
                                         </m:e>
                                       </m:mr>
@@ -3086,7 +3338,7 @@
           </mc:Choice>
           <mc:Fallback>
             <w:pict>
-              <v:shape w14:anchorId="54CD70B7" id="Text Box 3" o:spid="_x0000_s1030" type="#_x0000_t202" style="position:absolute;margin-left:-2.45pt;margin-top:19.3pt;width:525.35pt;height:78.5pt;z-index:251719680;visibility:visible;mso-wrap-style:square;mso-width-percent:0;mso-height-percent:0;mso-wrap-distance-left:9pt;mso-wrap-distance-top:0;mso-wrap-distance-right:9pt;mso-wrap-distance-bottom:0;mso-position-horizontal:absolute;mso-position-horizontal-relative:text;mso-position-vertical:absolute;mso-position-vertical-relative:text;mso-width-percent:0;mso-height-percent:0;mso-width-relative:margin;mso-height-relative:margin;v-text-anchor:top" o:gfxdata="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" fillcolor="white [3212]" strokecolor="#243f60 [1604]">
+              <v:shape w14:anchorId="54CD70B7" id="Text Box 3" o:spid="_x0000_s1030" type="#_x0000_t202" style="position:absolute;margin-left:-2.45pt;margin-top:19.3pt;width:525.35pt;height:78.5pt;z-index:251719680;visibility:visible;mso-wrap-style:square;mso-width-percent:0;mso-height-percent:0;mso-wrap-distance-left:9pt;mso-wrap-distance-top:0;mso-wrap-distance-right:9pt;mso-wrap-distance-bottom:0;mso-position-horizontal:absolute;mso-position-horizontal-relative:text;mso-position-vertical:absolute;mso-position-vertical-relative:text;mso-width-percent:0;mso-height-percent:0;mso-width-relative:margin;mso-height-relative:margin;v-text-anchor:top" o:gfxdata="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" fillcolor="white [3212]" strokecolor="#243f60 [1604]">
                 <v:fill opacity="16448f"/>
                 <v:textbox>
                   <w:txbxContent>
@@ -3606,7 +3858,73 @@
                                         <w:rFonts w:ascii="Cambria Math" w:hAnsi="Cambria Math"/>
                                         <w:color w:val="FF0000"/>
                                       </w:rPr>
-                                      <m:t xml:space="preserve">      ?      </m:t>
+                                      <m:t xml:space="preserve">     4</m:t>
+                                    </m:r>
+                                    <m:func>
+                                      <m:funcPr>
+                                        <m:ctrlPr>
+                                          <w:rPr>
+                                            <w:rFonts w:ascii="Cambria Math" w:hAnsi="Cambria Math"/>
+                                            <w:color w:val="FF0000"/>
+                                          </w:rPr>
+                                        </m:ctrlPr>
+                                      </m:funcPr>
+                                      <m:fName>
+                                        <m:r>
+                                          <m:rPr>
+                                            <m:sty m:val="p"/>
+                                          </m:rPr>
+                                          <w:rPr>
+                                            <w:rFonts w:ascii="Cambria Math" w:hAnsi="Cambria Math"/>
+                                            <w:color w:val="FF0000"/>
+                                          </w:rPr>
+                                          <m:t>cos</m:t>
+                                        </m:r>
+                                      </m:fName>
+                                      <m:e>
+                                        <m:d>
+                                          <m:dPr>
+                                            <m:ctrlPr>
+                                              <w:rPr>
+                                                <w:rFonts w:ascii="Cambria Math" w:hAnsi="Cambria Math"/>
+                                                <w:color w:val="FF0000"/>
+                                              </w:rPr>
+                                            </m:ctrlPr>
+                                          </m:dPr>
+                                          <m:e>
+                                            <m:r>
+                                              <m:rPr>
+                                                <m:sty m:val="p"/>
+                                              </m:rPr>
+                                              <w:rPr>
+                                                <w:rFonts w:ascii="Cambria Math" w:hAnsi="Cambria Math"/>
+                                                <w:color w:val="FF0000"/>
+                                              </w:rPr>
+                                              <m:t>t</m:t>
+                                            </m:r>
+                                          </m:e>
+                                        </m:d>
+                                      </m:e>
+                                    </m:func>
+                                    <m:r>
+                                      <m:rPr>
+                                        <m:sty m:val="p"/>
+                                      </m:rPr>
+                                      <w:rPr>
+                                        <w:rFonts w:ascii="Cambria Math" w:hAnsi="Cambria Math"/>
+                                        <w:color w:val="FF0000"/>
+                                      </w:rPr>
+                                      <m:t>-3sin⁡(t)</m:t>
+                                    </m:r>
+                                    <m:r>
+                                      <m:rPr>
+                                        <m:sty m:val="p"/>
+                                      </m:rPr>
+                                      <w:rPr>
+                                        <w:rFonts w:ascii="Cambria Math" w:hAnsi="Cambria Math"/>
+                                        <w:color w:val="FF0000"/>
+                                      </w:rPr>
+                                      <m:t xml:space="preserve">     </m:t>
                                     </m:r>
                                   </m:e>
                                 </m:mr>
@@ -3669,16 +3987,6 @@
         <w:pStyle w:val="Default"/>
         <w:rPr>
           <w:color w:val="auto"/>
-          <w:sz w:val="32"/>
-          <w:szCs w:val="23"/>
-        </w:rPr>
-      </w:pPr>
-    </w:p>
-    <w:p>
-      <w:pPr>
-        <w:pStyle w:val="Default"/>
-        <w:rPr>
-          <w:color w:val="auto"/>
         </w:rPr>
       </w:pPr>
       <w:r>
@@ -3702,6 +4010,53 @@
           <w:b/>
         </w:rPr>
       </w:pPr>
+      <w:r>
+        <w:rPr>
+          <w:b/>
+          <w:noProof/>
+        </w:rPr>
+        <w:drawing>
+          <wp:inline distT="0" distB="0" distL="0" distR="0" wp14:anchorId="7AD8D960" wp14:editId="6089DADB">
+            <wp:extent cx="2715208" cy="2904767"/>
+            <wp:effectExtent l="0" t="0" r="3175" b="3810"/>
+            <wp:docPr id="18" name="Picture 18" descr="Graphical user interface&#10;&#10;Description automatically generated with medium confidence"/>
+            <wp:cNvGraphicFramePr>
+              <a:graphicFrameLocks xmlns:a="http://schemas.openxmlformats.org/drawingml/2006/main" noChangeAspect="1"/>
+            </wp:cNvGraphicFramePr>
+            <a:graphic xmlns:a="http://schemas.openxmlformats.org/drawingml/2006/main">
+              <a:graphicData uri="http://schemas.openxmlformats.org/drawingml/2006/picture">
+                <pic:pic xmlns:pic="http://schemas.openxmlformats.org/drawingml/2006/picture">
+                  <pic:nvPicPr>
+                    <pic:cNvPr id="18" name="Picture 18" descr="Graphical user interface&#10;&#10;Description automatically generated with medium confidence"/>
+                    <pic:cNvPicPr/>
+                  </pic:nvPicPr>
+                  <pic:blipFill>
+                    <a:blip r:embed="rId8" cstate="print">
+                      <a:extLst>
+                        <a:ext uri="{28A0092B-C50C-407E-A947-70E740481C1C}">
+                          <a14:useLocalDpi xmlns:a14="http://schemas.microsoft.com/office/drawing/2010/main" val="0"/>
+                        </a:ext>
+                      </a:extLst>
+                    </a:blip>
+                    <a:stretch>
+                      <a:fillRect/>
+                    </a:stretch>
+                  </pic:blipFill>
+                  <pic:spPr>
+                    <a:xfrm>
+                      <a:off x="0" y="0"/>
+                      <a:ext cx="2766986" cy="2960160"/>
+                    </a:xfrm>
+                    <a:prstGeom prst="rect">
+                      <a:avLst/>
+                    </a:prstGeom>
+                  </pic:spPr>
+                </pic:pic>
+              </a:graphicData>
+            </a:graphic>
+          </wp:inline>
+        </w:drawing>
+      </w:r>
     </w:p>
     <w:p>
       <w:pPr>
@@ -3727,28 +4082,10 @@
       </w:pPr>
       <w:r>
         <w:rPr>
-          <w:b/>
-          <w:bCs/>
-          <w:color w:val="0432FF"/>
-        </w:rPr>
-        <w:br w:type="page"/>
-      </w:r>
-    </w:p>
-    <w:p>
-      <w:pPr>
-        <w:rPr>
-          <w:b/>
-          <w:bCs/>
-          <w:color w:val="0432FF"/>
-        </w:rPr>
-      </w:pPr>
-      <w:r>
-        <w:rPr>
           <w:rFonts w:eastAsiaTheme="minorEastAsia"/>
           <w:noProof/>
           <w:color w:val="000000" w:themeColor="text1"/>
         </w:rPr>
-        <w:lastRenderedPageBreak/>
         <w:drawing>
           <wp:anchor distT="0" distB="0" distL="114300" distR="114300" simplePos="0" relativeHeight="251722752" behindDoc="0" locked="0" layoutInCell="1" allowOverlap="1" wp14:anchorId="6F7157C4" wp14:editId="13924F58">
             <wp:simplePos x="0" y="0"/>
@@ -3773,7 +4110,7 @@
                     <pic:cNvPicPr/>
                   </pic:nvPicPr>
                   <pic:blipFill>
-                    <a:blip r:embed="rId8" cstate="print">
+                    <a:blip r:embed="rId9" cstate="print">
                       <a:extLst>
                         <a:ext uri="{28A0092B-C50C-407E-A947-70E740481C1C}">
                           <a14:useLocalDpi xmlns:a14="http://schemas.microsoft.com/office/drawing/2010/main" val="0"/>
@@ -3805,15 +4142,6 @@
           </wp:anchor>
         </w:drawing>
       </w:r>
-    </w:p>
-    <w:p>
-      <w:pPr>
-        <w:rPr>
-          <w:b/>
-          <w:bCs/>
-          <w:color w:val="0432FF"/>
-        </w:rPr>
-      </w:pPr>
       <w:r>
         <w:rPr>
           <w:b/>
@@ -4003,7 +4331,7 @@
           </mc:Choice>
           <mc:Fallback>
             <w:pict>
-              <v:shape w14:anchorId="5114345A" id="Text Box 6" o:spid="_x0000_s1031" type="#_x0000_t202" style="position:absolute;margin-left:137.5pt;margin-top:5.2pt;width:275.3pt;height:22.5pt;z-index:251726848;visibility:visible;mso-wrap-style:square;mso-width-percent:0;mso-height-percent:0;mso-wrap-distance-left:9pt;mso-wrap-distance-top:0;mso-wrap-distance-right:9pt;mso-wrap-distance-bottom:0;mso-position-horizontal:absolute;mso-position-horizontal-relative:text;mso-position-vertical:absolute;mso-position-vertical-relative:text;mso-width-percent:0;mso-height-percent:0;mso-width-relative:margin;mso-height-relative:margin;v-text-anchor:top" o:gfxdata="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" filled="f" stroked="f" strokeweight=".5pt">
+              <v:shape w14:anchorId="5114345A" id="Text Box 6" o:spid="_x0000_s1031" type="#_x0000_t202" style="position:absolute;margin-left:137.5pt;margin-top:5.2pt;width:275.3pt;height:22.5pt;z-index:251726848;visibility:visible;mso-wrap-style:square;mso-width-percent:0;mso-height-percent:0;mso-wrap-distance-left:9pt;mso-wrap-distance-top:0;mso-wrap-distance-right:9pt;mso-wrap-distance-bottom:0;mso-position-horizontal:absolute;mso-position-horizontal-relative:text;mso-position-vertical:absolute;mso-position-vertical-relative:text;mso-width-percent:0;mso-height-percent:0;mso-width-relative:margin;mso-height-relative:margin;v-text-anchor:top" o:gfxdata="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" filled="f" stroked="f" strokeweight=".5pt">
                 <v:textbox>
                   <w:txbxContent>
                     <w:p>
@@ -4369,7 +4697,50 @@
                                               <w:rFonts w:ascii="Cambria Math" w:hAnsi="Cambria Math"/>
                                               <w:color w:val="FF0000"/>
                                             </w:rPr>
-                                            <m:t xml:space="preserve">  ?  </m:t>
+                                            <m:t xml:space="preserve">  </m:t>
+                                          </m:r>
+                                          <m:r>
+                                            <w:rPr>
+                                              <w:rFonts w:ascii="Cambria Math" w:hAnsi="Cambria Math"/>
+                                              <w:color w:val="FF0000"/>
+                                            </w:rPr>
+                                            <m:t>1/</m:t>
+                                          </m:r>
+                                          <m:sSup>
+                                            <m:sSupPr>
+                                              <m:ctrlPr>
+                                                <w:rPr>
+                                                  <w:rFonts w:ascii="Cambria Math" w:hAnsi="Cambria Math"/>
+                                                  <w:i/>
+                                                  <w:color w:val="FF0000"/>
+                                                </w:rPr>
+                                              </m:ctrlPr>
+                                            </m:sSupPr>
+                                            <m:e>
+                                              <m:r>
+                                                <w:rPr>
+                                                  <w:rFonts w:ascii="Cambria Math" w:hAnsi="Cambria Math"/>
+                                                  <w:color w:val="FF0000"/>
+                                                </w:rPr>
+                                                <m:t>s</m:t>
+                                              </m:r>
+                                            </m:e>
+                                            <m:sup>
+                                              <m:r>
+                                                <w:rPr>
+                                                  <w:rFonts w:ascii="Cambria Math" w:hAnsi="Cambria Math"/>
+                                                  <w:color w:val="FF0000"/>
+                                                </w:rPr>
+                                                <m:t>2</m:t>
+                                              </m:r>
+                                            </m:sup>
+                                          </m:sSup>
+                                          <m:r>
+                                            <w:rPr>
+                                              <w:rFonts w:ascii="Cambria Math" w:hAnsi="Cambria Math"/>
+                                              <w:color w:val="FF0000"/>
+                                            </w:rPr>
+                                            <m:t xml:space="preserve">  </m:t>
                                           </m:r>
                                           <m:r>
                                             <w:rPr>
@@ -4387,7 +4758,21 @@
                                               <w:rFonts w:ascii="Cambria Math" w:hAnsi="Cambria Math"/>
                                               <w:color w:val="FF0000"/>
                                             </w:rPr>
-                                            <m:t xml:space="preserve">  ?  </m:t>
+                                            <m:t xml:space="preserve">  </m:t>
+                                          </m:r>
+                                          <m:r>
+                                            <w:rPr>
+                                              <w:rFonts w:ascii="Cambria Math" w:hAnsi="Cambria Math"/>
+                                              <w:color w:val="FF0000"/>
+                                            </w:rPr>
+                                            <m:t>0</m:t>
+                                          </m:r>
+                                          <m:r>
+                                            <w:rPr>
+                                              <w:rFonts w:ascii="Cambria Math" w:hAnsi="Cambria Math"/>
+                                              <w:color w:val="FF0000"/>
+                                            </w:rPr>
+                                            <m:t xml:space="preserve">  </m:t>
                                           </m:r>
                                         </m:e>
                                         <m:e>
@@ -4396,7 +4781,21 @@
                                               <w:rFonts w:ascii="Cambria Math" w:hAnsi="Cambria Math"/>
                                               <w:color w:val="FF0000"/>
                                             </w:rPr>
-                                            <m:t xml:space="preserve">  ?  </m:t>
+                                            <m:t xml:space="preserve">  </m:t>
+                                          </m:r>
+                                          <m:r>
+                                            <w:rPr>
+                                              <w:rFonts w:ascii="Cambria Math" w:hAnsi="Cambria Math"/>
+                                              <w:color w:val="FF0000"/>
+                                            </w:rPr>
+                                            <m:t>1/s</m:t>
+                                          </m:r>
+                                          <m:r>
+                                            <w:rPr>
+                                              <w:rFonts w:ascii="Cambria Math" w:hAnsi="Cambria Math"/>
+                                              <w:color w:val="FF0000"/>
+                                            </w:rPr>
+                                            <m:t xml:space="preserve">  </m:t>
                                           </m:r>
                                         </m:e>
                                       </m:mr>
@@ -4428,7 +4827,7 @@
           </mc:Choice>
           <mc:Fallback>
             <w:pict>
-              <v:shape w14:anchorId="105A1216" id="Text Box 5" o:spid="_x0000_s1032" type="#_x0000_t202" style="position:absolute;margin-left:0;margin-top:7pt;width:525.35pt;height:63.5pt;z-index:251724800;visibility:visible;mso-wrap-style:square;mso-width-percent:0;mso-height-percent:0;mso-wrap-distance-left:9pt;mso-wrap-distance-top:0;mso-wrap-distance-right:9pt;mso-wrap-distance-bottom:0;mso-position-horizontal:absolute;mso-position-horizontal-relative:text;mso-position-vertical:absolute;mso-position-vertical-relative:text;mso-width-percent:0;mso-height-percent:0;mso-width-relative:margin;mso-height-relative:margin;v-text-anchor:top" o:gfxdata="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" fillcolor="white [3212]" strokecolor="#243f60 [1604]">
+              <v:shape w14:anchorId="105A1216" id="Text Box 5" o:spid="_x0000_s1032" type="#_x0000_t202" style="position:absolute;margin-left:0;margin-top:7pt;width:525.35pt;height:63.5pt;z-index:251724800;visibility:visible;mso-wrap-style:square;mso-width-percent:0;mso-height-percent:0;mso-wrap-distance-left:9pt;mso-wrap-distance-top:0;mso-wrap-distance-right:9pt;mso-wrap-distance-bottom:0;mso-position-horizontal:absolute;mso-position-horizontal-relative:text;mso-position-vertical:absolute;mso-position-vertical-relative:text;mso-width-percent:0;mso-height-percent:0;mso-width-relative:margin;mso-height-relative:margin;v-text-anchor:top" o:gfxdata="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" fillcolor="white [3212]" strokecolor="#243f60 [1604]">
                 <v:fill opacity="16448f"/>
                 <v:textbox>
                   <w:txbxContent>
@@ -4672,7 +5071,50 @@
                                         <w:rFonts w:ascii="Cambria Math" w:hAnsi="Cambria Math"/>
                                         <w:color w:val="FF0000"/>
                                       </w:rPr>
-                                      <m:t xml:space="preserve">  ?  </m:t>
+                                      <m:t xml:space="preserve">  </m:t>
+                                    </m:r>
+                                    <m:r>
+                                      <w:rPr>
+                                        <w:rFonts w:ascii="Cambria Math" w:hAnsi="Cambria Math"/>
+                                        <w:color w:val="FF0000"/>
+                                      </w:rPr>
+                                      <m:t>1/</m:t>
+                                    </m:r>
+                                    <m:sSup>
+                                      <m:sSupPr>
+                                        <m:ctrlPr>
+                                          <w:rPr>
+                                            <w:rFonts w:ascii="Cambria Math" w:hAnsi="Cambria Math"/>
+                                            <w:i/>
+                                            <w:color w:val="FF0000"/>
+                                          </w:rPr>
+                                        </m:ctrlPr>
+                                      </m:sSupPr>
+                                      <m:e>
+                                        <m:r>
+                                          <w:rPr>
+                                            <w:rFonts w:ascii="Cambria Math" w:hAnsi="Cambria Math"/>
+                                            <w:color w:val="FF0000"/>
+                                          </w:rPr>
+                                          <m:t>s</m:t>
+                                        </m:r>
+                                      </m:e>
+                                      <m:sup>
+                                        <m:r>
+                                          <w:rPr>
+                                            <w:rFonts w:ascii="Cambria Math" w:hAnsi="Cambria Math"/>
+                                            <w:color w:val="FF0000"/>
+                                          </w:rPr>
+                                          <m:t>2</m:t>
+                                        </m:r>
+                                      </m:sup>
+                                    </m:sSup>
+                                    <m:r>
+                                      <w:rPr>
+                                        <w:rFonts w:ascii="Cambria Math" w:hAnsi="Cambria Math"/>
+                                        <w:color w:val="FF0000"/>
+                                      </w:rPr>
+                                      <m:t xml:space="preserve">  </m:t>
                                     </m:r>
                                     <m:r>
                                       <w:rPr>
@@ -4690,7 +5132,21 @@
                                         <w:rFonts w:ascii="Cambria Math" w:hAnsi="Cambria Math"/>
                                         <w:color w:val="FF0000"/>
                                       </w:rPr>
-                                      <m:t xml:space="preserve">  ?  </m:t>
+                                      <m:t xml:space="preserve">  </m:t>
+                                    </m:r>
+                                    <m:r>
+                                      <w:rPr>
+                                        <w:rFonts w:ascii="Cambria Math" w:hAnsi="Cambria Math"/>
+                                        <w:color w:val="FF0000"/>
+                                      </w:rPr>
+                                      <m:t>0</m:t>
+                                    </m:r>
+                                    <m:r>
+                                      <w:rPr>
+                                        <w:rFonts w:ascii="Cambria Math" w:hAnsi="Cambria Math"/>
+                                        <w:color w:val="FF0000"/>
+                                      </w:rPr>
+                                      <m:t xml:space="preserve">  </m:t>
                                     </m:r>
                                   </m:e>
                                   <m:e>
@@ -4699,7 +5155,21 @@
                                         <w:rFonts w:ascii="Cambria Math" w:hAnsi="Cambria Math"/>
                                         <w:color w:val="FF0000"/>
                                       </w:rPr>
-                                      <m:t xml:space="preserve">  ?  </m:t>
+                                      <m:t xml:space="preserve">  </m:t>
+                                    </m:r>
+                                    <m:r>
+                                      <w:rPr>
+                                        <w:rFonts w:ascii="Cambria Math" w:hAnsi="Cambria Math"/>
+                                        <w:color w:val="FF0000"/>
+                                      </w:rPr>
+                                      <m:t>1/s</m:t>
+                                    </m:r>
+                                    <m:r>
+                                      <w:rPr>
+                                        <w:rFonts w:ascii="Cambria Math" w:hAnsi="Cambria Math"/>
+                                        <w:color w:val="FF0000"/>
+                                      </w:rPr>
+                                      <m:t xml:space="preserve">  </m:t>
                                     </m:r>
                                   </m:e>
                                 </m:mr>
@@ -5142,7 +5612,21 @@
                                               <w:rFonts w:ascii="Cambria Math" w:hAnsi="Cambria Math"/>
                                               <w:color w:val="FF0000"/>
                                             </w:rPr>
-                                            <m:t xml:space="preserve">  ?  </m:t>
+                                            <m:t xml:space="preserve">  </m:t>
+                                          </m:r>
+                                          <m:r>
+                                            <w:rPr>
+                                              <w:rFonts w:ascii="Cambria Math" w:hAnsi="Cambria Math"/>
+                                              <w:color w:val="FF0000"/>
+                                            </w:rPr>
+                                            <m:t>t</m:t>
+                                          </m:r>
+                                          <m:r>
+                                            <w:rPr>
+                                              <w:rFonts w:ascii="Cambria Math" w:hAnsi="Cambria Math"/>
+                                              <w:color w:val="FF0000"/>
+                                            </w:rPr>
+                                            <m:t xml:space="preserve">  </m:t>
                                           </m:r>
                                         </m:e>
                                       </m:mr>
@@ -5153,7 +5637,21 @@
                                               <w:rFonts w:ascii="Cambria Math" w:hAnsi="Cambria Math"/>
                                               <w:color w:val="FF0000"/>
                                             </w:rPr>
-                                            <m:t xml:space="preserve">  ?  </m:t>
+                                            <m:t xml:space="preserve">  </m:t>
+                                          </m:r>
+                                          <m:r>
+                                            <w:rPr>
+                                              <w:rFonts w:ascii="Cambria Math" w:hAnsi="Cambria Math"/>
+                                              <w:color w:val="FF0000"/>
+                                            </w:rPr>
+                                            <m:t>0</m:t>
+                                          </m:r>
+                                          <m:r>
+                                            <w:rPr>
+                                              <w:rFonts w:ascii="Cambria Math" w:hAnsi="Cambria Math"/>
+                                              <w:color w:val="FF0000"/>
+                                            </w:rPr>
+                                            <m:t xml:space="preserve">  </m:t>
                                           </m:r>
                                         </m:e>
                                         <m:e>
@@ -5162,7 +5660,21 @@
                                               <w:rFonts w:ascii="Cambria Math" w:hAnsi="Cambria Math"/>
                                               <w:color w:val="FF0000"/>
                                             </w:rPr>
-                                            <m:t xml:space="preserve">  ?  </m:t>
+                                            <m:t xml:space="preserve">  </m:t>
+                                          </m:r>
+                                          <m:r>
+                                            <w:rPr>
+                                              <w:rFonts w:ascii="Cambria Math" w:hAnsi="Cambria Math"/>
+                                              <w:color w:val="FF0000"/>
+                                            </w:rPr>
+                                            <m:t>1</m:t>
+                                          </m:r>
+                                          <m:r>
+                                            <w:rPr>
+                                              <w:rFonts w:ascii="Cambria Math" w:hAnsi="Cambria Math"/>
+                                              <w:color w:val="FF0000"/>
+                                            </w:rPr>
+                                            <m:t xml:space="preserve">  </m:t>
                                           </m:r>
                                         </m:e>
                                       </m:mr>
@@ -5194,7 +5706,7 @@
           </mc:Choice>
           <mc:Fallback>
             <w:pict>
-              <v:shape w14:anchorId="07633434" id="Text Box 7" o:spid="_x0000_s1033" type="#_x0000_t202" style="position:absolute;margin-left:0;margin-top:13.3pt;width:525.3pt;height:63.5pt;z-index:251728896;visibility:visible;mso-wrap-style:square;mso-width-percent:0;mso-height-percent:0;mso-wrap-distance-left:9pt;mso-wrap-distance-top:0;mso-wrap-distance-right:9pt;mso-wrap-distance-bottom:0;mso-position-horizontal:absolute;mso-position-horizontal-relative:text;mso-position-vertical:absolute;mso-position-vertical-relative:text;mso-width-percent:0;mso-height-percent:0;mso-width-relative:margin;mso-height-relative:margin;v-text-anchor:top" o:gfxdata="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" fillcolor="white [3212]" strokecolor="#243f60 [1604]">
+              <v:shape w14:anchorId="07633434" id="Text Box 7" o:spid="_x0000_s1033" type="#_x0000_t202" style="position:absolute;margin-left:0;margin-top:13.3pt;width:525.3pt;height:63.5pt;z-index:251728896;visibility:visible;mso-wrap-style:square;mso-width-percent:0;mso-height-percent:0;mso-wrap-distance-left:9pt;mso-wrap-distance-top:0;mso-wrap-distance-right:9pt;mso-wrap-distance-bottom:0;mso-position-horizontal:absolute;mso-position-horizontal-relative:text;mso-position-vertical:absolute;mso-position-vertical-relative:text;mso-width-percent:0;mso-height-percent:0;mso-width-relative:margin;mso-height-relative:margin;v-text-anchor:top" o:gfxdata="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" fillcolor="white [3212]" strokecolor="#243f60 [1604]">
                 <v:fill opacity="16448f"/>
                 <v:textbox>
                   <w:txbxContent>
@@ -5522,7 +6034,21 @@
                                         <w:rFonts w:ascii="Cambria Math" w:hAnsi="Cambria Math"/>
                                         <w:color w:val="FF0000"/>
                                       </w:rPr>
-                                      <m:t xml:space="preserve">  ?  </m:t>
+                                      <m:t xml:space="preserve">  </m:t>
+                                    </m:r>
+                                    <m:r>
+                                      <w:rPr>
+                                        <w:rFonts w:ascii="Cambria Math" w:hAnsi="Cambria Math"/>
+                                        <w:color w:val="FF0000"/>
+                                      </w:rPr>
+                                      <m:t>t</m:t>
+                                    </m:r>
+                                    <m:r>
+                                      <w:rPr>
+                                        <w:rFonts w:ascii="Cambria Math" w:hAnsi="Cambria Math"/>
+                                        <w:color w:val="FF0000"/>
+                                      </w:rPr>
+                                      <m:t xml:space="preserve">  </m:t>
                                     </m:r>
                                   </m:e>
                                 </m:mr>
@@ -5533,7 +6059,21 @@
                                         <w:rFonts w:ascii="Cambria Math" w:hAnsi="Cambria Math"/>
                                         <w:color w:val="FF0000"/>
                                       </w:rPr>
-                                      <m:t xml:space="preserve">  ?  </m:t>
+                                      <m:t xml:space="preserve">  </m:t>
+                                    </m:r>
+                                    <m:r>
+                                      <w:rPr>
+                                        <w:rFonts w:ascii="Cambria Math" w:hAnsi="Cambria Math"/>
+                                        <w:color w:val="FF0000"/>
+                                      </w:rPr>
+                                      <m:t>0</m:t>
+                                    </m:r>
+                                    <m:r>
+                                      <w:rPr>
+                                        <w:rFonts w:ascii="Cambria Math" w:hAnsi="Cambria Math"/>
+                                        <w:color w:val="FF0000"/>
+                                      </w:rPr>
+                                      <m:t xml:space="preserve">  </m:t>
                                     </m:r>
                                   </m:e>
                                   <m:e>
@@ -5542,7 +6082,21 @@
                                         <w:rFonts w:ascii="Cambria Math" w:hAnsi="Cambria Math"/>
                                         <w:color w:val="FF0000"/>
                                       </w:rPr>
-                                      <m:t xml:space="preserve">  ?  </m:t>
+                                      <m:t xml:space="preserve">  </m:t>
+                                    </m:r>
+                                    <m:r>
+                                      <w:rPr>
+                                        <w:rFonts w:ascii="Cambria Math" w:hAnsi="Cambria Math"/>
+                                        <w:color w:val="FF0000"/>
+                                      </w:rPr>
+                                      <m:t>1</m:t>
+                                    </m:r>
+                                    <m:r>
+                                      <w:rPr>
+                                        <w:rFonts w:ascii="Cambria Math" w:hAnsi="Cambria Math"/>
+                                        <w:color w:val="FF0000"/>
+                                      </w:rPr>
+                                      <m:t xml:space="preserve">  </m:t>
                                     </m:r>
                                   </m:e>
                                 </m:mr>
@@ -5962,7 +6516,21 @@
                                               <w:rFonts w:ascii="Cambria Math" w:hAnsi="Cambria Math"/>
                                               <w:color w:val="FF0000"/>
                                             </w:rPr>
-                                            <m:t xml:space="preserve">  ?  </m:t>
+                                            <m:t xml:space="preserve"> </m:t>
+                                          </m:r>
+                                          <m:r>
+                                            <w:rPr>
+                                              <w:rFonts w:ascii="Cambria Math" w:hAnsi="Cambria Math"/>
+                                              <w:color w:val="FF0000"/>
+                                            </w:rPr>
+                                            <m:t>-g/s</m:t>
+                                          </m:r>
+                                          <m:r>
+                                            <w:rPr>
+                                              <w:rFonts w:ascii="Cambria Math" w:hAnsi="Cambria Math"/>
+                                              <w:color w:val="FF0000"/>
+                                            </w:rPr>
+                                            <m:t xml:space="preserve">  </m:t>
                                           </m:r>
                                         </m:e>
                                       </m:mr>
@@ -5994,7 +6562,7 @@
           </mc:Choice>
           <mc:Fallback>
             <w:pict>
-              <v:shape w14:anchorId="2DFF727D" id="Text Box 8" o:spid="_x0000_s1034" type="#_x0000_t202" style="position:absolute;margin-left:0;margin-top:8.35pt;width:525.3pt;height:63.5pt;z-index:251730944;visibility:visible;mso-wrap-style:square;mso-width-percent:0;mso-height-percent:0;mso-wrap-distance-left:9pt;mso-wrap-distance-top:0;mso-wrap-distance-right:9pt;mso-wrap-distance-bottom:0;mso-position-horizontal:absolute;mso-position-horizontal-relative:text;mso-position-vertical:absolute;mso-position-vertical-relative:text;mso-width-percent:0;mso-height-percent:0;mso-width-relative:margin;mso-height-relative:margin;v-text-anchor:top" o:gfxdata="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" fillcolor="white [3212]" strokecolor="#243f60 [1604]">
+              <v:shape w14:anchorId="2DFF727D" id="Text Box 8" o:spid="_x0000_s1034" type="#_x0000_t202" style="position:absolute;margin-left:0;margin-top:8.35pt;width:525.3pt;height:63.5pt;z-index:251730944;visibility:visible;mso-wrap-style:square;mso-width-percent:0;mso-height-percent:0;mso-wrap-distance-left:9pt;mso-wrap-distance-top:0;mso-wrap-distance-right:9pt;mso-wrap-distance-bottom:0;mso-position-horizontal:absolute;mso-position-horizontal-relative:text;mso-position-vertical:absolute;mso-position-vertical-relative:text;mso-width-percent:0;mso-height-percent:0;mso-width-relative:margin;mso-height-relative:margin;v-text-anchor:top" o:gfxdata="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" fillcolor="white [3212]" strokecolor="#243f60 [1604]">
                 <v:fill opacity="16448f"/>
                 <v:textbox>
                   <w:txbxContent>
@@ -6289,7 +6857,21 @@
                                         <w:rFonts w:ascii="Cambria Math" w:hAnsi="Cambria Math"/>
                                         <w:color w:val="FF0000"/>
                                       </w:rPr>
-                                      <m:t xml:space="preserve">  ?  </m:t>
+                                      <m:t xml:space="preserve"> </m:t>
+                                    </m:r>
+                                    <m:r>
+                                      <w:rPr>
+                                        <w:rFonts w:ascii="Cambria Math" w:hAnsi="Cambria Math"/>
+                                        <w:color w:val="FF0000"/>
+                                      </w:rPr>
+                                      <m:t>-g/s</m:t>
+                                    </m:r>
+                                    <m:r>
+                                      <w:rPr>
+                                        <w:rFonts w:ascii="Cambria Math" w:hAnsi="Cambria Math"/>
+                                        <w:color w:val="FF0000"/>
+                                      </w:rPr>
+                                      <m:t xml:space="preserve">  </m:t>
                                     </m:r>
                                   </m:e>
                                 </m:mr>
@@ -6900,7 +7482,50 @@
                                               <w:rFonts w:ascii="Cambria Math" w:hAnsi="Cambria Math"/>
                                               <w:color w:val="FF0000"/>
                                             </w:rPr>
-                                            <m:t xml:space="preserve">  ?  </m:t>
+                                            <m:t xml:space="preserve">  </m:t>
+                                          </m:r>
+                                          <m:r>
+                                            <w:rPr>
+                                              <w:rFonts w:ascii="Cambria Math" w:hAnsi="Cambria Math"/>
+                                              <w:color w:val="FF0000"/>
+                                            </w:rPr>
+                                            <m:t>h+t</m:t>
+                                          </m:r>
+                                          <m:sSub>
+                                            <m:sSubPr>
+                                              <m:ctrlPr>
+                                                <w:rPr>
+                                                  <w:rFonts w:ascii="Cambria Math" w:hAnsi="Cambria Math"/>
+                                                  <w:i/>
+                                                  <w:color w:val="FF0000"/>
+                                                </w:rPr>
+                                              </m:ctrlPr>
+                                            </m:sSubPr>
+                                            <m:e>
+                                              <m:r>
+                                                <w:rPr>
+                                                  <w:rFonts w:ascii="Cambria Math" w:hAnsi="Cambria Math"/>
+                                                  <w:color w:val="FF0000"/>
+                                                </w:rPr>
+                                                <m:t>v</m:t>
+                                              </m:r>
+                                            </m:e>
+                                            <m:sub>
+                                              <m:r>
+                                                <w:rPr>
+                                                  <w:rFonts w:ascii="Cambria Math" w:hAnsi="Cambria Math"/>
+                                                  <w:color w:val="FF0000"/>
+                                                </w:rPr>
+                                                <m:t>0</m:t>
+                                              </m:r>
+                                            </m:sub>
+                                          </m:sSub>
+                                          <m:r>
+                                            <w:rPr>
+                                              <w:rFonts w:ascii="Cambria Math" w:hAnsi="Cambria Math"/>
+                                              <w:color w:val="FF0000"/>
+                                            </w:rPr>
+                                            <m:t xml:space="preserve">  </m:t>
                                           </m:r>
                                         </m:e>
                                       </m:mr>
@@ -6963,7 +7588,7 @@
           </mc:Choice>
           <mc:Fallback>
             <w:pict>
-              <v:shape w14:anchorId="1062B485" id="Text Box 9" o:spid="_x0000_s1035" type="#_x0000_t202" style="position:absolute;margin-left:0;margin-top:15.05pt;width:525.3pt;height:79.5pt;z-index:251732992;visibility:visible;mso-wrap-style:square;mso-width-percent:0;mso-height-percent:0;mso-wrap-distance-left:9pt;mso-wrap-distance-top:0;mso-wrap-distance-right:9pt;mso-wrap-distance-bottom:0;mso-position-horizontal:absolute;mso-position-horizontal-relative:text;mso-position-vertical:absolute;mso-position-vertical-relative:text;mso-width-percent:0;mso-height-percent:0;mso-width-relative:margin;mso-height-relative:margin;v-text-anchor:top" o:gfxdata="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" fillcolor="white [3212]" strokecolor="#243f60 [1604]">
+              <v:shape w14:anchorId="1062B485" id="Text Box 9" o:spid="_x0000_s1035" type="#_x0000_t202" style="position:absolute;margin-left:0;margin-top:15.05pt;width:525.3pt;height:79.5pt;z-index:251732992;visibility:visible;mso-wrap-style:square;mso-width-percent:0;mso-height-percent:0;mso-wrap-distance-left:9pt;mso-wrap-distance-top:0;mso-wrap-distance-right:9pt;mso-wrap-distance-bottom:0;mso-position-horizontal:absolute;mso-position-horizontal-relative:text;mso-position-vertical:absolute;mso-position-vertical-relative:text;mso-width-percent:0;mso-height-percent:0;mso-width-relative:margin;mso-height-relative:margin;v-text-anchor:top" o:gfxdata="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" fillcolor="white [3212]" strokecolor="#243f60 [1604]">
                 <v:fill opacity="16448f"/>
                 <v:textbox>
                   <w:txbxContent>
@@ -7459,7 +8084,50 @@
                                         <w:rFonts w:ascii="Cambria Math" w:hAnsi="Cambria Math"/>
                                         <w:color w:val="FF0000"/>
                                       </w:rPr>
-                                      <m:t xml:space="preserve">  ?  </m:t>
+                                      <m:t xml:space="preserve">  </m:t>
+                                    </m:r>
+                                    <m:r>
+                                      <w:rPr>
+                                        <w:rFonts w:ascii="Cambria Math" w:hAnsi="Cambria Math"/>
+                                        <w:color w:val="FF0000"/>
+                                      </w:rPr>
+                                      <m:t>h+t</m:t>
+                                    </m:r>
+                                    <m:sSub>
+                                      <m:sSubPr>
+                                        <m:ctrlPr>
+                                          <w:rPr>
+                                            <w:rFonts w:ascii="Cambria Math" w:hAnsi="Cambria Math"/>
+                                            <w:i/>
+                                            <w:color w:val="FF0000"/>
+                                          </w:rPr>
+                                        </m:ctrlPr>
+                                      </m:sSubPr>
+                                      <m:e>
+                                        <m:r>
+                                          <w:rPr>
+                                            <w:rFonts w:ascii="Cambria Math" w:hAnsi="Cambria Math"/>
+                                            <w:color w:val="FF0000"/>
+                                          </w:rPr>
+                                          <m:t>v</m:t>
+                                        </m:r>
+                                      </m:e>
+                                      <m:sub>
+                                        <m:r>
+                                          <w:rPr>
+                                            <w:rFonts w:ascii="Cambria Math" w:hAnsi="Cambria Math"/>
+                                            <w:color w:val="FF0000"/>
+                                          </w:rPr>
+                                          <m:t>0</m:t>
+                                        </m:r>
+                                      </m:sub>
+                                    </m:sSub>
+                                    <m:r>
+                                      <w:rPr>
+                                        <w:rFonts w:ascii="Cambria Math" w:hAnsi="Cambria Math"/>
+                                        <w:color w:val="FF0000"/>
+                                      </w:rPr>
+                                      <m:t xml:space="preserve">  </m:t>
                                     </m:r>
                                   </m:e>
                                 </m:mr>
@@ -8110,7 +8778,50 @@
                                               <w:rFonts w:ascii="Cambria Math" w:hAnsi="Cambria Math"/>
                                               <w:color w:val="FF0000"/>
                                             </w:rPr>
-                                            <m:t xml:space="preserve">  ?  </m:t>
+                                            <m:t xml:space="preserve">  </m:t>
+                                          </m:r>
+                                          <m:sSup>
+                                            <m:sSupPr>
+                                              <m:ctrlPr>
+                                                <w:rPr>
+                                                  <w:rFonts w:ascii="Cambria Math" w:hAnsi="Cambria Math"/>
+                                                  <w:i/>
+                                                  <w:color w:val="FF0000"/>
+                                                </w:rPr>
+                                              </m:ctrlPr>
+                                            </m:sSupPr>
+                                            <m:e>
+                                              <m:r>
+                                                <w:rPr>
+                                                  <w:rFonts w:ascii="Cambria Math" w:hAnsi="Cambria Math"/>
+                                                  <w:color w:val="FF0000"/>
+                                                </w:rPr>
+                                                <m:t>t</m:t>
+                                              </m:r>
+                                            </m:e>
+                                            <m:sup>
+                                              <m:r>
+                                                <w:rPr>
+                                                  <w:rFonts w:ascii="Cambria Math" w:hAnsi="Cambria Math"/>
+                                                  <w:color w:val="FF0000"/>
+                                                </w:rPr>
+                                                <m:t>2</m:t>
+                                              </m:r>
+                                            </m:sup>
+                                          </m:sSup>
+                                          <m:r>
+                                            <w:rPr>
+                                              <w:rFonts w:ascii="Cambria Math" w:hAnsi="Cambria Math"/>
+                                              <w:color w:val="FF0000"/>
+                                            </w:rPr>
+                                            <m:t>/2</m:t>
+                                          </m:r>
+                                          <m:r>
+                                            <w:rPr>
+                                              <w:rFonts w:ascii="Cambria Math" w:hAnsi="Cambria Math"/>
+                                              <w:color w:val="FF0000"/>
+                                            </w:rPr>
+                                            <m:t xml:space="preserve">  </m:t>
                                           </m:r>
                                         </m:e>
                                       </m:mr>
@@ -8153,7 +8864,7 @@
           </mc:Choice>
           <mc:Fallback>
             <w:pict>
-              <v:shape w14:anchorId="16E74894" id="Text Box 10" o:spid="_x0000_s1036" type="#_x0000_t202" style="position:absolute;margin-left:0;margin-top:11.3pt;width:525.3pt;height:79.5pt;z-index:251735040;visibility:visible;mso-wrap-style:square;mso-width-percent:0;mso-height-percent:0;mso-wrap-distance-left:9pt;mso-wrap-distance-top:0;mso-wrap-distance-right:9pt;mso-wrap-distance-bottom:0;mso-position-horizontal:absolute;mso-position-horizontal-relative:text;mso-position-vertical:absolute;mso-position-vertical-relative:text;mso-width-percent:0;mso-height-percent:0;mso-width-relative:margin;mso-height-relative:margin;v-text-anchor:top" o:gfxdata="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" fillcolor="white [3212]" strokecolor="#243f60 [1604]">
+              <v:shape w14:anchorId="16E74894" id="Text Box 10" o:spid="_x0000_s1036" type="#_x0000_t202" style="position:absolute;margin-left:0;margin-top:11.3pt;width:525.3pt;height:79.5pt;z-index:251735040;visibility:visible;mso-wrap-style:square;mso-width-percent:0;mso-height-percent:0;mso-wrap-distance-left:9pt;mso-wrap-distance-top:0;mso-wrap-distance-right:9pt;mso-wrap-distance-bottom:0;mso-position-horizontal:absolute;mso-position-horizontal-relative:text;mso-position-vertical:absolute;mso-position-vertical-relative:text;mso-width-percent:0;mso-height-percent:0;mso-width-relative:margin;mso-height-relative:margin;v-text-anchor:top" o:gfxdata="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" fillcolor="white [3212]" strokecolor="#243f60 [1604]">
                 <v:fill opacity="16448f"/>
                 <v:textbox>
                   <w:txbxContent>
@@ -8638,7 +9349,50 @@
                                         <w:rFonts w:ascii="Cambria Math" w:hAnsi="Cambria Math"/>
                                         <w:color w:val="FF0000"/>
                                       </w:rPr>
-                                      <m:t xml:space="preserve">  ?  </m:t>
+                                      <m:t xml:space="preserve">  </m:t>
+                                    </m:r>
+                                    <m:sSup>
+                                      <m:sSupPr>
+                                        <m:ctrlPr>
+                                          <w:rPr>
+                                            <w:rFonts w:ascii="Cambria Math" w:hAnsi="Cambria Math"/>
+                                            <w:i/>
+                                            <w:color w:val="FF0000"/>
+                                          </w:rPr>
+                                        </m:ctrlPr>
+                                      </m:sSupPr>
+                                      <m:e>
+                                        <m:r>
+                                          <w:rPr>
+                                            <w:rFonts w:ascii="Cambria Math" w:hAnsi="Cambria Math"/>
+                                            <w:color w:val="FF0000"/>
+                                          </w:rPr>
+                                          <m:t>t</m:t>
+                                        </m:r>
+                                      </m:e>
+                                      <m:sup>
+                                        <m:r>
+                                          <w:rPr>
+                                            <w:rFonts w:ascii="Cambria Math" w:hAnsi="Cambria Math"/>
+                                            <w:color w:val="FF0000"/>
+                                          </w:rPr>
+                                          <m:t>2</m:t>
+                                        </m:r>
+                                      </m:sup>
+                                    </m:sSup>
+                                    <m:r>
+                                      <w:rPr>
+                                        <w:rFonts w:ascii="Cambria Math" w:hAnsi="Cambria Math"/>
+                                        <w:color w:val="FF0000"/>
+                                      </w:rPr>
+                                      <m:t>/2</m:t>
+                                    </m:r>
+                                    <m:r>
+                                      <w:rPr>
+                                        <w:rFonts w:ascii="Cambria Math" w:hAnsi="Cambria Math"/>
+                                        <w:color w:val="FF0000"/>
+                                      </w:rPr>
+                                      <m:t xml:space="preserve">  </m:t>
                                     </m:r>
                                   </m:e>
                                 </m:mr>
@@ -9153,7 +9907,86 @@
                                               <w:rFonts w:ascii="Cambria Math" w:hAnsi="Cambria Math"/>
                                               <w:color w:val="FF0000"/>
                                             </w:rPr>
-                                            <m:t xml:space="preserve">  ?  </m:t>
+                                            <m:t xml:space="preserve">  </m:t>
+                                          </m:r>
+                                          <m:r>
+                                            <w:rPr>
+                                              <w:rFonts w:ascii="Cambria Math" w:hAnsi="Cambria Math"/>
+                                              <w:color w:val="FF0000"/>
+                                            </w:rPr>
+                                            <m:t>h+t</m:t>
+                                          </m:r>
+                                          <m:sSub>
+                                            <m:sSubPr>
+                                              <m:ctrlPr>
+                                                <w:rPr>
+                                                  <w:rFonts w:ascii="Cambria Math" w:hAnsi="Cambria Math"/>
+                                                  <w:i/>
+                                                  <w:color w:val="FF0000"/>
+                                                </w:rPr>
+                                              </m:ctrlPr>
+                                            </m:sSubPr>
+                                            <m:e>
+                                              <m:r>
+                                                <w:rPr>
+                                                  <w:rFonts w:ascii="Cambria Math" w:hAnsi="Cambria Math"/>
+                                                  <w:color w:val="FF0000"/>
+                                                </w:rPr>
+                                                <m:t>v</m:t>
+                                              </m:r>
+                                            </m:e>
+                                            <m:sub>
+                                              <m:r>
+                                                <w:rPr>
+                                                  <w:rFonts w:ascii="Cambria Math" w:hAnsi="Cambria Math"/>
+                                                  <w:color w:val="FF0000"/>
+                                                </w:rPr>
+                                                <m:t>0</m:t>
+                                              </m:r>
+                                            </m:sub>
+                                          </m:sSub>
+                                          <m:r>
+                                            <w:rPr>
+                                              <w:rFonts w:ascii="Cambria Math" w:hAnsi="Cambria Math"/>
+                                              <w:color w:val="FF0000"/>
+                                            </w:rPr>
+                                            <m:t>-0.5g</m:t>
+                                          </m:r>
+                                          <m:sSup>
+                                            <m:sSupPr>
+                                              <m:ctrlPr>
+                                                <w:rPr>
+                                                  <w:rFonts w:ascii="Cambria Math" w:hAnsi="Cambria Math"/>
+                                                  <w:i/>
+                                                  <w:color w:val="FF0000"/>
+                                                </w:rPr>
+                                              </m:ctrlPr>
+                                            </m:sSupPr>
+                                            <m:e>
+                                              <m:r>
+                                                <w:rPr>
+                                                  <w:rFonts w:ascii="Cambria Math" w:hAnsi="Cambria Math"/>
+                                                  <w:color w:val="FF0000"/>
+                                                </w:rPr>
+                                                <m:t>t</m:t>
+                                              </m:r>
+                                            </m:e>
+                                            <m:sup>
+                                              <m:r>
+                                                <w:rPr>
+                                                  <w:rFonts w:ascii="Cambria Math" w:hAnsi="Cambria Math"/>
+                                                  <w:color w:val="FF0000"/>
+                                                </w:rPr>
+                                                <m:t>2</m:t>
+                                              </m:r>
+                                            </m:sup>
+                                          </m:sSup>
+                                          <m:r>
+                                            <w:rPr>
+                                              <w:rFonts w:ascii="Cambria Math" w:hAnsi="Cambria Math"/>
+                                              <w:color w:val="FF0000"/>
+                                            </w:rPr>
+                                            <m:t xml:space="preserve">  </m:t>
                                           </m:r>
                                         </m:e>
                                       </m:mr>
@@ -9222,7 +10055,7 @@
           </mc:Choice>
           <mc:Fallback>
             <w:pict>
-              <v:shape w14:anchorId="70DEAE14" id="Text Box 11" o:spid="_x0000_s1037" type="#_x0000_t202" style="position:absolute;margin-left:0;margin-top:71.7pt;width:525.3pt;height:79.5pt;z-index:251737088;visibility:visible;mso-wrap-style:square;mso-width-percent:0;mso-height-percent:0;mso-wrap-distance-left:9pt;mso-wrap-distance-top:0;mso-wrap-distance-right:9pt;mso-wrap-distance-bottom:0;mso-position-horizontal:absolute;mso-position-horizontal-relative:text;mso-position-vertical:absolute;mso-position-vertical-relative:text;mso-width-percent:0;mso-height-percent:0;mso-width-relative:margin;mso-height-relative:margin;v-text-anchor:top" o:gfxdata="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" fillcolor="white [3212]" strokecolor="#243f60 [1604]">
+              <v:shape w14:anchorId="70DEAE14" id="Text Box 11" o:spid="_x0000_s1037" type="#_x0000_t202" style="position:absolute;margin-left:0;margin-top:71.7pt;width:525.3pt;height:79.5pt;z-index:251737088;visibility:visible;mso-wrap-style:square;mso-width-percent:0;mso-height-percent:0;mso-wrap-distance-left:9pt;mso-wrap-distance-top:0;mso-wrap-distance-right:9pt;mso-wrap-distance-bottom:0;mso-position-horizontal:absolute;mso-position-horizontal-relative:text;mso-position-vertical:absolute;mso-position-vertical-relative:text;mso-width-percent:0;mso-height-percent:0;mso-width-relative:margin;mso-height-relative:margin;v-text-anchor:top" o:gfxdata="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" fillcolor="white [3212]" strokecolor="#243f60 [1604]">
                 <v:fill opacity="16448f"/>
                 <v:textbox>
                   <w:txbxContent>
@@ -9634,7 +10467,86 @@
                                         <w:rFonts w:ascii="Cambria Math" w:hAnsi="Cambria Math"/>
                                         <w:color w:val="FF0000"/>
                                       </w:rPr>
-                                      <m:t xml:space="preserve">  ?  </m:t>
+                                      <m:t xml:space="preserve">  </m:t>
+                                    </m:r>
+                                    <m:r>
+                                      <w:rPr>
+                                        <w:rFonts w:ascii="Cambria Math" w:hAnsi="Cambria Math"/>
+                                        <w:color w:val="FF0000"/>
+                                      </w:rPr>
+                                      <m:t>h+t</m:t>
+                                    </m:r>
+                                    <m:sSub>
+                                      <m:sSubPr>
+                                        <m:ctrlPr>
+                                          <w:rPr>
+                                            <w:rFonts w:ascii="Cambria Math" w:hAnsi="Cambria Math"/>
+                                            <w:i/>
+                                            <w:color w:val="FF0000"/>
+                                          </w:rPr>
+                                        </m:ctrlPr>
+                                      </m:sSubPr>
+                                      <m:e>
+                                        <m:r>
+                                          <w:rPr>
+                                            <w:rFonts w:ascii="Cambria Math" w:hAnsi="Cambria Math"/>
+                                            <w:color w:val="FF0000"/>
+                                          </w:rPr>
+                                          <m:t>v</m:t>
+                                        </m:r>
+                                      </m:e>
+                                      <m:sub>
+                                        <m:r>
+                                          <w:rPr>
+                                            <w:rFonts w:ascii="Cambria Math" w:hAnsi="Cambria Math"/>
+                                            <w:color w:val="FF0000"/>
+                                          </w:rPr>
+                                          <m:t>0</m:t>
+                                        </m:r>
+                                      </m:sub>
+                                    </m:sSub>
+                                    <m:r>
+                                      <w:rPr>
+                                        <w:rFonts w:ascii="Cambria Math" w:hAnsi="Cambria Math"/>
+                                        <w:color w:val="FF0000"/>
+                                      </w:rPr>
+                                      <m:t>-0.5g</m:t>
+                                    </m:r>
+                                    <m:sSup>
+                                      <m:sSupPr>
+                                        <m:ctrlPr>
+                                          <w:rPr>
+                                            <w:rFonts w:ascii="Cambria Math" w:hAnsi="Cambria Math"/>
+                                            <w:i/>
+                                            <w:color w:val="FF0000"/>
+                                          </w:rPr>
+                                        </m:ctrlPr>
+                                      </m:sSupPr>
+                                      <m:e>
+                                        <m:r>
+                                          <w:rPr>
+                                            <w:rFonts w:ascii="Cambria Math" w:hAnsi="Cambria Math"/>
+                                            <w:color w:val="FF0000"/>
+                                          </w:rPr>
+                                          <m:t>t</m:t>
+                                        </m:r>
+                                      </m:e>
+                                      <m:sup>
+                                        <m:r>
+                                          <w:rPr>
+                                            <w:rFonts w:ascii="Cambria Math" w:hAnsi="Cambria Math"/>
+                                            <w:color w:val="FF0000"/>
+                                          </w:rPr>
+                                          <m:t>2</m:t>
+                                        </m:r>
+                                      </m:sup>
+                                    </m:sSup>
+                                    <m:r>
+                                      <w:rPr>
+                                        <w:rFonts w:ascii="Cambria Math" w:hAnsi="Cambria Math"/>
+                                        <w:color w:val="FF0000"/>
+                                      </w:rPr>
+                                      <m:t xml:space="preserve">  </m:t>
                                     </m:r>
                                   </m:e>
                                 </m:mr>
@@ -9894,7 +10806,7 @@
           </mc:Choice>
           <mc:Fallback>
             <w:pict>
-              <v:shape w14:anchorId="5C53BCD6" id="Text Box 17" o:spid="_x0000_s1038" type="#_x0000_t202" style="position:absolute;margin-left:-4pt;margin-top:3.95pt;width:275.3pt;height:22.5pt;z-index:251748352;visibility:visible;mso-wrap-style:square;mso-width-percent:0;mso-height-percent:0;mso-wrap-distance-left:9pt;mso-wrap-distance-top:0;mso-wrap-distance-right:9pt;mso-wrap-distance-bottom:0;mso-position-horizontal:absolute;mso-position-horizontal-relative:text;mso-position-vertical:absolute;mso-position-vertical-relative:text;mso-width-percent:0;mso-height-percent:0;mso-width-relative:margin;mso-height-relative:margin;v-text-anchor:top" o:gfxdata="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" filled="f" stroked="f" strokeweight=".5pt">
+              <v:shape w14:anchorId="5C53BCD6" id="Text Box 17" o:spid="_x0000_s1038" type="#_x0000_t202" style="position:absolute;margin-left:-4pt;margin-top:3.95pt;width:275.3pt;height:22.5pt;z-index:251748352;visibility:visible;mso-wrap-style:square;mso-width-percent:0;mso-height-percent:0;mso-wrap-distance-left:9pt;mso-wrap-distance-top:0;mso-wrap-distance-right:9pt;mso-wrap-distance-bottom:0;mso-position-horizontal:absolute;mso-position-horizontal-relative:text;mso-position-vertical:absolute;mso-position-vertical-relative:text;mso-width-percent:0;mso-height-percent:0;mso-width-relative:margin;mso-height-relative:margin;v-text-anchor:top" o:gfxdata="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" filled="f" stroked="f" strokeweight=".5pt">
                 <v:textbox>
                   <w:txbxContent>
                     <w:p>
@@ -10324,7 +11236,21 @@
                                               <w:rFonts w:ascii="Cambria Math" w:hAnsi="Cambria Math"/>
                                               <w:color w:val="FF0000"/>
                                             </w:rPr>
-                                            <m:t xml:space="preserve">   ?   </m:t>
+                                            <m:t xml:space="preserve">   </m:t>
+                                          </m:r>
+                                          <m:r>
+                                            <w:rPr>
+                                              <w:rFonts w:ascii="Cambria Math" w:hAnsi="Cambria Math"/>
+                                              <w:color w:val="FF0000"/>
+                                            </w:rPr>
+                                            <m:t>1</m:t>
+                                          </m:r>
+                                          <m:r>
+                                            <w:rPr>
+                                              <w:rFonts w:ascii="Cambria Math" w:hAnsi="Cambria Math"/>
+                                              <w:color w:val="FF0000"/>
+                                            </w:rPr>
+                                            <m:t xml:space="preserve">   </m:t>
                                           </m:r>
                                         </m:e>
                                       </m:mr>
@@ -10335,7 +11261,21 @@
                                               <w:rFonts w:ascii="Cambria Math" w:hAnsi="Cambria Math"/>
                                               <w:color w:val="FF0000"/>
                                             </w:rPr>
-                                            <m:t xml:space="preserve">  ?  </m:t>
+                                            <m:t xml:space="preserve">  </m:t>
+                                          </m:r>
+                                          <m:r>
+                                            <w:rPr>
+                                              <w:rFonts w:ascii="Cambria Math" w:hAnsi="Cambria Math"/>
+                                              <w:color w:val="FF0000"/>
+                                            </w:rPr>
+                                            <m:t>4</m:t>
+                                          </m:r>
+                                          <m:r>
+                                            <w:rPr>
+                                              <w:rFonts w:ascii="Cambria Math" w:hAnsi="Cambria Math"/>
+                                              <w:color w:val="FF0000"/>
+                                            </w:rPr>
+                                            <m:t xml:space="preserve">  </m:t>
                                           </m:r>
                                         </m:e>
                                         <m:e>
@@ -10344,7 +11284,21 @@
                                               <w:rFonts w:ascii="Cambria Math" w:hAnsi="Cambria Math"/>
                                               <w:color w:val="FF0000"/>
                                             </w:rPr>
-                                            <m:t xml:space="preserve">  ?  </m:t>
+                                            <m:t xml:space="preserve">  </m:t>
+                                          </m:r>
+                                          <m:r>
+                                            <w:rPr>
+                                              <w:rFonts w:ascii="Cambria Math" w:hAnsi="Cambria Math"/>
+                                              <w:color w:val="FF0000"/>
+                                            </w:rPr>
+                                            <m:t>4+12s</m:t>
+                                          </m:r>
+                                          <m:r>
+                                            <w:rPr>
+                                              <w:rFonts w:ascii="Cambria Math" w:hAnsi="Cambria Math"/>
+                                              <w:color w:val="FF0000"/>
+                                            </w:rPr>
+                                            <m:t xml:space="preserve">  </m:t>
                                           </m:r>
                                         </m:e>
                                       </m:mr>
@@ -10383,7 +11337,7 @@
           </mc:Choice>
           <mc:Fallback>
             <w:pict>
-              <v:shape w14:anchorId="28BAED9A" id="Text Box 12" o:spid="_x0000_s1039" type="#_x0000_t202" style="position:absolute;margin-left:0;margin-top:15.25pt;width:525.3pt;height:76pt;z-index:251739136;visibility:visible;mso-wrap-style:square;mso-width-percent:0;mso-height-percent:0;mso-wrap-distance-left:9pt;mso-wrap-distance-top:0;mso-wrap-distance-right:9pt;mso-wrap-distance-bottom:0;mso-position-horizontal:absolute;mso-position-horizontal-relative:text;mso-position-vertical:absolute;mso-position-vertical-relative:text;mso-width-percent:0;mso-height-percent:0;mso-width-relative:margin;mso-height-relative:margin;v-text-anchor:top" o:gfxdata="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" fillcolor="white [3212]" strokecolor="#243f60 [1604]">
+              <v:shape w14:anchorId="28BAED9A" id="Text Box 12" o:spid="_x0000_s1039" type="#_x0000_t202" style="position:absolute;margin-left:0;margin-top:15.25pt;width:525.3pt;height:76pt;z-index:251739136;visibility:visible;mso-wrap-style:square;mso-width-percent:0;mso-height-percent:0;mso-wrap-distance-left:9pt;mso-wrap-distance-top:0;mso-wrap-distance-right:9pt;mso-wrap-distance-bottom:0;mso-position-horizontal:absolute;mso-position-horizontal-relative:text;mso-position-vertical:absolute;mso-position-vertical-relative:text;mso-width-percent:0;mso-height-percent:0;mso-width-relative:margin;mso-height-relative:margin;v-text-anchor:top" o:gfxdata="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" fillcolor="white [3212]" strokecolor="#243f60 [1604]">
                 <v:fill opacity="16448f"/>
                 <v:textbox>
                   <w:txbxContent>
@@ -10704,7 +11658,21 @@
                                         <w:rFonts w:ascii="Cambria Math" w:hAnsi="Cambria Math"/>
                                         <w:color w:val="FF0000"/>
                                       </w:rPr>
-                                      <m:t xml:space="preserve">   ?   </m:t>
+                                      <m:t xml:space="preserve">   </m:t>
+                                    </m:r>
+                                    <m:r>
+                                      <w:rPr>
+                                        <w:rFonts w:ascii="Cambria Math" w:hAnsi="Cambria Math"/>
+                                        <w:color w:val="FF0000"/>
+                                      </w:rPr>
+                                      <m:t>1</m:t>
+                                    </m:r>
+                                    <m:r>
+                                      <w:rPr>
+                                        <w:rFonts w:ascii="Cambria Math" w:hAnsi="Cambria Math"/>
+                                        <w:color w:val="FF0000"/>
+                                      </w:rPr>
+                                      <m:t xml:space="preserve">   </m:t>
                                     </m:r>
                                   </m:e>
                                 </m:mr>
@@ -10715,7 +11683,21 @@
                                         <w:rFonts w:ascii="Cambria Math" w:hAnsi="Cambria Math"/>
                                         <w:color w:val="FF0000"/>
                                       </w:rPr>
-                                      <m:t xml:space="preserve">  ?  </m:t>
+                                      <m:t xml:space="preserve">  </m:t>
+                                    </m:r>
+                                    <m:r>
+                                      <w:rPr>
+                                        <w:rFonts w:ascii="Cambria Math" w:hAnsi="Cambria Math"/>
+                                        <w:color w:val="FF0000"/>
+                                      </w:rPr>
+                                      <m:t>4</m:t>
+                                    </m:r>
+                                    <m:r>
+                                      <w:rPr>
+                                        <w:rFonts w:ascii="Cambria Math" w:hAnsi="Cambria Math"/>
+                                        <w:color w:val="FF0000"/>
+                                      </w:rPr>
+                                      <m:t xml:space="preserve">  </m:t>
                                     </m:r>
                                   </m:e>
                                   <m:e>
@@ -10724,7 +11706,21 @@
                                         <w:rFonts w:ascii="Cambria Math" w:hAnsi="Cambria Math"/>
                                         <w:color w:val="FF0000"/>
                                       </w:rPr>
-                                      <m:t xml:space="preserve">  ?  </m:t>
+                                      <m:t xml:space="preserve">  </m:t>
+                                    </m:r>
+                                    <m:r>
+                                      <w:rPr>
+                                        <w:rFonts w:ascii="Cambria Math" w:hAnsi="Cambria Math"/>
+                                        <w:color w:val="FF0000"/>
+                                      </w:rPr>
+                                      <m:t>4+12s</m:t>
+                                    </m:r>
+                                    <m:r>
+                                      <w:rPr>
+                                        <w:rFonts w:ascii="Cambria Math" w:hAnsi="Cambria Math"/>
+                                        <w:color w:val="FF0000"/>
+                                      </w:rPr>
+                                      <m:t xml:space="preserve">  </m:t>
                                     </m:r>
                                   </m:e>
                                 </m:mr>
@@ -11280,7 +12276,180 @@
                                               <w:rFonts w:ascii="Cambria Math" w:hAnsi="Cambria Math"/>
                                               <w:color w:val="FF0000"/>
                                             </w:rPr>
-                                            <m:t xml:space="preserve">        ?        </m:t>
+                                            <m:t xml:space="preserve">        </m:t>
+                                          </m:r>
+                                          <m:sSup>
+                                            <m:sSupPr>
+                                              <m:ctrlPr>
+                                                <w:rPr>
+                                                  <w:rFonts w:ascii="Cambria Math" w:hAnsi="Cambria Math"/>
+                                                  <w:i/>
+                                                  <w:color w:val="FF0000"/>
+                                                </w:rPr>
+                                              </m:ctrlPr>
+                                            </m:sSupPr>
+                                            <m:e>
+                                              <m:r>
+                                                <w:rPr>
+                                                  <w:rFonts w:ascii="Cambria Math" w:hAnsi="Cambria Math"/>
+                                                  <w:color w:val="FF0000"/>
+                                                </w:rPr>
+                                                <m:t>e</m:t>
+                                              </m:r>
+                                            </m:e>
+                                            <m:sup>
+                                              <m:r>
+                                                <w:rPr>
+                                                  <w:rFonts w:ascii="Cambria Math" w:hAnsi="Cambria Math"/>
+                                                  <w:color w:val="FF0000"/>
+                                                </w:rPr>
+                                                <m:t>-t/6</m:t>
+                                              </m:r>
+                                            </m:sup>
+                                          </m:sSup>
+                                          <m:r>
+                                            <w:rPr>
+                                              <w:rFonts w:ascii="Cambria Math" w:hAnsi="Cambria Math"/>
+                                              <w:color w:val="FF0000"/>
+                                            </w:rPr>
+                                            <m:t>*</m:t>
+                                          </m:r>
+                                          <m:f>
+                                            <m:fPr>
+                                              <m:ctrlPr>
+                                                <w:rPr>
+                                                  <w:rFonts w:ascii="Cambria Math" w:hAnsi="Cambria Math"/>
+                                                  <w:i/>
+                                                  <w:color w:val="FF0000"/>
+                                                </w:rPr>
+                                              </m:ctrlPr>
+                                            </m:fPr>
+                                            <m:num>
+                                              <m:r>
+                                                <w:rPr>
+                                                  <w:rFonts w:ascii="Cambria Math" w:hAnsi="Cambria Math"/>
+                                                  <w:color w:val="FF0000"/>
+                                                </w:rPr>
+                                                <m:t>1</m:t>
+                                              </m:r>
+                                            </m:num>
+                                            <m:den>
+                                              <m:r>
+                                                <w:rPr>
+                                                  <w:rFonts w:ascii="Cambria Math" w:hAnsi="Cambria Math"/>
+                                                  <w:color w:val="FF0000"/>
+                                                </w:rPr>
+                                                <m:t>4</m:t>
+                                              </m:r>
+                                            </m:den>
+                                          </m:f>
+                                          <m:r>
+                                            <w:rPr>
+                                              <w:rFonts w:ascii="Cambria Math" w:hAnsi="Cambria Math"/>
+                                              <w:color w:val="FF0000"/>
+                                            </w:rPr>
+                                            <m:t>-</m:t>
+                                          </m:r>
+                                          <m:sSup>
+                                            <m:sSupPr>
+                                              <m:ctrlPr>
+                                                <w:rPr>
+                                                  <w:rFonts w:ascii="Cambria Math" w:hAnsi="Cambria Math"/>
+                                                  <w:i/>
+                                                  <w:color w:val="FF0000"/>
+                                                </w:rPr>
+                                              </m:ctrlPr>
+                                            </m:sSupPr>
+                                            <m:e>
+                                              <m:r>
+                                                <w:rPr>
+                                                  <w:rFonts w:ascii="Cambria Math" w:hAnsi="Cambria Math"/>
+                                                  <w:color w:val="FF0000"/>
+                                                </w:rPr>
+                                                <m:t>e</m:t>
+                                              </m:r>
+                                            </m:e>
+                                            <m:sup>
+                                              <m:r>
+                                                <w:rPr>
+                                                  <w:rFonts w:ascii="Cambria Math" w:hAnsi="Cambria Math"/>
+                                                  <w:color w:val="FF0000"/>
+                                                </w:rPr>
+                                                <m:t>-</m:t>
+                                              </m:r>
+                                              <m:f>
+                                                <m:fPr>
+                                                  <m:ctrlPr>
+                                                    <w:rPr>
+                                                      <w:rFonts w:ascii="Cambria Math" w:hAnsi="Cambria Math"/>
+                                                      <w:i/>
+                                                      <w:color w:val="FF0000"/>
+                                                    </w:rPr>
+                                                  </m:ctrlPr>
+                                                </m:fPr>
+                                                <m:num>
+                                                  <m:r>
+                                                    <w:rPr>
+                                                      <w:rFonts w:ascii="Cambria Math" w:hAnsi="Cambria Math"/>
+                                                      <w:color w:val="FF0000"/>
+                                                    </w:rPr>
+                                                    <m:t>t</m:t>
+                                                  </m:r>
+                                                </m:num>
+                                                <m:den>
+                                                  <m:r>
+                                                    <w:rPr>
+                                                      <w:rFonts w:ascii="Cambria Math" w:hAnsi="Cambria Math"/>
+                                                      <w:color w:val="FF0000"/>
+                                                    </w:rPr>
+                                                    <m:t>2</m:t>
+                                                  </m:r>
+                                                </m:den>
+                                              </m:f>
+                                            </m:sup>
+                                          </m:sSup>
+                                          <m:r>
+                                            <w:rPr>
+                                              <w:rFonts w:ascii="Cambria Math" w:hAnsi="Cambria Math"/>
+                                              <w:color w:val="FF0000"/>
+                                            </w:rPr>
+                                            <m:t>*</m:t>
+                                          </m:r>
+                                          <m:f>
+                                            <m:fPr>
+                                              <m:ctrlPr>
+                                                <w:rPr>
+                                                  <w:rFonts w:ascii="Cambria Math" w:hAnsi="Cambria Math"/>
+                                                  <w:i/>
+                                                  <w:color w:val="FF0000"/>
+                                                </w:rPr>
+                                              </m:ctrlPr>
+                                            </m:fPr>
+                                            <m:num>
+                                              <m:r>
+                                                <w:rPr>
+                                                  <w:rFonts w:ascii="Cambria Math" w:hAnsi="Cambria Math"/>
+                                                  <w:color w:val="FF0000"/>
+                                                </w:rPr>
+                                                <m:t>1</m:t>
+                                              </m:r>
+                                            </m:num>
+                                            <m:den>
+                                              <m:r>
+                                                <w:rPr>
+                                                  <w:rFonts w:ascii="Cambria Math" w:hAnsi="Cambria Math"/>
+                                                  <w:color w:val="FF0000"/>
+                                                </w:rPr>
+                                                <m:t>4</m:t>
+                                              </m:r>
+                                            </m:den>
+                                          </m:f>
+                                          <m:r>
+                                            <w:rPr>
+                                              <w:rFonts w:ascii="Cambria Math" w:hAnsi="Cambria Math"/>
+                                              <w:color w:val="FF0000"/>
+                                            </w:rPr>
+                                            <m:t xml:space="preserve">        </m:t>
                                           </m:r>
                                         </m:e>
                                       </m:mr>
@@ -11397,7 +12566,180 @@
                                               <w:rFonts w:ascii="Cambria Math" w:hAnsi="Cambria Math"/>
                                               <w:color w:val="FF0000"/>
                                             </w:rPr>
-                                            <m:t xml:space="preserve">        ?        </m:t>
+                                            <m:t xml:space="preserve">        </m:t>
+                                          </m:r>
+                                          <m:sSup>
+                                            <m:sSupPr>
+                                              <m:ctrlPr>
+                                                <w:rPr>
+                                                  <w:rFonts w:ascii="Cambria Math" w:hAnsi="Cambria Math"/>
+                                                  <w:i/>
+                                                  <w:color w:val="FF0000"/>
+                                                </w:rPr>
+                                              </m:ctrlPr>
+                                            </m:sSupPr>
+                                            <m:e>
+                                              <m:r>
+                                                <w:rPr>
+                                                  <w:rFonts w:ascii="Cambria Math" w:hAnsi="Cambria Math"/>
+                                                  <w:color w:val="FF0000"/>
+                                                </w:rPr>
+                                                <m:t>e</m:t>
+                                              </m:r>
+                                            </m:e>
+                                            <m:sup>
+                                              <m:r>
+                                                <w:rPr>
+                                                  <w:rFonts w:ascii="Cambria Math" w:hAnsi="Cambria Math"/>
+                                                  <w:color w:val="FF0000"/>
+                                                </w:rPr>
+                                                <m:t>-t/2</m:t>
+                                              </m:r>
+                                            </m:sup>
+                                          </m:sSup>
+                                          <m:r>
+                                            <w:rPr>
+                                              <w:rFonts w:ascii="Cambria Math" w:hAnsi="Cambria Math"/>
+                                              <w:color w:val="FF0000"/>
+                                            </w:rPr>
+                                            <m:t>*</m:t>
+                                          </m:r>
+                                          <m:f>
+                                            <m:fPr>
+                                              <m:ctrlPr>
+                                                <w:rPr>
+                                                  <w:rFonts w:ascii="Cambria Math" w:hAnsi="Cambria Math"/>
+                                                  <w:i/>
+                                                  <w:color w:val="FF0000"/>
+                                                </w:rPr>
+                                              </m:ctrlPr>
+                                            </m:fPr>
+                                            <m:num>
+                                              <m:r>
+                                                <w:rPr>
+                                                  <w:rFonts w:ascii="Cambria Math" w:hAnsi="Cambria Math"/>
+                                                  <w:color w:val="FF0000"/>
+                                                </w:rPr>
+                                                <m:t>1</m:t>
+                                              </m:r>
+                                            </m:num>
+                                            <m:den>
+                                              <m:r>
+                                                <w:rPr>
+                                                  <w:rFonts w:ascii="Cambria Math" w:hAnsi="Cambria Math"/>
+                                                  <w:color w:val="FF0000"/>
+                                                </w:rPr>
+                                                <m:t>2</m:t>
+                                              </m:r>
+                                            </m:den>
+                                          </m:f>
+                                          <m:r>
+                                            <w:rPr>
+                                              <w:rFonts w:ascii="Cambria Math" w:hAnsi="Cambria Math"/>
+                                              <w:color w:val="FF0000"/>
+                                            </w:rPr>
+                                            <m:t>+</m:t>
+                                          </m:r>
+                                          <m:sSup>
+                                            <m:sSupPr>
+                                              <m:ctrlPr>
+                                                <w:rPr>
+                                                  <w:rFonts w:ascii="Cambria Math" w:hAnsi="Cambria Math"/>
+                                                  <w:i/>
+                                                  <w:color w:val="FF0000"/>
+                                                </w:rPr>
+                                              </m:ctrlPr>
+                                            </m:sSupPr>
+                                            <m:e>
+                                              <m:r>
+                                                <w:rPr>
+                                                  <w:rFonts w:ascii="Cambria Math" w:hAnsi="Cambria Math"/>
+                                                  <w:color w:val="FF0000"/>
+                                                </w:rPr>
+                                                <m:t>e</m:t>
+                                              </m:r>
+                                            </m:e>
+                                            <m:sup>
+                                              <m:r>
+                                                <w:rPr>
+                                                  <w:rFonts w:ascii="Cambria Math" w:hAnsi="Cambria Math"/>
+                                                  <w:color w:val="FF0000"/>
+                                                </w:rPr>
+                                                <m:t>-</m:t>
+                                              </m:r>
+                                              <m:f>
+                                                <m:fPr>
+                                                  <m:ctrlPr>
+                                                    <w:rPr>
+                                                      <w:rFonts w:ascii="Cambria Math" w:hAnsi="Cambria Math"/>
+                                                      <w:i/>
+                                                      <w:color w:val="FF0000"/>
+                                                    </w:rPr>
+                                                  </m:ctrlPr>
+                                                </m:fPr>
+                                                <m:num>
+                                                  <m:r>
+                                                    <w:rPr>
+                                                      <w:rFonts w:ascii="Cambria Math" w:hAnsi="Cambria Math"/>
+                                                      <w:color w:val="FF0000"/>
+                                                    </w:rPr>
+                                                    <m:t>t</m:t>
+                                                  </m:r>
+                                                </m:num>
+                                                <m:den>
+                                                  <m:r>
+                                                    <w:rPr>
+                                                      <w:rFonts w:ascii="Cambria Math" w:hAnsi="Cambria Math"/>
+                                                      <w:color w:val="FF0000"/>
+                                                    </w:rPr>
+                                                    <m:t>6</m:t>
+                                                  </m:r>
+                                                </m:den>
+                                              </m:f>
+                                            </m:sup>
+                                          </m:sSup>
+                                          <m:r>
+                                            <w:rPr>
+                                              <w:rFonts w:ascii="Cambria Math" w:hAnsi="Cambria Math"/>
+                                              <w:color w:val="FF0000"/>
+                                            </w:rPr>
+                                            <m:t>*</m:t>
+                                          </m:r>
+                                          <m:f>
+                                            <m:fPr>
+                                              <m:ctrlPr>
+                                                <w:rPr>
+                                                  <w:rFonts w:ascii="Cambria Math" w:hAnsi="Cambria Math"/>
+                                                  <w:i/>
+                                                  <w:color w:val="FF0000"/>
+                                                </w:rPr>
+                                              </m:ctrlPr>
+                                            </m:fPr>
+                                            <m:num>
+                                              <m:r>
+                                                <w:rPr>
+                                                  <w:rFonts w:ascii="Cambria Math" w:hAnsi="Cambria Math"/>
+                                                  <w:color w:val="FF0000"/>
+                                                </w:rPr>
+                                                <m:t>1</m:t>
+                                              </m:r>
+                                            </m:num>
+                                            <m:den>
+                                              <m:r>
+                                                <w:rPr>
+                                                  <w:rFonts w:ascii="Cambria Math" w:hAnsi="Cambria Math"/>
+                                                  <w:color w:val="FF0000"/>
+                                                </w:rPr>
+                                                <m:t>2</m:t>
+                                              </m:r>
+                                            </m:den>
+                                          </m:f>
+                                          <m:r>
+                                            <w:rPr>
+                                              <w:rFonts w:ascii="Cambria Math" w:hAnsi="Cambria Math"/>
+                                              <w:color w:val="FF0000"/>
+                                            </w:rPr>
+                                            <m:t xml:space="preserve">       </m:t>
                                           </m:r>
                                         </m:e>
                                       </m:mr>
@@ -11436,7 +12778,7 @@
           </mc:Choice>
           <mc:Fallback>
             <w:pict>
-              <v:shape w14:anchorId="5ACB7ABB" id="Text Box 13" o:spid="_x0000_s1040" type="#_x0000_t202" style="position:absolute;margin-left:0;margin-top:14.7pt;width:525.3pt;height:95pt;z-index:251741184;visibility:visible;mso-wrap-style:square;mso-width-percent:0;mso-height-percent:0;mso-wrap-distance-left:9pt;mso-wrap-distance-top:0;mso-wrap-distance-right:9pt;mso-wrap-distance-bottom:0;mso-position-horizontal:absolute;mso-position-horizontal-relative:text;mso-position-vertical:absolute;mso-position-vertical-relative:text;mso-width-percent:0;mso-height-percent:0;mso-width-relative:margin;mso-height-relative:margin;v-text-anchor:top" o:gfxdata="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" fillcolor="white [3212]" strokecolor="#243f60 [1604]">
+              <v:shape w14:anchorId="5ACB7ABB" id="Text Box 13" o:spid="_x0000_s1040" type="#_x0000_t202" style="position:absolute;margin-left:0;margin-top:14.7pt;width:525.3pt;height:95pt;z-index:251741184;visibility:visible;mso-wrap-style:square;mso-width-percent:0;mso-height-percent:0;mso-wrap-distance-left:9pt;mso-wrap-distance-top:0;mso-wrap-distance-right:9pt;mso-wrap-distance-bottom:0;mso-position-horizontal:absolute;mso-position-horizontal-relative:text;mso-position-vertical:absolute;mso-position-vertical-relative:text;mso-width-percent:0;mso-height-percent:0;mso-width-relative:margin;mso-height-relative:margin;v-text-anchor:top" o:gfxdata="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" fillcolor="white [3212]" strokecolor="#243f60 [1604]">
                 <v:fill opacity="16448f"/>
                 <v:textbox>
                   <w:txbxContent>
@@ -11868,7 +13210,180 @@
                                         <w:rFonts w:ascii="Cambria Math" w:hAnsi="Cambria Math"/>
                                         <w:color w:val="FF0000"/>
                                       </w:rPr>
-                                      <m:t xml:space="preserve">        ?        </m:t>
+                                      <m:t xml:space="preserve">        </m:t>
+                                    </m:r>
+                                    <m:sSup>
+                                      <m:sSupPr>
+                                        <m:ctrlPr>
+                                          <w:rPr>
+                                            <w:rFonts w:ascii="Cambria Math" w:hAnsi="Cambria Math"/>
+                                            <w:i/>
+                                            <w:color w:val="FF0000"/>
+                                          </w:rPr>
+                                        </m:ctrlPr>
+                                      </m:sSupPr>
+                                      <m:e>
+                                        <m:r>
+                                          <w:rPr>
+                                            <w:rFonts w:ascii="Cambria Math" w:hAnsi="Cambria Math"/>
+                                            <w:color w:val="FF0000"/>
+                                          </w:rPr>
+                                          <m:t>e</m:t>
+                                        </m:r>
+                                      </m:e>
+                                      <m:sup>
+                                        <m:r>
+                                          <w:rPr>
+                                            <w:rFonts w:ascii="Cambria Math" w:hAnsi="Cambria Math"/>
+                                            <w:color w:val="FF0000"/>
+                                          </w:rPr>
+                                          <m:t>-t/6</m:t>
+                                        </m:r>
+                                      </m:sup>
+                                    </m:sSup>
+                                    <m:r>
+                                      <w:rPr>
+                                        <w:rFonts w:ascii="Cambria Math" w:hAnsi="Cambria Math"/>
+                                        <w:color w:val="FF0000"/>
+                                      </w:rPr>
+                                      <m:t>*</m:t>
+                                    </m:r>
+                                    <m:f>
+                                      <m:fPr>
+                                        <m:ctrlPr>
+                                          <w:rPr>
+                                            <w:rFonts w:ascii="Cambria Math" w:hAnsi="Cambria Math"/>
+                                            <w:i/>
+                                            <w:color w:val="FF0000"/>
+                                          </w:rPr>
+                                        </m:ctrlPr>
+                                      </m:fPr>
+                                      <m:num>
+                                        <m:r>
+                                          <w:rPr>
+                                            <w:rFonts w:ascii="Cambria Math" w:hAnsi="Cambria Math"/>
+                                            <w:color w:val="FF0000"/>
+                                          </w:rPr>
+                                          <m:t>1</m:t>
+                                        </m:r>
+                                      </m:num>
+                                      <m:den>
+                                        <m:r>
+                                          <w:rPr>
+                                            <w:rFonts w:ascii="Cambria Math" w:hAnsi="Cambria Math"/>
+                                            <w:color w:val="FF0000"/>
+                                          </w:rPr>
+                                          <m:t>4</m:t>
+                                        </m:r>
+                                      </m:den>
+                                    </m:f>
+                                    <m:r>
+                                      <w:rPr>
+                                        <w:rFonts w:ascii="Cambria Math" w:hAnsi="Cambria Math"/>
+                                        <w:color w:val="FF0000"/>
+                                      </w:rPr>
+                                      <m:t>-</m:t>
+                                    </m:r>
+                                    <m:sSup>
+                                      <m:sSupPr>
+                                        <m:ctrlPr>
+                                          <w:rPr>
+                                            <w:rFonts w:ascii="Cambria Math" w:hAnsi="Cambria Math"/>
+                                            <w:i/>
+                                            <w:color w:val="FF0000"/>
+                                          </w:rPr>
+                                        </m:ctrlPr>
+                                      </m:sSupPr>
+                                      <m:e>
+                                        <m:r>
+                                          <w:rPr>
+                                            <w:rFonts w:ascii="Cambria Math" w:hAnsi="Cambria Math"/>
+                                            <w:color w:val="FF0000"/>
+                                          </w:rPr>
+                                          <m:t>e</m:t>
+                                        </m:r>
+                                      </m:e>
+                                      <m:sup>
+                                        <m:r>
+                                          <w:rPr>
+                                            <w:rFonts w:ascii="Cambria Math" w:hAnsi="Cambria Math"/>
+                                            <w:color w:val="FF0000"/>
+                                          </w:rPr>
+                                          <m:t>-</m:t>
+                                        </m:r>
+                                        <m:f>
+                                          <m:fPr>
+                                            <m:ctrlPr>
+                                              <w:rPr>
+                                                <w:rFonts w:ascii="Cambria Math" w:hAnsi="Cambria Math"/>
+                                                <w:i/>
+                                                <w:color w:val="FF0000"/>
+                                              </w:rPr>
+                                            </m:ctrlPr>
+                                          </m:fPr>
+                                          <m:num>
+                                            <m:r>
+                                              <w:rPr>
+                                                <w:rFonts w:ascii="Cambria Math" w:hAnsi="Cambria Math"/>
+                                                <w:color w:val="FF0000"/>
+                                              </w:rPr>
+                                              <m:t>t</m:t>
+                                            </m:r>
+                                          </m:num>
+                                          <m:den>
+                                            <m:r>
+                                              <w:rPr>
+                                                <w:rFonts w:ascii="Cambria Math" w:hAnsi="Cambria Math"/>
+                                                <w:color w:val="FF0000"/>
+                                              </w:rPr>
+                                              <m:t>2</m:t>
+                                            </m:r>
+                                          </m:den>
+                                        </m:f>
+                                      </m:sup>
+                                    </m:sSup>
+                                    <m:r>
+                                      <w:rPr>
+                                        <w:rFonts w:ascii="Cambria Math" w:hAnsi="Cambria Math"/>
+                                        <w:color w:val="FF0000"/>
+                                      </w:rPr>
+                                      <m:t>*</m:t>
+                                    </m:r>
+                                    <m:f>
+                                      <m:fPr>
+                                        <m:ctrlPr>
+                                          <w:rPr>
+                                            <w:rFonts w:ascii="Cambria Math" w:hAnsi="Cambria Math"/>
+                                            <w:i/>
+                                            <w:color w:val="FF0000"/>
+                                          </w:rPr>
+                                        </m:ctrlPr>
+                                      </m:fPr>
+                                      <m:num>
+                                        <m:r>
+                                          <w:rPr>
+                                            <w:rFonts w:ascii="Cambria Math" w:hAnsi="Cambria Math"/>
+                                            <w:color w:val="FF0000"/>
+                                          </w:rPr>
+                                          <m:t>1</m:t>
+                                        </m:r>
+                                      </m:num>
+                                      <m:den>
+                                        <m:r>
+                                          <w:rPr>
+                                            <w:rFonts w:ascii="Cambria Math" w:hAnsi="Cambria Math"/>
+                                            <w:color w:val="FF0000"/>
+                                          </w:rPr>
+                                          <m:t>4</m:t>
+                                        </m:r>
+                                      </m:den>
+                                    </m:f>
+                                    <m:r>
+                                      <w:rPr>
+                                        <w:rFonts w:ascii="Cambria Math" w:hAnsi="Cambria Math"/>
+                                        <w:color w:val="FF0000"/>
+                                      </w:rPr>
+                                      <m:t xml:space="preserve">        </m:t>
                                     </m:r>
                                   </m:e>
                                 </m:mr>
@@ -11985,7 +13500,180 @@
                                         <w:rFonts w:ascii="Cambria Math" w:hAnsi="Cambria Math"/>
                                         <w:color w:val="FF0000"/>
                                       </w:rPr>
-                                      <m:t xml:space="preserve">        ?        </m:t>
+                                      <m:t xml:space="preserve">        </m:t>
+                                    </m:r>
+                                    <m:sSup>
+                                      <m:sSupPr>
+                                        <m:ctrlPr>
+                                          <w:rPr>
+                                            <w:rFonts w:ascii="Cambria Math" w:hAnsi="Cambria Math"/>
+                                            <w:i/>
+                                            <w:color w:val="FF0000"/>
+                                          </w:rPr>
+                                        </m:ctrlPr>
+                                      </m:sSupPr>
+                                      <m:e>
+                                        <m:r>
+                                          <w:rPr>
+                                            <w:rFonts w:ascii="Cambria Math" w:hAnsi="Cambria Math"/>
+                                            <w:color w:val="FF0000"/>
+                                          </w:rPr>
+                                          <m:t>e</m:t>
+                                        </m:r>
+                                      </m:e>
+                                      <m:sup>
+                                        <m:r>
+                                          <w:rPr>
+                                            <w:rFonts w:ascii="Cambria Math" w:hAnsi="Cambria Math"/>
+                                            <w:color w:val="FF0000"/>
+                                          </w:rPr>
+                                          <m:t>-t/2</m:t>
+                                        </m:r>
+                                      </m:sup>
+                                    </m:sSup>
+                                    <m:r>
+                                      <w:rPr>
+                                        <w:rFonts w:ascii="Cambria Math" w:hAnsi="Cambria Math"/>
+                                        <w:color w:val="FF0000"/>
+                                      </w:rPr>
+                                      <m:t>*</m:t>
+                                    </m:r>
+                                    <m:f>
+                                      <m:fPr>
+                                        <m:ctrlPr>
+                                          <w:rPr>
+                                            <w:rFonts w:ascii="Cambria Math" w:hAnsi="Cambria Math"/>
+                                            <w:i/>
+                                            <w:color w:val="FF0000"/>
+                                          </w:rPr>
+                                        </m:ctrlPr>
+                                      </m:fPr>
+                                      <m:num>
+                                        <m:r>
+                                          <w:rPr>
+                                            <w:rFonts w:ascii="Cambria Math" w:hAnsi="Cambria Math"/>
+                                            <w:color w:val="FF0000"/>
+                                          </w:rPr>
+                                          <m:t>1</m:t>
+                                        </m:r>
+                                      </m:num>
+                                      <m:den>
+                                        <m:r>
+                                          <w:rPr>
+                                            <w:rFonts w:ascii="Cambria Math" w:hAnsi="Cambria Math"/>
+                                            <w:color w:val="FF0000"/>
+                                          </w:rPr>
+                                          <m:t>2</m:t>
+                                        </m:r>
+                                      </m:den>
+                                    </m:f>
+                                    <m:r>
+                                      <w:rPr>
+                                        <w:rFonts w:ascii="Cambria Math" w:hAnsi="Cambria Math"/>
+                                        <w:color w:val="FF0000"/>
+                                      </w:rPr>
+                                      <m:t>+</m:t>
+                                    </m:r>
+                                    <m:sSup>
+                                      <m:sSupPr>
+                                        <m:ctrlPr>
+                                          <w:rPr>
+                                            <w:rFonts w:ascii="Cambria Math" w:hAnsi="Cambria Math"/>
+                                            <w:i/>
+                                            <w:color w:val="FF0000"/>
+                                          </w:rPr>
+                                        </m:ctrlPr>
+                                      </m:sSupPr>
+                                      <m:e>
+                                        <m:r>
+                                          <w:rPr>
+                                            <w:rFonts w:ascii="Cambria Math" w:hAnsi="Cambria Math"/>
+                                            <w:color w:val="FF0000"/>
+                                          </w:rPr>
+                                          <m:t>e</m:t>
+                                        </m:r>
+                                      </m:e>
+                                      <m:sup>
+                                        <m:r>
+                                          <w:rPr>
+                                            <w:rFonts w:ascii="Cambria Math" w:hAnsi="Cambria Math"/>
+                                            <w:color w:val="FF0000"/>
+                                          </w:rPr>
+                                          <m:t>-</m:t>
+                                        </m:r>
+                                        <m:f>
+                                          <m:fPr>
+                                            <m:ctrlPr>
+                                              <w:rPr>
+                                                <w:rFonts w:ascii="Cambria Math" w:hAnsi="Cambria Math"/>
+                                                <w:i/>
+                                                <w:color w:val="FF0000"/>
+                                              </w:rPr>
+                                            </m:ctrlPr>
+                                          </m:fPr>
+                                          <m:num>
+                                            <m:r>
+                                              <w:rPr>
+                                                <w:rFonts w:ascii="Cambria Math" w:hAnsi="Cambria Math"/>
+                                                <w:color w:val="FF0000"/>
+                                              </w:rPr>
+                                              <m:t>t</m:t>
+                                            </m:r>
+                                          </m:num>
+                                          <m:den>
+                                            <m:r>
+                                              <w:rPr>
+                                                <w:rFonts w:ascii="Cambria Math" w:hAnsi="Cambria Math"/>
+                                                <w:color w:val="FF0000"/>
+                                              </w:rPr>
+                                              <m:t>6</m:t>
+                                            </m:r>
+                                          </m:den>
+                                        </m:f>
+                                      </m:sup>
+                                    </m:sSup>
+                                    <m:r>
+                                      <w:rPr>
+                                        <w:rFonts w:ascii="Cambria Math" w:hAnsi="Cambria Math"/>
+                                        <w:color w:val="FF0000"/>
+                                      </w:rPr>
+                                      <m:t>*</m:t>
+                                    </m:r>
+                                    <m:f>
+                                      <m:fPr>
+                                        <m:ctrlPr>
+                                          <w:rPr>
+                                            <w:rFonts w:ascii="Cambria Math" w:hAnsi="Cambria Math"/>
+                                            <w:i/>
+                                            <w:color w:val="FF0000"/>
+                                          </w:rPr>
+                                        </m:ctrlPr>
+                                      </m:fPr>
+                                      <m:num>
+                                        <m:r>
+                                          <w:rPr>
+                                            <w:rFonts w:ascii="Cambria Math" w:hAnsi="Cambria Math"/>
+                                            <w:color w:val="FF0000"/>
+                                          </w:rPr>
+                                          <m:t>1</m:t>
+                                        </m:r>
+                                      </m:num>
+                                      <m:den>
+                                        <m:r>
+                                          <w:rPr>
+                                            <w:rFonts w:ascii="Cambria Math" w:hAnsi="Cambria Math"/>
+                                            <w:color w:val="FF0000"/>
+                                          </w:rPr>
+                                          <m:t>2</m:t>
+                                        </m:r>
+                                      </m:den>
+                                    </m:f>
+                                    <m:r>
+                                      <w:rPr>
+                                        <w:rFonts w:ascii="Cambria Math" w:hAnsi="Cambria Math"/>
+                                        <w:color w:val="FF0000"/>
+                                      </w:rPr>
+                                      <m:t xml:space="preserve">       </m:t>
                                     </m:r>
                                   </m:e>
                                 </m:mr>
@@ -12382,7 +14070,21 @@
                                               <w:rFonts w:ascii="Cambria Math" w:hAnsi="Cambria Math"/>
                                               <w:color w:val="FF0000"/>
                                             </w:rPr>
-                                            <m:t xml:space="preserve">   ?  </m:t>
+                                            <m:t xml:space="preserve">   </m:t>
+                                          </m:r>
+                                          <m:r>
+                                            <w:rPr>
+                                              <w:rFonts w:ascii="Cambria Math" w:hAnsi="Cambria Math"/>
+                                              <w:color w:val="FF0000"/>
+                                            </w:rPr>
+                                            <m:t>2</m:t>
+                                          </m:r>
+                                          <m:r>
+                                            <w:rPr>
+                                              <w:rFonts w:ascii="Cambria Math" w:hAnsi="Cambria Math"/>
+                                              <w:color w:val="FF0000"/>
+                                            </w:rPr>
+                                            <m:t xml:space="preserve">  </m:t>
                                           </m:r>
                                           <m:r>
                                             <w:rPr>
@@ -12429,7 +14131,7 @@
           </mc:Choice>
           <mc:Fallback>
             <w:pict>
-              <v:shape w14:anchorId="439B2EB7" id="Text Box 14" o:spid="_x0000_s1041" type="#_x0000_t202" style="position:absolute;margin-left:0;margin-top:15.2pt;width:525.3pt;height:56.5pt;z-index:251743232;visibility:visible;mso-wrap-style:square;mso-width-percent:0;mso-height-percent:0;mso-wrap-distance-left:9pt;mso-wrap-distance-top:0;mso-wrap-distance-right:9pt;mso-wrap-distance-bottom:0;mso-position-horizontal:absolute;mso-position-horizontal-relative:text;mso-position-vertical:absolute;mso-position-vertical-relative:text;mso-width-percent:0;mso-height-percent:0;mso-width-relative:margin;mso-height-relative:margin;v-text-anchor:top" o:gfxdata="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" fillcolor="white [3212]" strokecolor="#243f60 [1604]">
+              <v:shape w14:anchorId="439B2EB7" id="Text Box 14" o:spid="_x0000_s1041" type="#_x0000_t202" style="position:absolute;margin-left:0;margin-top:15.2pt;width:525.3pt;height:56.5pt;z-index:251743232;visibility:visible;mso-wrap-style:square;mso-width-percent:0;mso-height-percent:0;mso-wrap-distance-left:9pt;mso-wrap-distance-top:0;mso-wrap-distance-right:9pt;mso-wrap-distance-bottom:0;mso-position-horizontal:absolute;mso-position-horizontal-relative:text;mso-position-vertical:absolute;mso-position-vertical-relative:text;mso-width-percent:0;mso-height-percent:0;mso-width-relative:margin;mso-height-relative:margin;v-text-anchor:top" o:gfxdata="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" fillcolor="white [3212]" strokecolor="#243f60 [1604]">
                 <v:fill opacity="16448f"/>
                 <v:textbox>
                   <w:txbxContent>
@@ -12694,7 +14396,21 @@
                                         <w:rFonts w:ascii="Cambria Math" w:hAnsi="Cambria Math"/>
                                         <w:color w:val="FF0000"/>
                                       </w:rPr>
-                                      <m:t xml:space="preserve">   ?  </m:t>
+                                      <m:t xml:space="preserve">   </m:t>
+                                    </m:r>
+                                    <m:r>
+                                      <w:rPr>
+                                        <w:rFonts w:ascii="Cambria Math" w:hAnsi="Cambria Math"/>
+                                        <w:color w:val="FF0000"/>
+                                      </w:rPr>
+                                      <m:t>2</m:t>
+                                    </m:r>
+                                    <m:r>
+                                      <w:rPr>
+                                        <w:rFonts w:ascii="Cambria Math" w:hAnsi="Cambria Math"/>
+                                        <w:color w:val="FF0000"/>
+                                      </w:rPr>
+                                      <m:t xml:space="preserve">  </m:t>
                                     </m:r>
                                     <m:r>
                                       <w:rPr>
@@ -13158,7 +14874,86 @@
                                               <w:rFonts w:ascii="Cambria Math" w:hAnsi="Cambria Math"/>
                                               <w:color w:val="FF0000"/>
                                             </w:rPr>
-                                            <m:t xml:space="preserve">             ?            </m:t>
+                                            <m:t xml:space="preserve">             </m:t>
+                                          </m:r>
+                                          <m:r>
+                                            <w:rPr>
+                                              <w:rFonts w:ascii="Cambria Math" w:hAnsi="Cambria Math"/>
+                                              <w:color w:val="FF0000"/>
+                                            </w:rPr>
+                                            <m:t>24+12</m:t>
+                                          </m:r>
+                                          <m:sSup>
+                                            <m:sSupPr>
+                                              <m:ctrlPr>
+                                                <w:rPr>
+                                                  <w:rFonts w:ascii="Cambria Math" w:hAnsi="Cambria Math"/>
+                                                  <w:i/>
+                                                  <w:color w:val="FF0000"/>
+                                                </w:rPr>
+                                              </m:ctrlPr>
+                                            </m:sSupPr>
+                                            <m:e>
+                                              <m:r>
+                                                <w:rPr>
+                                                  <w:rFonts w:ascii="Cambria Math" w:hAnsi="Cambria Math"/>
+                                                  <w:color w:val="FF0000"/>
+                                                </w:rPr>
+                                                <m:t>e</m:t>
+                                              </m:r>
+                                            </m:e>
+                                            <m:sup>
+                                              <m:r>
+                                                <w:rPr>
+                                                  <w:rFonts w:ascii="Cambria Math" w:hAnsi="Cambria Math"/>
+                                                  <w:color w:val="FF0000"/>
+                                                </w:rPr>
+                                                <m:t>-t/2</m:t>
+                                              </m:r>
+                                            </m:sup>
+                                          </m:sSup>
+                                          <m:r>
+                                            <w:rPr>
+                                              <w:rFonts w:ascii="Cambria Math" w:hAnsi="Cambria Math"/>
+                                              <w:color w:val="FF0000"/>
+                                            </w:rPr>
+                                            <m:t>-38</m:t>
+                                          </m:r>
+                                          <m:sSup>
+                                            <m:sSupPr>
+                                              <m:ctrlPr>
+                                                <w:rPr>
+                                                  <w:rFonts w:ascii="Cambria Math" w:hAnsi="Cambria Math"/>
+                                                  <w:i/>
+                                                  <w:color w:val="FF0000"/>
+                                                </w:rPr>
+                                              </m:ctrlPr>
+                                            </m:sSupPr>
+                                            <m:e>
+                                              <m:r>
+                                                <w:rPr>
+                                                  <w:rFonts w:ascii="Cambria Math" w:hAnsi="Cambria Math"/>
+                                                  <w:color w:val="FF0000"/>
+                                                </w:rPr>
+                                                <m:t>e</m:t>
+                                              </m:r>
+                                            </m:e>
+                                            <m:sup>
+                                              <m:r>
+                                                <w:rPr>
+                                                  <w:rFonts w:ascii="Cambria Math" w:hAnsi="Cambria Math"/>
+                                                  <w:color w:val="FF0000"/>
+                                                </w:rPr>
+                                                <m:t>-t/6</m:t>
+                                              </m:r>
+                                            </m:sup>
+                                          </m:sSup>
+                                          <m:r>
+                                            <w:rPr>
+                                              <w:rFonts w:ascii="Cambria Math" w:hAnsi="Cambria Math"/>
+                                              <w:color w:val="FF0000"/>
+                                            </w:rPr>
+                                            <m:t xml:space="preserve">            </m:t>
                                           </m:r>
                                         </m:e>
                                       </m:mr>
@@ -13191,7 +14986,7 @@
           </mc:Choice>
           <mc:Fallback>
             <w:pict>
-              <v:shape w14:anchorId="692E1B81" id="Text Box 15" o:spid="_x0000_s1042" type="#_x0000_t202" style="position:absolute;margin-left:0;margin-top:5.75pt;width:525.3pt;height:79.5pt;z-index:251744256;visibility:visible;mso-wrap-style:square;mso-width-percent:0;mso-height-percent:0;mso-wrap-distance-left:9pt;mso-wrap-distance-top:0;mso-wrap-distance-right:9pt;mso-wrap-distance-bottom:0;mso-position-horizontal:absolute;mso-position-horizontal-relative:text;mso-position-vertical:absolute;mso-position-vertical-relative:text;mso-width-percent:0;mso-height-percent:0;mso-width-relative:margin;mso-height-relative:margin;v-text-anchor:top" o:gfxdata="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" fillcolor="white [3212]" strokecolor="#243f60 [1604]">
+              <v:shape w14:anchorId="692E1B81" id="Text Box 15" o:spid="_x0000_s1042" type="#_x0000_t202" style="position:absolute;margin-left:0;margin-top:5.75pt;width:525.3pt;height:79.5pt;z-index:251744256;visibility:visible;mso-wrap-style:square;mso-width-percent:0;mso-height-percent:0;mso-wrap-distance-left:9pt;mso-wrap-distance-top:0;mso-wrap-distance-right:9pt;mso-wrap-distance-bottom:0;mso-position-horizontal:absolute;mso-position-horizontal-relative:text;mso-position-vertical:absolute;mso-position-vertical-relative:text;mso-width-percent:0;mso-height-percent:0;mso-width-relative:margin;mso-height-relative:margin;v-text-anchor:top" o:gfxdata="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" fillcolor="white [3212]" strokecolor="#243f60 [1604]">
                 <v:fill opacity="16448f"/>
                 <v:textbox>
                   <w:txbxContent>
@@ -13529,7 +15324,86 @@
                                         <w:rFonts w:ascii="Cambria Math" w:hAnsi="Cambria Math"/>
                                         <w:color w:val="FF0000"/>
                                       </w:rPr>
-                                      <m:t xml:space="preserve">             ?            </m:t>
+                                      <m:t xml:space="preserve">             </m:t>
+                                    </m:r>
+                                    <m:r>
+                                      <w:rPr>
+                                        <w:rFonts w:ascii="Cambria Math" w:hAnsi="Cambria Math"/>
+                                        <w:color w:val="FF0000"/>
+                                      </w:rPr>
+                                      <m:t>24+12</m:t>
+                                    </m:r>
+                                    <m:sSup>
+                                      <m:sSupPr>
+                                        <m:ctrlPr>
+                                          <w:rPr>
+                                            <w:rFonts w:ascii="Cambria Math" w:hAnsi="Cambria Math"/>
+                                            <w:i/>
+                                            <w:color w:val="FF0000"/>
+                                          </w:rPr>
+                                        </m:ctrlPr>
+                                      </m:sSupPr>
+                                      <m:e>
+                                        <m:r>
+                                          <w:rPr>
+                                            <w:rFonts w:ascii="Cambria Math" w:hAnsi="Cambria Math"/>
+                                            <w:color w:val="FF0000"/>
+                                          </w:rPr>
+                                          <m:t>e</m:t>
+                                        </m:r>
+                                      </m:e>
+                                      <m:sup>
+                                        <m:r>
+                                          <w:rPr>
+                                            <w:rFonts w:ascii="Cambria Math" w:hAnsi="Cambria Math"/>
+                                            <w:color w:val="FF0000"/>
+                                          </w:rPr>
+                                          <m:t>-t/2</m:t>
+                                        </m:r>
+                                      </m:sup>
+                                    </m:sSup>
+                                    <m:r>
+                                      <w:rPr>
+                                        <w:rFonts w:ascii="Cambria Math" w:hAnsi="Cambria Math"/>
+                                        <w:color w:val="FF0000"/>
+                                      </w:rPr>
+                                      <m:t>-38</m:t>
+                                    </m:r>
+                                    <m:sSup>
+                                      <m:sSupPr>
+                                        <m:ctrlPr>
+                                          <w:rPr>
+                                            <w:rFonts w:ascii="Cambria Math" w:hAnsi="Cambria Math"/>
+                                            <w:i/>
+                                            <w:color w:val="FF0000"/>
+                                          </w:rPr>
+                                        </m:ctrlPr>
+                                      </m:sSupPr>
+                                      <m:e>
+                                        <m:r>
+                                          <w:rPr>
+                                            <w:rFonts w:ascii="Cambria Math" w:hAnsi="Cambria Math"/>
+                                            <w:color w:val="FF0000"/>
+                                          </w:rPr>
+                                          <m:t>e</m:t>
+                                        </m:r>
+                                      </m:e>
+                                      <m:sup>
+                                        <m:r>
+                                          <w:rPr>
+                                            <w:rFonts w:ascii="Cambria Math" w:hAnsi="Cambria Math"/>
+                                            <w:color w:val="FF0000"/>
+                                          </w:rPr>
+                                          <m:t>-t/6</m:t>
+                                        </m:r>
+                                      </m:sup>
+                                    </m:sSup>
+                                    <m:r>
+                                      <w:rPr>
+                                        <w:rFonts w:ascii="Cambria Math" w:hAnsi="Cambria Math"/>
+                                        <w:color w:val="FF0000"/>
+                                      </w:rPr>
+                                      <m:t xml:space="preserve">            </m:t>
                                     </m:r>
                                   </m:e>
                                 </m:mr>
@@ -14125,7 +15999,21 @@
                                               <w:rFonts w:ascii="Cambria Math" w:hAnsi="Cambria Math"/>
                                               <w:color w:val="0432FF"/>
                                             </w:rPr>
-                                            <m:t xml:space="preserve">   ?   </m:t>
+                                            <m:t xml:space="preserve">   </m:t>
+                                          </m:r>
+                                          <m:r>
+                                            <w:rPr>
+                                              <w:rFonts w:ascii="Cambria Math" w:hAnsi="Cambria Math"/>
+                                              <w:color w:val="0432FF"/>
+                                            </w:rPr>
+                                            <m:t>1</m:t>
+                                          </m:r>
+                                          <m:r>
+                                            <w:rPr>
+                                              <w:rFonts w:ascii="Cambria Math" w:hAnsi="Cambria Math"/>
+                                              <w:color w:val="0432FF"/>
+                                            </w:rPr>
+                                            <m:t xml:space="preserve">   </m:t>
                                           </m:r>
                                         </m:e>
                                       </m:mr>
@@ -14136,7 +16024,21 @@
                                               <w:rFonts w:ascii="Cambria Math" w:hAnsi="Cambria Math"/>
                                               <w:color w:val="0432FF"/>
                                             </w:rPr>
-                                            <m:t xml:space="preserve">  ?   </m:t>
+                                            <m:t xml:space="preserve">  </m:t>
+                                          </m:r>
+                                          <m:r>
+                                            <w:rPr>
+                                              <w:rFonts w:ascii="Cambria Math" w:hAnsi="Cambria Math"/>
+                                              <w:color w:val="0432FF"/>
+                                            </w:rPr>
+                                            <m:t>2</m:t>
+                                          </m:r>
+                                          <m:r>
+                                            <w:rPr>
+                                              <w:rFonts w:ascii="Cambria Math" w:hAnsi="Cambria Math"/>
+                                              <w:color w:val="0432FF"/>
+                                            </w:rPr>
+                                            <m:t xml:space="preserve">  </m:t>
                                           </m:r>
                                         </m:e>
                                       </m:mr>
@@ -14275,7 +16177,86 @@
                                               <w:rFonts w:ascii="Cambria Math" w:hAnsi="Cambria Math"/>
                                               <w:color w:val="FF0000"/>
                                             </w:rPr>
-                                            <m:t xml:space="preserve">          ?          </m:t>
+                                            <m:t xml:space="preserve">          </m:t>
+                                          </m:r>
+                                          <m:r>
+                                            <w:rPr>
+                                              <w:rFonts w:ascii="Cambria Math" w:hAnsi="Cambria Math"/>
+                                              <w:color w:val="FF0000"/>
+                                            </w:rPr>
+                                            <m:t xml:space="preserve"> 24+12</m:t>
+                                          </m:r>
+                                          <m:sSup>
+                                            <m:sSupPr>
+                                              <m:ctrlPr>
+                                                <w:rPr>
+                                                  <w:rFonts w:ascii="Cambria Math" w:hAnsi="Cambria Math"/>
+                                                  <w:i/>
+                                                  <w:color w:val="FF0000"/>
+                                                </w:rPr>
+                                              </m:ctrlPr>
+                                            </m:sSupPr>
+                                            <m:e>
+                                              <m:r>
+                                                <w:rPr>
+                                                  <w:rFonts w:ascii="Cambria Math" w:hAnsi="Cambria Math"/>
+                                                  <w:color w:val="FF0000"/>
+                                                </w:rPr>
+                                                <m:t>e</m:t>
+                                              </m:r>
+                                            </m:e>
+                                            <m:sup>
+                                              <m:r>
+                                                <w:rPr>
+                                                  <w:rFonts w:ascii="Cambria Math" w:hAnsi="Cambria Math"/>
+                                                  <w:color w:val="FF0000"/>
+                                                </w:rPr>
+                                                <m:t>-t/2</m:t>
+                                              </m:r>
+                                            </m:sup>
+                                          </m:sSup>
+                                          <m:r>
+                                            <w:rPr>
+                                              <w:rFonts w:ascii="Cambria Math" w:hAnsi="Cambria Math"/>
+                                              <w:color w:val="FF0000"/>
+                                            </w:rPr>
+                                            <m:t>-38</m:t>
+                                          </m:r>
+                                          <m:sSup>
+                                            <m:sSupPr>
+                                              <m:ctrlPr>
+                                                <w:rPr>
+                                                  <w:rFonts w:ascii="Cambria Math" w:hAnsi="Cambria Math"/>
+                                                  <w:i/>
+                                                  <w:color w:val="FF0000"/>
+                                                </w:rPr>
+                                              </m:ctrlPr>
+                                            </m:sSupPr>
+                                            <m:e>
+                                              <m:r>
+                                                <w:rPr>
+                                                  <w:rFonts w:ascii="Cambria Math" w:hAnsi="Cambria Math"/>
+                                                  <w:color w:val="FF0000"/>
+                                                </w:rPr>
+                                                <m:t>e</m:t>
+                                              </m:r>
+                                            </m:e>
+                                            <m:sup>
+                                              <m:r>
+                                                <w:rPr>
+                                                  <w:rFonts w:ascii="Cambria Math" w:hAnsi="Cambria Math"/>
+                                                  <w:color w:val="FF0000"/>
+                                                </w:rPr>
+                                                <m:t>-t/6</m:t>
+                                              </m:r>
+                                            </m:sup>
+                                          </m:sSup>
+                                          <m:r>
+                                            <w:rPr>
+                                              <w:rFonts w:ascii="Cambria Math" w:hAnsi="Cambria Math"/>
+                                              <w:color w:val="FF0000"/>
+                                            </w:rPr>
+                                            <m:t xml:space="preserve">          </m:t>
                                           </m:r>
                                         </m:e>
                                       </m:mr>
@@ -14308,7 +16289,7 @@
           </mc:Choice>
           <mc:Fallback>
             <w:pict>
-              <v:shape w14:anchorId="13094264" id="Text Box 16" o:spid="_x0000_s1043" type="#_x0000_t202" style="position:absolute;left:0;text-align:left;margin-left:0;margin-top:6.95pt;width:525.3pt;height:79.5pt;z-index:251746304;visibility:visible;mso-wrap-style:square;mso-width-percent:0;mso-height-percent:0;mso-wrap-distance-left:9pt;mso-wrap-distance-top:0;mso-wrap-distance-right:9pt;mso-wrap-distance-bottom:0;mso-position-horizontal:absolute;mso-position-horizontal-relative:text;mso-position-vertical:absolute;mso-position-vertical-relative:text;mso-width-percent:0;mso-height-percent:0;mso-width-relative:margin;mso-height-relative:margin;v-text-anchor:top" o:gfxdata="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" fillcolor="white [3212]" strokecolor="#243f60 [1604]">
+              <v:shape w14:anchorId="13094264" id="Text Box 16" o:spid="_x0000_s1043" type="#_x0000_t202" style="position:absolute;left:0;text-align:left;margin-left:0;margin-top:6.95pt;width:525.3pt;height:79.5pt;z-index:251746304;visibility:visible;mso-wrap-style:square;mso-width-percent:0;mso-height-percent:0;mso-wrap-distance-left:9pt;mso-wrap-distance-top:0;mso-wrap-distance-right:9pt;mso-wrap-distance-bottom:0;mso-position-horizontal:absolute;mso-position-horizontal-relative:text;mso-position-vertical:absolute;mso-position-vertical-relative:text;mso-width-percent:0;mso-height-percent:0;mso-width-relative:margin;mso-height-relative:margin;v-text-anchor:top" o:gfxdata="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" fillcolor="white [3212]" strokecolor="#243f60 [1604]">
                 <v:fill opacity="16448f"/>
                 <v:textbox>
                   <w:txbxContent>
@@ -14777,7 +16758,21 @@
                                         <w:rFonts w:ascii="Cambria Math" w:hAnsi="Cambria Math"/>
                                         <w:color w:val="0432FF"/>
                                       </w:rPr>
-                                      <m:t xml:space="preserve">   ?   </m:t>
+                                      <m:t xml:space="preserve">   </m:t>
+                                    </m:r>
+                                    <m:r>
+                                      <w:rPr>
+                                        <w:rFonts w:ascii="Cambria Math" w:hAnsi="Cambria Math"/>
+                                        <w:color w:val="0432FF"/>
+                                      </w:rPr>
+                                      <m:t>1</m:t>
+                                    </m:r>
+                                    <m:r>
+                                      <w:rPr>
+                                        <w:rFonts w:ascii="Cambria Math" w:hAnsi="Cambria Math"/>
+                                        <w:color w:val="0432FF"/>
+                                      </w:rPr>
+                                      <m:t xml:space="preserve">   </m:t>
                                     </m:r>
                                   </m:e>
                                 </m:mr>
@@ -14788,7 +16783,21 @@
                                         <w:rFonts w:ascii="Cambria Math" w:hAnsi="Cambria Math"/>
                                         <w:color w:val="0432FF"/>
                                       </w:rPr>
-                                      <m:t xml:space="preserve">  ?   </m:t>
+                                      <m:t xml:space="preserve">  </m:t>
+                                    </m:r>
+                                    <m:r>
+                                      <w:rPr>
+                                        <w:rFonts w:ascii="Cambria Math" w:hAnsi="Cambria Math"/>
+                                        <w:color w:val="0432FF"/>
+                                      </w:rPr>
+                                      <m:t>2</m:t>
+                                    </m:r>
+                                    <m:r>
+                                      <w:rPr>
+                                        <w:rFonts w:ascii="Cambria Math" w:hAnsi="Cambria Math"/>
+                                        <w:color w:val="0432FF"/>
+                                      </w:rPr>
+                                      <m:t xml:space="preserve">  </m:t>
                                     </m:r>
                                   </m:e>
                                 </m:mr>
@@ -14927,7 +16936,86 @@
                                         <w:rFonts w:ascii="Cambria Math" w:hAnsi="Cambria Math"/>
                                         <w:color w:val="FF0000"/>
                                       </w:rPr>
-                                      <m:t xml:space="preserve">          ?          </m:t>
+                                      <m:t xml:space="preserve">          </m:t>
+                                    </m:r>
+                                    <m:r>
+                                      <w:rPr>
+                                        <w:rFonts w:ascii="Cambria Math" w:hAnsi="Cambria Math"/>
+                                        <w:color w:val="FF0000"/>
+                                      </w:rPr>
+                                      <m:t xml:space="preserve"> 24+12</m:t>
+                                    </m:r>
+                                    <m:sSup>
+                                      <m:sSupPr>
+                                        <m:ctrlPr>
+                                          <w:rPr>
+                                            <w:rFonts w:ascii="Cambria Math" w:hAnsi="Cambria Math"/>
+                                            <w:i/>
+                                            <w:color w:val="FF0000"/>
+                                          </w:rPr>
+                                        </m:ctrlPr>
+                                      </m:sSupPr>
+                                      <m:e>
+                                        <m:r>
+                                          <w:rPr>
+                                            <w:rFonts w:ascii="Cambria Math" w:hAnsi="Cambria Math"/>
+                                            <w:color w:val="FF0000"/>
+                                          </w:rPr>
+                                          <m:t>e</m:t>
+                                        </m:r>
+                                      </m:e>
+                                      <m:sup>
+                                        <m:r>
+                                          <w:rPr>
+                                            <w:rFonts w:ascii="Cambria Math" w:hAnsi="Cambria Math"/>
+                                            <w:color w:val="FF0000"/>
+                                          </w:rPr>
+                                          <m:t>-t/2</m:t>
+                                        </m:r>
+                                      </m:sup>
+                                    </m:sSup>
+                                    <m:r>
+                                      <w:rPr>
+                                        <w:rFonts w:ascii="Cambria Math" w:hAnsi="Cambria Math"/>
+                                        <w:color w:val="FF0000"/>
+                                      </w:rPr>
+                                      <m:t>-38</m:t>
+                                    </m:r>
+                                    <m:sSup>
+                                      <m:sSupPr>
+                                        <m:ctrlPr>
+                                          <w:rPr>
+                                            <w:rFonts w:ascii="Cambria Math" w:hAnsi="Cambria Math"/>
+                                            <w:i/>
+                                            <w:color w:val="FF0000"/>
+                                          </w:rPr>
+                                        </m:ctrlPr>
+                                      </m:sSupPr>
+                                      <m:e>
+                                        <m:r>
+                                          <w:rPr>
+                                            <w:rFonts w:ascii="Cambria Math" w:hAnsi="Cambria Math"/>
+                                            <w:color w:val="FF0000"/>
+                                          </w:rPr>
+                                          <m:t>e</m:t>
+                                        </m:r>
+                                      </m:e>
+                                      <m:sup>
+                                        <m:r>
+                                          <w:rPr>
+                                            <w:rFonts w:ascii="Cambria Math" w:hAnsi="Cambria Math"/>
+                                            <w:color w:val="FF0000"/>
+                                          </w:rPr>
+                                          <m:t>-t/6</m:t>
+                                        </m:r>
+                                      </m:sup>
+                                    </m:sSup>
+                                    <m:r>
+                                      <w:rPr>
+                                        <w:rFonts w:ascii="Cambria Math" w:hAnsi="Cambria Math"/>
+                                        <w:color w:val="FF0000"/>
+                                      </w:rPr>
+                                      <m:t xml:space="preserve">          </m:t>
                                     </m:r>
                                   </m:e>
                                 </m:mr>
@@ -15192,7 +17280,6 @@
           <w:bCs/>
           <w:color w:val="0432FF"/>
         </w:rPr>
-        <w:lastRenderedPageBreak/>
         <w:t>Part D: The Rose of Venus</w:t>
       </w:r>
       <w:r>
@@ -15394,7 +17481,7 @@
           </mc:Choice>
           <mc:Fallback>
             <w:pict>
-              <v:shape w14:anchorId="30C12E1B" id="Text Box 22" o:spid="_x0000_s1044" type="#_x0000_t202" style="position:absolute;left:0;text-align:left;margin-left:125.5pt;margin-top:2.4pt;width:275.3pt;height:22.5pt;z-index:251754496;visibility:visible;mso-wrap-style:square;mso-width-percent:0;mso-height-percent:0;mso-wrap-distance-left:9pt;mso-wrap-distance-top:0;mso-wrap-distance-right:9pt;mso-wrap-distance-bottom:0;mso-position-horizontal:absolute;mso-position-horizontal-relative:text;mso-position-vertical:absolute;mso-position-vertical-relative:text;mso-width-percent:0;mso-height-percent:0;mso-width-relative:margin;mso-height-relative:margin;v-text-anchor:top" o:gfxdata="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" filled="f" stroked="f" strokeweight=".5pt">
+              <v:shape w14:anchorId="30C12E1B" id="Text Box 22" o:spid="_x0000_s1044" type="#_x0000_t202" style="position:absolute;left:0;text-align:left;margin-left:125.5pt;margin-top:2.4pt;width:275.3pt;height:22.5pt;z-index:251754496;visibility:visible;mso-wrap-style:square;mso-width-percent:0;mso-height-percent:0;mso-wrap-distance-left:9pt;mso-wrap-distance-top:0;mso-wrap-distance-right:9pt;mso-wrap-distance-bottom:0;mso-position-horizontal:absolute;mso-position-horizontal-relative:text;mso-position-vertical:absolute;mso-position-vertical-relative:text;mso-width-percent:0;mso-height-percent:0;mso-width-relative:margin;mso-height-relative:margin;v-text-anchor:top" o:gfxdata="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" filled="f" stroked="f" strokeweight=".5pt">
                 <v:textbox>
                   <w:txbxContent>
                     <w:p>
@@ -16006,7 +18093,15 @@
                                             <w:color w:val="FF0000"/>
                                             <w:szCs w:val="20"/>
                                           </w:rPr>
-                                          <m:t>?</m:t>
+                                          <m:t>2</m:t>
+                                        </m:r>
+                                        <m:r>
+                                          <w:rPr>
+                                            <w:rFonts w:ascii="Cambria Math" w:eastAsiaTheme="minorEastAsia" w:hAnsi="Cambria Math"/>
+                                            <w:color w:val="000000" w:themeColor="text1"/>
+                                            <w:szCs w:val="20"/>
+                                          </w:rPr>
+                                          <m:t>π</m:t>
                                         </m:r>
                                       </m:e>
                                       <m:e>
@@ -16016,7 +18111,7 @@
                                             <w:color w:val="FF0000"/>
                                             <w:szCs w:val="20"/>
                                           </w:rPr>
-                                          <m:t>?</m:t>
+                                          <m:t>s</m:t>
                                         </m:r>
                                       </m:e>
                                     </m:mr>
@@ -16055,7 +18150,7 @@
           </mc:Choice>
           <mc:Fallback>
             <w:pict>
-              <v:shape w14:anchorId="2C086126" id="Text Box 44" o:spid="_x0000_s1045" type="#_x0000_t202" style="position:absolute;left:0;text-align:left;margin-left:14.5pt;margin-top:12.7pt;width:488.7pt;height:70.5pt;z-index:251756544;visibility:visible;mso-wrap-style:square;mso-width-percent:0;mso-height-percent:0;mso-wrap-distance-left:9pt;mso-wrap-distance-top:0;mso-wrap-distance-right:9pt;mso-wrap-distance-bottom:0;mso-position-horizontal:absolute;mso-position-horizontal-relative:text;mso-position-vertical:absolute;mso-position-vertical-relative:text;mso-width-percent:0;mso-height-percent:0;mso-width-relative:margin;mso-height-relative:margin;v-text-anchor:top" o:gfxdata="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" filled="f" strokecolor="#243f60 [1604]">
+              <v:shape w14:anchorId="2C086126" id="Text Box 44" o:spid="_x0000_s1045" type="#_x0000_t202" style="position:absolute;left:0;text-align:left;margin-left:14.5pt;margin-top:12.7pt;width:488.7pt;height:70.5pt;z-index:251756544;visibility:visible;mso-wrap-style:square;mso-width-percent:0;mso-height-percent:0;mso-wrap-distance-left:9pt;mso-wrap-distance-top:0;mso-wrap-distance-right:9pt;mso-wrap-distance-bottom:0;mso-position-horizontal:absolute;mso-position-horizontal-relative:text;mso-position-vertical:absolute;mso-position-vertical-relative:text;mso-width-percent:0;mso-height-percent:0;mso-width-relative:margin;mso-height-relative:margin;v-text-anchor:top" o:gfxdata="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" filled="f" strokecolor="#243f60 [1604]">
                 <v:textbox>
                   <w:txbxContent>
                     <w:p>
@@ -16543,7 +18638,15 @@
                                       <w:color w:val="FF0000"/>
                                       <w:szCs w:val="20"/>
                                     </w:rPr>
-                                    <m:t>?</m:t>
+                                    <m:t>2</m:t>
+                                  </m:r>
+                                  <m:r>
+                                    <w:rPr>
+                                      <w:rFonts w:ascii="Cambria Math" w:eastAsiaTheme="minorEastAsia" w:hAnsi="Cambria Math"/>
+                                      <w:color w:val="000000" w:themeColor="text1"/>
+                                      <w:szCs w:val="20"/>
+                                    </w:rPr>
+                                    <m:t>π</m:t>
                                   </m:r>
                                 </m:e>
                                 <m:e>
@@ -16553,7 +18656,7 @@
                                       <w:color w:val="FF0000"/>
                                       <w:szCs w:val="20"/>
                                     </w:rPr>
-                                    <m:t>?</m:t>
+                                    <m:t>s</m:t>
                                   </m:r>
                                 </m:e>
                               </m:mr>
@@ -17264,7 +19367,7 @@
                                               <w:rFonts w:ascii="Cambria Math" w:hAnsi="Cambria Math"/>
                                               <w:color w:val="FF0000"/>
                                             </w:rPr>
-                                            <m:t>?</m:t>
+                                            <m:t>s</m:t>
                                           </m:r>
                                         </m:e>
                                       </m:mr>
@@ -17296,7 +19399,7 @@
           </mc:Choice>
           <mc:Fallback>
             <w:pict>
-              <v:shape w14:anchorId="2E4C6B16" id="Text Box 49" o:spid="_x0000_s1046" type="#_x0000_t202" style="position:absolute;left:0;text-align:left;margin-left:14.5pt;margin-top:4.8pt;width:488.7pt;height:73.5pt;z-index:251758592;visibility:visible;mso-wrap-style:square;mso-width-percent:0;mso-height-percent:0;mso-wrap-distance-left:9pt;mso-wrap-distance-top:0;mso-wrap-distance-right:9pt;mso-wrap-distance-bottom:0;mso-position-horizontal:absolute;mso-position-horizontal-relative:text;mso-position-vertical:absolute;mso-position-vertical-relative:text;mso-width-percent:0;mso-height-percent:0;mso-width-relative:margin;mso-height-relative:margin;v-text-anchor:top" o:gfxdata="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" filled="f" strokecolor="#243f60 [1604]">
+              <v:shape w14:anchorId="2E4C6B16" id="Text Box 49" o:spid="_x0000_s1046" type="#_x0000_t202" style="position:absolute;left:0;text-align:left;margin-left:14.5pt;margin-top:4.8pt;width:488.7pt;height:73.5pt;z-index:251758592;visibility:visible;mso-wrap-style:square;mso-width-percent:0;mso-height-percent:0;mso-wrap-distance-left:9pt;mso-wrap-distance-top:0;mso-wrap-distance-right:9pt;mso-wrap-distance-bottom:0;mso-position-horizontal:absolute;mso-position-horizontal-relative:text;mso-position-vertical:absolute;mso-position-vertical-relative:text;mso-width-percent:0;mso-height-percent:0;mso-width-relative:margin;mso-height-relative:margin;v-text-anchor:top" o:gfxdata="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" filled="f" strokecolor="#243f60 [1604]">
                 <v:textbox>
                   <w:txbxContent>
                     <w:p>
@@ -17851,7 +19954,7 @@
                                         <w:rFonts w:ascii="Cambria Math" w:hAnsi="Cambria Math"/>
                                         <w:color w:val="FF0000"/>
                                       </w:rPr>
-                                      <m:t>?</m:t>
+                                      <m:t>s</m:t>
                                     </m:r>
                                   </m:e>
                                 </m:mr>
@@ -18565,8 +20668,58 @@
                                               <w:sz w:val="20"/>
                                               <w:szCs w:val="20"/>
                                             </w:rPr>
-                                            <m:t>?</m:t>
+                                            <m:t>-</m:t>
                                           </m:r>
+                                          <m:f>
+                                            <m:fPr>
+                                              <m:ctrlPr>
+                                                <w:rPr>
+                                                  <w:rFonts w:ascii="Cambria Math" w:eastAsiaTheme="minorEastAsia" w:hAnsi="Cambria Math"/>
+                                                  <w:i/>
+                                                  <w:color w:val="000000" w:themeColor="text1"/>
+                                                  <w:szCs w:val="20"/>
+                                                </w:rPr>
+                                              </m:ctrlPr>
+                                            </m:fPr>
+                                            <m:num>
+                                              <m:r>
+                                                <w:rPr>
+                                                  <w:rFonts w:ascii="Cambria Math" w:eastAsiaTheme="minorEastAsia" w:hAnsi="Cambria Math"/>
+                                                  <w:color w:val="FF0000"/>
+                                                  <w:sz w:val="20"/>
+                                                  <w:szCs w:val="20"/>
+                                                </w:rPr>
+                                                <m:t>14</m:t>
+                                              </m:r>
+                                              <m:r>
+                                                <w:rPr>
+                                                  <w:rFonts w:ascii="Cambria Math" w:eastAsiaTheme="minorEastAsia" w:hAnsi="Cambria Math"/>
+                                                  <w:color w:val="000000" w:themeColor="text1"/>
+                                                  <w:szCs w:val="20"/>
+                                                </w:rPr>
+                                                <m:t>π</m:t>
+                                              </m:r>
+                                              <m:ctrlPr>
+                                                <w:rPr>
+                                                  <w:rFonts w:ascii="Cambria Math" w:eastAsiaTheme="minorEastAsia" w:hAnsi="Cambria Math"/>
+                                                  <w:i/>
+                                                  <w:color w:val="FF0000"/>
+                                                  <w:sz w:val="20"/>
+                                                  <w:szCs w:val="20"/>
+                                                </w:rPr>
+                                              </m:ctrlPr>
+                                            </m:num>
+                                            <m:den>
+                                              <m:r>
+                                                <w:rPr>
+                                                  <w:rFonts w:ascii="Cambria Math" w:eastAsiaTheme="minorEastAsia" w:hAnsi="Cambria Math"/>
+                                                  <w:color w:val="000000" w:themeColor="text1"/>
+                                                  <w:szCs w:val="20"/>
+                                                </w:rPr>
+                                                <m:t>25</m:t>
+                                              </m:r>
+                                            </m:den>
+                                          </m:f>
                                         </m:e>
                                       </m:mr>
                                     </m:m>
@@ -18746,7 +20899,7 @@
                                               <w:sz w:val="20"/>
                                               <w:szCs w:val="20"/>
                                             </w:rPr>
-                                            <m:t>?</m:t>
+                                            <m:t>-1.76</m:t>
                                           </m:r>
                                         </m:e>
                                       </m:mr>
@@ -18791,7 +20944,7 @@
           </mc:Choice>
           <mc:Fallback>
             <w:pict>
-              <v:shape w14:anchorId="2125AFED" id="Text Box 50" o:spid="_x0000_s1047" type="#_x0000_t202" style="position:absolute;left:0;text-align:left;margin-left:14.5pt;margin-top:12.8pt;width:488.7pt;height:88pt;z-index:251760640;visibility:visible;mso-wrap-style:square;mso-width-percent:0;mso-height-percent:0;mso-wrap-distance-left:9pt;mso-wrap-distance-top:0;mso-wrap-distance-right:9pt;mso-wrap-distance-bottom:0;mso-position-horizontal:absolute;mso-position-horizontal-relative:text;mso-position-vertical:absolute;mso-position-vertical-relative:text;mso-width-percent:0;mso-height-percent:0;mso-width-relative:margin;mso-height-relative:margin;v-text-anchor:top" o:gfxdata="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" filled="f" strokecolor="#243f60 [1604]">
+              <v:shape w14:anchorId="2125AFED" id="Text Box 50" o:spid="_x0000_s1047" type="#_x0000_t202" style="position:absolute;left:0;text-align:left;margin-left:14.5pt;margin-top:12.8pt;width:488.7pt;height:88pt;z-index:251760640;visibility:visible;mso-wrap-style:square;mso-width-percent:0;mso-height-percent:0;mso-wrap-distance-left:9pt;mso-wrap-distance-top:0;mso-wrap-distance-right:9pt;mso-wrap-distance-bottom:0;mso-position-horizontal:absolute;mso-position-horizontal-relative:text;mso-position-vertical:absolute;mso-position-vertical-relative:text;mso-width-percent:0;mso-height-percent:0;mso-width-relative:margin;mso-height-relative:margin;v-text-anchor:top" o:gfxdata="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" filled="f" strokecolor="#243f60 [1604]">
                 <v:textbox>
                   <w:txbxContent>
                     <w:p>
@@ -19367,8 +21520,58 @@
                                         <w:sz w:val="20"/>
                                         <w:szCs w:val="20"/>
                                       </w:rPr>
-                                      <m:t>?</m:t>
+                                      <m:t>-</m:t>
                                     </m:r>
+                                    <m:f>
+                                      <m:fPr>
+                                        <m:ctrlPr>
+                                          <w:rPr>
+                                            <w:rFonts w:ascii="Cambria Math" w:eastAsiaTheme="minorEastAsia" w:hAnsi="Cambria Math"/>
+                                            <w:i/>
+                                            <w:color w:val="000000" w:themeColor="text1"/>
+                                            <w:szCs w:val="20"/>
+                                          </w:rPr>
+                                        </m:ctrlPr>
+                                      </m:fPr>
+                                      <m:num>
+                                        <m:r>
+                                          <w:rPr>
+                                            <w:rFonts w:ascii="Cambria Math" w:eastAsiaTheme="minorEastAsia" w:hAnsi="Cambria Math"/>
+                                            <w:color w:val="FF0000"/>
+                                            <w:sz w:val="20"/>
+                                            <w:szCs w:val="20"/>
+                                          </w:rPr>
+                                          <m:t>14</m:t>
+                                        </m:r>
+                                        <m:r>
+                                          <w:rPr>
+                                            <w:rFonts w:ascii="Cambria Math" w:eastAsiaTheme="minorEastAsia" w:hAnsi="Cambria Math"/>
+                                            <w:color w:val="000000" w:themeColor="text1"/>
+                                            <w:szCs w:val="20"/>
+                                          </w:rPr>
+                                          <m:t>π</m:t>
+                                        </m:r>
+                                        <m:ctrlPr>
+                                          <w:rPr>
+                                            <w:rFonts w:ascii="Cambria Math" w:eastAsiaTheme="minorEastAsia" w:hAnsi="Cambria Math"/>
+                                            <w:i/>
+                                            <w:color w:val="FF0000"/>
+                                            <w:sz w:val="20"/>
+                                            <w:szCs w:val="20"/>
+                                          </w:rPr>
+                                        </m:ctrlPr>
+                                      </m:num>
+                                      <m:den>
+                                        <m:r>
+                                          <w:rPr>
+                                            <w:rFonts w:ascii="Cambria Math" w:eastAsiaTheme="minorEastAsia" w:hAnsi="Cambria Math"/>
+                                            <w:color w:val="000000" w:themeColor="text1"/>
+                                            <w:szCs w:val="20"/>
+                                          </w:rPr>
+                                          <m:t>25</m:t>
+                                        </m:r>
+                                      </m:den>
+                                    </m:f>
                                   </m:e>
                                 </m:mr>
                               </m:m>
@@ -19548,7 +21751,7 @@
                                         <w:sz w:val="20"/>
                                         <w:szCs w:val="20"/>
                                       </w:rPr>
-                                      <m:t>?</m:t>
+                                      <m:t>-1.76</m:t>
                                     </m:r>
                                   </m:e>
                                 </m:mr>
@@ -20385,13 +22588,79 @@
                                       </m:mr>
                                       <m:mr>
                                         <m:e>
+                                          <m:sSup>
+                                            <m:sSupPr>
+                                              <m:ctrlPr>
+                                                <w:rPr>
+                                                  <w:rFonts w:ascii="Cambria Math" w:hAnsi="Cambria Math"/>
+                                                  <w:i/>
+                                                  <w:color w:val="FF0000"/>
+                                                </w:rPr>
+                                              </m:ctrlPr>
+                                            </m:sSupPr>
+                                            <m:e>
+                                              <m:r>
+                                                <w:rPr>
+                                                  <w:rFonts w:ascii="Cambria Math" w:hAnsi="Cambria Math"/>
+                                                  <w:color w:val="FF0000"/>
+                                                </w:rPr>
+                                                <m:t>s</m:t>
+                                              </m:r>
+                                            </m:e>
+                                            <m:sup>
+                                              <m:r>
+                                                <w:rPr>
+                                                  <w:rFonts w:ascii="Cambria Math" w:hAnsi="Cambria Math"/>
+                                                  <w:color w:val="FF0000"/>
+                                                </w:rPr>
+                                                <m:t>2</m:t>
+                                              </m:r>
+                                            </m:sup>
+                                          </m:sSup>
                                           <m:r>
                                             <w:rPr>
                                               <w:rFonts w:ascii="Cambria Math" w:hAnsi="Cambria Math"/>
                                               <w:color w:val="FF0000"/>
                                             </w:rPr>
-                                            <m:t>?</m:t>
+                                            <m:t>-2</m:t>
                                           </m:r>
+                                          <m:r>
+                                            <w:rPr>
+                                              <w:rFonts w:ascii="Cambria Math" w:eastAsiaTheme="minorEastAsia" w:hAnsi="Cambria Math"/>
+                                              <w:color w:val="000000" w:themeColor="text1"/>
+                                              <w:szCs w:val="20"/>
+                                            </w:rPr>
+                                            <m:t>π</m:t>
+                                          </m:r>
+                                          <m:sSub>
+                                            <m:sSubPr>
+                                              <m:ctrlPr>
+                                                <w:rPr>
+                                                  <w:rFonts w:ascii="Cambria Math" w:hAnsi="Cambria Math"/>
+                                                  <w:i/>
+                                                  <w:color w:val="000000" w:themeColor="text1"/>
+                                                </w:rPr>
+                                              </m:ctrlPr>
+                                            </m:sSubPr>
+                                            <m:e>
+                                              <m:r>
+                                                <w:rPr>
+                                                  <w:rFonts w:ascii="Cambria Math" w:hAnsi="Cambria Math"/>
+                                                  <w:color w:val="000000" w:themeColor="text1"/>
+                                                </w:rPr>
+                                                <m:t>ω</m:t>
+                                              </m:r>
+                                            </m:e>
+                                            <m:sub>
+                                              <m:r>
+                                                <w:rPr>
+                                                  <w:rFonts w:ascii="Cambria Math" w:hAnsi="Cambria Math"/>
+                                                  <w:color w:val="000000" w:themeColor="text1"/>
+                                                </w:rPr>
+                                                <m:t>V</m:t>
+                                              </m:r>
+                                            </m:sub>
+                                          </m:sSub>
                                         </m:e>
                                       </m:mr>
                                     </m:m>
@@ -20423,7 +22692,7 @@
           </mc:Choice>
           <mc:Fallback>
             <w:pict>
-              <v:shape w14:anchorId="7BB24845" id="Text Box 47" o:spid="_x0000_s1048" type="#_x0000_t202" style="position:absolute;left:0;text-align:left;margin-left:14.5pt;margin-top:11.95pt;width:488.7pt;height:83.5pt;z-index:251762688;visibility:visible;mso-wrap-style:square;mso-width-percent:0;mso-height-percent:0;mso-wrap-distance-left:9pt;mso-wrap-distance-top:0;mso-wrap-distance-right:9pt;mso-wrap-distance-bottom:0;mso-position-horizontal:absolute;mso-position-horizontal-relative:text;mso-position-vertical:absolute;mso-position-vertical-relative:text;mso-width-percent:0;mso-height-percent:0;mso-width-relative:margin;mso-height-relative:margin;v-text-anchor:top" o:gfxdata="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" filled="f" strokecolor="#243f60 [1604]">
+              <v:shape w14:anchorId="7BB24845" id="Text Box 47" o:spid="_x0000_s1048" type="#_x0000_t202" style="position:absolute;left:0;text-align:left;margin-left:14.5pt;margin-top:11.95pt;width:488.7pt;height:83.5pt;z-index:251762688;visibility:visible;mso-wrap-style:square;mso-width-percent:0;mso-height-percent:0;mso-wrap-distance-left:9pt;mso-wrap-distance-top:0;mso-wrap-distance-right:9pt;mso-wrap-distance-bottom:0;mso-position-horizontal:absolute;mso-position-horizontal-relative:text;mso-position-vertical:absolute;mso-position-vertical-relative:text;mso-width-percent:0;mso-height-percent:0;mso-width-relative:margin;mso-height-relative:margin;v-text-anchor:top" o:gfxdata="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" filled="f" strokecolor="#243f60 [1604]">
                 <v:textbox>
                   <w:txbxContent>
                     <w:p>
@@ -21087,13 +23356,79 @@
                                 </m:mr>
                                 <m:mr>
                                   <m:e>
+                                    <m:sSup>
+                                      <m:sSupPr>
+                                        <m:ctrlPr>
+                                          <w:rPr>
+                                            <w:rFonts w:ascii="Cambria Math" w:hAnsi="Cambria Math"/>
+                                            <w:i/>
+                                            <w:color w:val="FF0000"/>
+                                          </w:rPr>
+                                        </m:ctrlPr>
+                                      </m:sSupPr>
+                                      <m:e>
+                                        <m:r>
+                                          <w:rPr>
+                                            <w:rFonts w:ascii="Cambria Math" w:hAnsi="Cambria Math"/>
+                                            <w:color w:val="FF0000"/>
+                                          </w:rPr>
+                                          <m:t>s</m:t>
+                                        </m:r>
+                                      </m:e>
+                                      <m:sup>
+                                        <m:r>
+                                          <w:rPr>
+                                            <w:rFonts w:ascii="Cambria Math" w:hAnsi="Cambria Math"/>
+                                            <w:color w:val="FF0000"/>
+                                          </w:rPr>
+                                          <m:t>2</m:t>
+                                        </m:r>
+                                      </m:sup>
+                                    </m:sSup>
                                     <m:r>
                                       <w:rPr>
                                         <w:rFonts w:ascii="Cambria Math" w:hAnsi="Cambria Math"/>
                                         <w:color w:val="FF0000"/>
                                       </w:rPr>
-                                      <m:t>?</m:t>
+                                      <m:t>-2</m:t>
                                     </m:r>
+                                    <m:r>
+                                      <w:rPr>
+                                        <w:rFonts w:ascii="Cambria Math" w:eastAsiaTheme="minorEastAsia" w:hAnsi="Cambria Math"/>
+                                        <w:color w:val="000000" w:themeColor="text1"/>
+                                        <w:szCs w:val="20"/>
+                                      </w:rPr>
+                                      <m:t>π</m:t>
+                                    </m:r>
+                                    <m:sSub>
+                                      <m:sSubPr>
+                                        <m:ctrlPr>
+                                          <w:rPr>
+                                            <w:rFonts w:ascii="Cambria Math" w:hAnsi="Cambria Math"/>
+                                            <w:i/>
+                                            <w:color w:val="000000" w:themeColor="text1"/>
+                                          </w:rPr>
+                                        </m:ctrlPr>
+                                      </m:sSubPr>
+                                      <m:e>
+                                        <m:r>
+                                          <w:rPr>
+                                            <w:rFonts w:ascii="Cambria Math" w:hAnsi="Cambria Math"/>
+                                            <w:color w:val="000000" w:themeColor="text1"/>
+                                          </w:rPr>
+                                          <m:t>ω</m:t>
+                                        </m:r>
+                                      </m:e>
+                                      <m:sub>
+                                        <m:r>
+                                          <w:rPr>
+                                            <w:rFonts w:ascii="Cambria Math" w:hAnsi="Cambria Math"/>
+                                            <w:color w:val="000000" w:themeColor="text1"/>
+                                          </w:rPr>
+                                          <m:t>V</m:t>
+                                        </m:r>
+                                      </m:sub>
+                                    </m:sSub>
                                   </m:e>
                                 </m:mr>
                               </m:m>
@@ -21412,7 +23747,17 @@
                                               <w:rFonts w:ascii="Cambria Math" w:hAnsi="Cambria Math"/>
                                               <w:color w:val="FF0000"/>
                                             </w:rPr>
-                                            <m:t xml:space="preserve">? </m:t>
+                                            <m:t>-0.28</m:t>
+                                          </m:r>
+                                          <m:r>
+                                            <m:rPr>
+                                              <m:sty m:val="p"/>
+                                            </m:rPr>
+                                            <w:rPr>
+                                              <w:rFonts w:ascii="Cambria Math" w:hAnsi="Cambria Math"/>
+                                              <w:color w:val="FF0000"/>
+                                            </w:rPr>
+                                            <m:t xml:space="preserve"> </m:t>
                                           </m:r>
                                         </m:e>
                                       </m:mr>
@@ -21468,7 +23813,7 @@
           </mc:Choice>
           <mc:Fallback>
             <w:pict>
-              <v:shape w14:anchorId="37E398CD" id="Text Box 23" o:spid="_x0000_s1049" type="#_x0000_t202" style="position:absolute;left:0;text-align:left;margin-left:13pt;margin-top:5.6pt;width:488.7pt;height:83.5pt;z-index:251764736;visibility:visible;mso-wrap-style:square;mso-width-percent:0;mso-height-percent:0;mso-wrap-distance-left:9pt;mso-wrap-distance-top:0;mso-wrap-distance-right:9pt;mso-wrap-distance-bottom:0;mso-position-horizontal:absolute;mso-position-horizontal-relative:text;mso-position-vertical:absolute;mso-position-vertical-relative:text;mso-width-percent:0;mso-height-percent:0;mso-width-relative:margin;mso-height-relative:margin;v-text-anchor:top" o:gfxdata="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" filled="f" strokecolor="#243f60 [1604]">
+              <v:shape w14:anchorId="37E398CD" id="Text Box 23" o:spid="_x0000_s1049" type="#_x0000_t202" style="position:absolute;left:0;text-align:left;margin-left:13pt;margin-top:5.6pt;width:488.7pt;height:83.5pt;z-index:251764736;visibility:visible;mso-wrap-style:square;mso-width-percent:0;mso-height-percent:0;mso-wrap-distance-left:9pt;mso-wrap-distance-top:0;mso-wrap-distance-right:9pt;mso-wrap-distance-bottom:0;mso-position-horizontal:absolute;mso-position-horizontal-relative:text;mso-position-vertical:absolute;mso-position-vertical-relative:text;mso-width-percent:0;mso-height-percent:0;mso-width-relative:margin;mso-height-relative:margin;v-text-anchor:top" o:gfxdata="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" filled="f" strokecolor="#243f60 [1604]">
                 <v:textbox>
                   <w:txbxContent>
                     <w:p>
@@ -21627,7 +23972,17 @@
                                         <w:rFonts w:ascii="Cambria Math" w:hAnsi="Cambria Math"/>
                                         <w:color w:val="FF0000"/>
                                       </w:rPr>
-                                      <m:t xml:space="preserve">? </m:t>
+                                      <m:t>-0.28</m:t>
+                                    </m:r>
+                                    <m:r>
+                                      <m:rPr>
+                                        <m:sty m:val="p"/>
+                                      </m:rPr>
+                                      <w:rPr>
+                                        <w:rFonts w:ascii="Cambria Math" w:hAnsi="Cambria Math"/>
+                                        <w:color w:val="FF0000"/>
+                                      </w:rPr>
+                                      <m:t xml:space="preserve"> </m:t>
                                     </m:r>
                                   </m:e>
                                 </m:mr>
@@ -22030,7 +24385,8 @@
     <w:p/>
     <w:p>
       <w:pPr>
-        <w:spacing w:after="0"/>
+        <w:ind w:right="1440"/>
+        <w:jc w:val="both"/>
         <w:rPr>
           <w:rFonts w:ascii="Times New Roman" w:eastAsiaTheme="minorEastAsia" w:hAnsi="Times New Roman" w:cs="Times New Roman"/>
           <w:sz w:val="20"/>
@@ -22038,21 +24394,10 @@
         </w:rPr>
       </w:pPr>
     </w:p>
-    <w:p>
-      <w:pPr>
-        <w:ind w:left="1440" w:right="1440"/>
-        <w:jc w:val="both"/>
-        <w:rPr>
-          <w:rFonts w:ascii="Times New Roman" w:eastAsiaTheme="minorEastAsia" w:hAnsi="Times New Roman" w:cs="Times New Roman"/>
-          <w:sz w:val="20"/>
-          <w:szCs w:val="20"/>
-        </w:rPr>
-      </w:pPr>
-    </w:p>
     <w:sectPr>
-      <w:headerReference w:type="default" r:id="rId9"/>
-      <w:footerReference w:type="even" r:id="rId10"/>
-      <w:footerReference w:type="default" r:id="rId11"/>
+      <w:headerReference w:type="default" r:id="rId10"/>
+      <w:footerReference w:type="even" r:id="rId11"/>
+      <w:footerReference w:type="default" r:id="rId12"/>
       <w:pgSz w:w="12240" w:h="15840"/>
       <w:pgMar w:top="720" w:right="720" w:bottom="720" w:left="720" w:header="720" w:footer="720" w:gutter="0"/>
       <w:cols w:space="720"/>
@@ -22063,7 +24408,7 @@
 </file>
 
 <file path=word/endnotes.xml><?xml version="1.0" encoding="utf-8"?>
-<w:endnotes xmlns:wpc="http://schemas.microsoft.com/office/word/2010/wordprocessingCanvas" xmlns:cx="http://schemas.microsoft.com/office/drawing/2014/chartex" xmlns:cx1="http://schemas.microsoft.com/office/drawing/2015/9/8/chartex" xmlns:cx2="http://schemas.microsoft.com/office/drawing/2015/10/21/chartex" xmlns:cx3="http://schemas.microsoft.com/office/drawing/2016/5/9/chartex" xmlns:cx4="http://schemas.microsoft.com/office/drawing/2016/5/10/chartex" xmlns:cx5="http://schemas.microsoft.com/office/drawing/2016/5/11/chartex" xmlns:cx6="http://schemas.microsoft.com/office/drawing/2016/5/12/chartex" xmlns:cx7="http://schemas.microsoft.com/office/drawing/2016/5/13/chartex" xmlns:cx8="http://schemas.microsoft.com/office/drawing/2016/5/14/chartex" xmlns:mc="http://schemas.openxmlformats.org/markup-compatibility/2006" xmlns:aink="http://schemas.microsoft.com/office/drawing/2016/ink" xmlns:am3d="http://schemas.microsoft.com/office/drawing/2017/model3d" xmlns:o="urn:schemas-microsoft-com:office:office" xmlns:r="http://schemas.openxmlformats.org/officeDocument/2006/relationships" xmlns:m="http://schemas.openxmlformats.org/officeDocument/2006/math" xmlns:v="urn:schemas-microsoft-com:vml" xmlns:wp14="http://schemas.microsoft.com/office/word/2010/wordprocessingDrawing" xmlns:wp="http://schemas.openxmlformats.org/drawingml/2006/wordprocessingDrawing" xmlns:w10="urn:schemas-microsoft-com:office:word" xmlns:w="http://schemas.openxmlformats.org/wordprocessingml/2006/main" xmlns:w14="http://schemas.microsoft.com/office/word/2010/wordml" xmlns:w15="http://schemas.microsoft.com/office/word/2012/wordml" xmlns:w16cex="http://schemas.microsoft.com/office/word/2018/wordml/cex" xmlns:w16cid="http://schemas.microsoft.com/office/word/2016/wordml/cid" xmlns:w16="http://schemas.microsoft.com/office/word/2018/wordml" xmlns:w16sdtdh="http://schemas.microsoft.com/office/word/2020/wordml/sdtdatahash" xmlns:w16se="http://schemas.microsoft.com/office/word/2015/wordml/symex" xmlns:wpg="http://schemas.microsoft.com/office/word/2010/wordprocessingGroup" xmlns:wpi="http://schemas.microsoft.com/office/word/2010/wordprocessingInk" xmlns:wne="http://schemas.microsoft.com/office/word/2006/wordml" xmlns:wps="http://schemas.microsoft.com/office/word/2010/wordprocessingShape" mc:Ignorable="w14 w15 w16se w16cid w16 w16cex w16sdtdh wp14">
+<w:endnotes xmlns:wpc="http://schemas.microsoft.com/office/word/2010/wordprocessingCanvas" xmlns:cx="http://schemas.microsoft.com/office/drawing/2014/chartex" xmlns:cx1="http://schemas.microsoft.com/office/drawing/2015/9/8/chartex" xmlns:cx2="http://schemas.microsoft.com/office/drawing/2015/10/21/chartex" xmlns:cx3="http://schemas.microsoft.com/office/drawing/2016/5/9/chartex" xmlns:cx4="http://schemas.microsoft.com/office/drawing/2016/5/10/chartex" xmlns:cx5="http://schemas.microsoft.com/office/drawing/2016/5/11/chartex" xmlns:cx6="http://schemas.microsoft.com/office/drawing/2016/5/12/chartex" xmlns:cx7="http://schemas.microsoft.com/office/drawing/2016/5/13/chartex" xmlns:cx8="http://schemas.microsoft.com/office/drawing/2016/5/14/chartex" xmlns:mc="http://schemas.openxmlformats.org/markup-compatibility/2006" xmlns:aink="http://schemas.microsoft.com/office/drawing/2016/ink" xmlns:am3d="http://schemas.microsoft.com/office/drawing/2017/model3d" xmlns:o="urn:schemas-microsoft-com:office:office" xmlns:oel="http://schemas.microsoft.com/office/2019/extlst" xmlns:r="http://schemas.openxmlformats.org/officeDocument/2006/relationships" xmlns:m="http://schemas.openxmlformats.org/officeDocument/2006/math" xmlns:v="urn:schemas-microsoft-com:vml" xmlns:wp14="http://schemas.microsoft.com/office/word/2010/wordprocessingDrawing" xmlns:wp="http://schemas.openxmlformats.org/drawingml/2006/wordprocessingDrawing" xmlns:w10="urn:schemas-microsoft-com:office:word" xmlns:w="http://schemas.openxmlformats.org/wordprocessingml/2006/main" xmlns:w14="http://schemas.microsoft.com/office/word/2010/wordml" xmlns:w15="http://schemas.microsoft.com/office/word/2012/wordml" xmlns:w16cex="http://schemas.microsoft.com/office/word/2018/wordml/cex" xmlns:w16cid="http://schemas.microsoft.com/office/word/2016/wordml/cid" xmlns:w16="http://schemas.microsoft.com/office/word/2018/wordml" xmlns:w16sdtdh="http://schemas.microsoft.com/office/word/2020/wordml/sdtdatahash" xmlns:w16se="http://schemas.microsoft.com/office/word/2015/wordml/symex" xmlns:wpg="http://schemas.microsoft.com/office/word/2010/wordprocessingGroup" xmlns:wpi="http://schemas.microsoft.com/office/word/2010/wordprocessingInk" xmlns:wne="http://schemas.microsoft.com/office/word/2006/wordml" xmlns:wps="http://schemas.microsoft.com/office/word/2010/wordprocessingShape" mc:Ignorable="w14 w15 w16se w16cid w16 w16cex w16sdtdh wp14">
   <w:endnote w:type="separator" w:id="-1">
     <w:p>
       <w:pPr>
@@ -22088,7 +24433,7 @@
 </file>
 
 <file path=word/footer1.xml><?xml version="1.0" encoding="utf-8"?>
-<w:ftr xmlns:wpc="http://schemas.microsoft.com/office/word/2010/wordprocessingCanvas" xmlns:cx="http://schemas.microsoft.com/office/drawing/2014/chartex" xmlns:cx1="http://schemas.microsoft.com/office/drawing/2015/9/8/chartex" xmlns:cx2="http://schemas.microsoft.com/office/drawing/2015/10/21/chartex" xmlns:cx3="http://schemas.microsoft.com/office/drawing/2016/5/9/chartex" xmlns:cx4="http://schemas.microsoft.com/office/drawing/2016/5/10/chartex" xmlns:cx5="http://schemas.microsoft.com/office/drawing/2016/5/11/chartex" xmlns:cx6="http://schemas.microsoft.com/office/drawing/2016/5/12/chartex" xmlns:cx7="http://schemas.microsoft.com/office/drawing/2016/5/13/chartex" xmlns:cx8="http://schemas.microsoft.com/office/drawing/2016/5/14/chartex" xmlns:mc="http://schemas.openxmlformats.org/markup-compatibility/2006" xmlns:aink="http://schemas.microsoft.com/office/drawing/2016/ink" xmlns:am3d="http://schemas.microsoft.com/office/drawing/2017/model3d" xmlns:o="urn:schemas-microsoft-com:office:office" xmlns:r="http://schemas.openxmlformats.org/officeDocument/2006/relationships" xmlns:m="http://schemas.openxmlformats.org/officeDocument/2006/math" xmlns:v="urn:schemas-microsoft-com:vml" xmlns:wp14="http://schemas.microsoft.com/office/word/2010/wordprocessingDrawing" xmlns:wp="http://schemas.openxmlformats.org/drawingml/2006/wordprocessingDrawing" xmlns:w10="urn:schemas-microsoft-com:office:word" xmlns:w="http://schemas.openxmlformats.org/wordprocessingml/2006/main" xmlns:w14="http://schemas.microsoft.com/office/word/2010/wordml" xmlns:w15="http://schemas.microsoft.com/office/word/2012/wordml" xmlns:w16cex="http://schemas.microsoft.com/office/word/2018/wordml/cex" xmlns:w16cid="http://schemas.microsoft.com/office/word/2016/wordml/cid" xmlns:w16="http://schemas.microsoft.com/office/word/2018/wordml" xmlns:w16sdtdh="http://schemas.microsoft.com/office/word/2020/wordml/sdtdatahash" xmlns:w16se="http://schemas.microsoft.com/office/word/2015/wordml/symex" xmlns:wpg="http://schemas.microsoft.com/office/word/2010/wordprocessingGroup" xmlns:wpi="http://schemas.microsoft.com/office/word/2010/wordprocessingInk" xmlns:wne="http://schemas.microsoft.com/office/word/2006/wordml" xmlns:wps="http://schemas.microsoft.com/office/word/2010/wordprocessingShape" mc:Ignorable="w14 w15 w16se w16cid w16 w16cex w16sdtdh wp14">
+<w:ftr xmlns:wpc="http://schemas.microsoft.com/office/word/2010/wordprocessingCanvas" xmlns:cx="http://schemas.microsoft.com/office/drawing/2014/chartex" xmlns:cx1="http://schemas.microsoft.com/office/drawing/2015/9/8/chartex" xmlns:cx2="http://schemas.microsoft.com/office/drawing/2015/10/21/chartex" xmlns:cx3="http://schemas.microsoft.com/office/drawing/2016/5/9/chartex" xmlns:cx4="http://schemas.microsoft.com/office/drawing/2016/5/10/chartex" xmlns:cx5="http://schemas.microsoft.com/office/drawing/2016/5/11/chartex" xmlns:cx6="http://schemas.microsoft.com/office/drawing/2016/5/12/chartex" xmlns:cx7="http://schemas.microsoft.com/office/drawing/2016/5/13/chartex" xmlns:cx8="http://schemas.microsoft.com/office/drawing/2016/5/14/chartex" xmlns:mc="http://schemas.openxmlformats.org/markup-compatibility/2006" xmlns:aink="http://schemas.microsoft.com/office/drawing/2016/ink" xmlns:am3d="http://schemas.microsoft.com/office/drawing/2017/model3d" xmlns:o="urn:schemas-microsoft-com:office:office" xmlns:oel="http://schemas.microsoft.com/office/2019/extlst" xmlns:r="http://schemas.openxmlformats.org/officeDocument/2006/relationships" xmlns:m="http://schemas.openxmlformats.org/officeDocument/2006/math" xmlns:v="urn:schemas-microsoft-com:vml" xmlns:wp14="http://schemas.microsoft.com/office/word/2010/wordprocessingDrawing" xmlns:wp="http://schemas.openxmlformats.org/drawingml/2006/wordprocessingDrawing" xmlns:w10="urn:schemas-microsoft-com:office:word" xmlns:w="http://schemas.openxmlformats.org/wordprocessingml/2006/main" xmlns:w14="http://schemas.microsoft.com/office/word/2010/wordml" xmlns:w15="http://schemas.microsoft.com/office/word/2012/wordml" xmlns:w16cex="http://schemas.microsoft.com/office/word/2018/wordml/cex" xmlns:w16cid="http://schemas.microsoft.com/office/word/2016/wordml/cid" xmlns:w16="http://schemas.microsoft.com/office/word/2018/wordml" xmlns:w16sdtdh="http://schemas.microsoft.com/office/word/2020/wordml/sdtdatahash" xmlns:w16se="http://schemas.microsoft.com/office/word/2015/wordml/symex" xmlns:wpg="http://schemas.microsoft.com/office/word/2010/wordprocessingGroup" xmlns:wpi="http://schemas.microsoft.com/office/word/2010/wordprocessingInk" xmlns:wne="http://schemas.microsoft.com/office/word/2006/wordml" xmlns:wps="http://schemas.microsoft.com/office/word/2010/wordprocessingShape" mc:Ignorable="w14 w15 w16se w16cid w16 w16cex w16sdtdh wp14">
   <w:p>
     <w:pPr>
       <w:pStyle w:val="Footer"/>
@@ -22125,7 +24470,7 @@
 </file>
 
 <file path=word/footer2.xml><?xml version="1.0" encoding="utf-8"?>
-<w:ftr xmlns:wpc="http://schemas.microsoft.com/office/word/2010/wordprocessingCanvas" xmlns:cx="http://schemas.microsoft.com/office/drawing/2014/chartex" xmlns:cx1="http://schemas.microsoft.com/office/drawing/2015/9/8/chartex" xmlns:cx2="http://schemas.microsoft.com/office/drawing/2015/10/21/chartex" xmlns:cx3="http://schemas.microsoft.com/office/drawing/2016/5/9/chartex" xmlns:cx4="http://schemas.microsoft.com/office/drawing/2016/5/10/chartex" xmlns:cx5="http://schemas.microsoft.com/office/drawing/2016/5/11/chartex" xmlns:cx6="http://schemas.microsoft.com/office/drawing/2016/5/12/chartex" xmlns:cx7="http://schemas.microsoft.com/office/drawing/2016/5/13/chartex" xmlns:cx8="http://schemas.microsoft.com/office/drawing/2016/5/14/chartex" xmlns:mc="http://schemas.openxmlformats.org/markup-compatibility/2006" xmlns:aink="http://schemas.microsoft.com/office/drawing/2016/ink" xmlns:am3d="http://schemas.microsoft.com/office/drawing/2017/model3d" xmlns:o="urn:schemas-microsoft-com:office:office" xmlns:r="http://schemas.openxmlformats.org/officeDocument/2006/relationships" xmlns:m="http://schemas.openxmlformats.org/officeDocument/2006/math" xmlns:v="urn:schemas-microsoft-com:vml" xmlns:wp14="http://schemas.microsoft.com/office/word/2010/wordprocessingDrawing" xmlns:wp="http://schemas.openxmlformats.org/drawingml/2006/wordprocessingDrawing" xmlns:w10="urn:schemas-microsoft-com:office:word" xmlns:w="http://schemas.openxmlformats.org/wordprocessingml/2006/main" xmlns:w14="http://schemas.microsoft.com/office/word/2010/wordml" xmlns:w15="http://schemas.microsoft.com/office/word/2012/wordml" xmlns:w16cex="http://schemas.microsoft.com/office/word/2018/wordml/cex" xmlns:w16cid="http://schemas.microsoft.com/office/word/2016/wordml/cid" xmlns:w16="http://schemas.microsoft.com/office/word/2018/wordml" xmlns:w16sdtdh="http://schemas.microsoft.com/office/word/2020/wordml/sdtdatahash" xmlns:w16se="http://schemas.microsoft.com/office/word/2015/wordml/symex" xmlns:wpg="http://schemas.microsoft.com/office/word/2010/wordprocessingGroup" xmlns:wpi="http://schemas.microsoft.com/office/word/2010/wordprocessingInk" xmlns:wne="http://schemas.microsoft.com/office/word/2006/wordml" xmlns:wps="http://schemas.microsoft.com/office/word/2010/wordprocessingShape" mc:Ignorable="w14 w15 w16se w16cid w16 w16cex w16sdtdh wp14">
+<w:ftr xmlns:wpc="http://schemas.microsoft.com/office/word/2010/wordprocessingCanvas" xmlns:cx="http://schemas.microsoft.com/office/drawing/2014/chartex" xmlns:cx1="http://schemas.microsoft.com/office/drawing/2015/9/8/chartex" xmlns:cx2="http://schemas.microsoft.com/office/drawing/2015/10/21/chartex" xmlns:cx3="http://schemas.microsoft.com/office/drawing/2016/5/9/chartex" xmlns:cx4="http://schemas.microsoft.com/office/drawing/2016/5/10/chartex" xmlns:cx5="http://schemas.microsoft.com/office/drawing/2016/5/11/chartex" xmlns:cx6="http://schemas.microsoft.com/office/drawing/2016/5/12/chartex" xmlns:cx7="http://schemas.microsoft.com/office/drawing/2016/5/13/chartex" xmlns:cx8="http://schemas.microsoft.com/office/drawing/2016/5/14/chartex" xmlns:mc="http://schemas.openxmlformats.org/markup-compatibility/2006" xmlns:aink="http://schemas.microsoft.com/office/drawing/2016/ink" xmlns:am3d="http://schemas.microsoft.com/office/drawing/2017/model3d" xmlns:o="urn:schemas-microsoft-com:office:office" xmlns:oel="http://schemas.microsoft.com/office/2019/extlst" xmlns:r="http://schemas.openxmlformats.org/officeDocument/2006/relationships" xmlns:m="http://schemas.openxmlformats.org/officeDocument/2006/math" xmlns:v="urn:schemas-microsoft-com:vml" xmlns:wp14="http://schemas.microsoft.com/office/word/2010/wordprocessingDrawing" xmlns:wp="http://schemas.openxmlformats.org/drawingml/2006/wordprocessingDrawing" xmlns:w10="urn:schemas-microsoft-com:office:word" xmlns:w="http://schemas.openxmlformats.org/wordprocessingml/2006/main" xmlns:w14="http://schemas.microsoft.com/office/word/2010/wordml" xmlns:w15="http://schemas.microsoft.com/office/word/2012/wordml" xmlns:w16cex="http://schemas.microsoft.com/office/word/2018/wordml/cex" xmlns:w16cid="http://schemas.microsoft.com/office/word/2016/wordml/cid" xmlns:w16="http://schemas.microsoft.com/office/word/2018/wordml" xmlns:w16sdtdh="http://schemas.microsoft.com/office/word/2020/wordml/sdtdatahash" xmlns:w16se="http://schemas.microsoft.com/office/word/2015/wordml/symex" xmlns:wpg="http://schemas.microsoft.com/office/word/2010/wordprocessingGroup" xmlns:wpi="http://schemas.microsoft.com/office/word/2010/wordprocessingInk" xmlns:wne="http://schemas.microsoft.com/office/word/2006/wordml" xmlns:wps="http://schemas.microsoft.com/office/word/2010/wordprocessingShape" mc:Ignorable="w14 w15 w16se w16cid w16 w16cex w16sdtdh wp14">
   <w:p>
     <w:pPr>
       <w:pStyle w:val="Footer"/>
@@ -22175,7 +24520,7 @@
 </file>
 
 <file path=word/footnotes.xml><?xml version="1.0" encoding="utf-8"?>
-<w:footnotes xmlns:wpc="http://schemas.microsoft.com/office/word/2010/wordprocessingCanvas" xmlns:cx="http://schemas.microsoft.com/office/drawing/2014/chartex" xmlns:cx1="http://schemas.microsoft.com/office/drawing/2015/9/8/chartex" xmlns:cx2="http://schemas.microsoft.com/office/drawing/2015/10/21/chartex" xmlns:cx3="http://schemas.microsoft.com/office/drawing/2016/5/9/chartex" xmlns:cx4="http://schemas.microsoft.com/office/drawing/2016/5/10/chartex" xmlns:cx5="http://schemas.microsoft.com/office/drawing/2016/5/11/chartex" xmlns:cx6="http://schemas.microsoft.com/office/drawing/2016/5/12/chartex" xmlns:cx7="http://schemas.microsoft.com/office/drawing/2016/5/13/chartex" xmlns:cx8="http://schemas.microsoft.com/office/drawing/2016/5/14/chartex" xmlns:mc="http://schemas.openxmlformats.org/markup-compatibility/2006" xmlns:aink="http://schemas.microsoft.com/office/drawing/2016/ink" xmlns:am3d="http://schemas.microsoft.com/office/drawing/2017/model3d" xmlns:o="urn:schemas-microsoft-com:office:office" xmlns:r="http://schemas.openxmlformats.org/officeDocument/2006/relationships" xmlns:m="http://schemas.openxmlformats.org/officeDocument/2006/math" xmlns:v="urn:schemas-microsoft-com:vml" xmlns:wp14="http://schemas.microsoft.com/office/word/2010/wordprocessingDrawing" xmlns:wp="http://schemas.openxmlformats.org/drawingml/2006/wordprocessingDrawing" xmlns:w10="urn:schemas-microsoft-com:office:word" xmlns:w="http://schemas.openxmlformats.org/wordprocessingml/2006/main" xmlns:w14="http://schemas.microsoft.com/office/word/2010/wordml" xmlns:w15="http://schemas.microsoft.com/office/word/2012/wordml" xmlns:w16cex="http://schemas.microsoft.com/office/word/2018/wordml/cex" xmlns:w16cid="http://schemas.microsoft.com/office/word/2016/wordml/cid" xmlns:w16="http://schemas.microsoft.com/office/word/2018/wordml" xmlns:w16sdtdh="http://schemas.microsoft.com/office/word/2020/wordml/sdtdatahash" xmlns:w16se="http://schemas.microsoft.com/office/word/2015/wordml/symex" xmlns:wpg="http://schemas.microsoft.com/office/word/2010/wordprocessingGroup" xmlns:wpi="http://schemas.microsoft.com/office/word/2010/wordprocessingInk" xmlns:wne="http://schemas.microsoft.com/office/word/2006/wordml" xmlns:wps="http://schemas.microsoft.com/office/word/2010/wordprocessingShape" mc:Ignorable="w14 w15 w16se w16cid w16 w16cex w16sdtdh wp14">
+<w:footnotes xmlns:wpc="http://schemas.microsoft.com/office/word/2010/wordprocessingCanvas" xmlns:cx="http://schemas.microsoft.com/office/drawing/2014/chartex" xmlns:cx1="http://schemas.microsoft.com/office/drawing/2015/9/8/chartex" xmlns:cx2="http://schemas.microsoft.com/office/drawing/2015/10/21/chartex" xmlns:cx3="http://schemas.microsoft.com/office/drawing/2016/5/9/chartex" xmlns:cx4="http://schemas.microsoft.com/office/drawing/2016/5/10/chartex" xmlns:cx5="http://schemas.microsoft.com/office/drawing/2016/5/11/chartex" xmlns:cx6="http://schemas.microsoft.com/office/drawing/2016/5/12/chartex" xmlns:cx7="http://schemas.microsoft.com/office/drawing/2016/5/13/chartex" xmlns:cx8="http://schemas.microsoft.com/office/drawing/2016/5/14/chartex" xmlns:mc="http://schemas.openxmlformats.org/markup-compatibility/2006" xmlns:aink="http://schemas.microsoft.com/office/drawing/2016/ink" xmlns:am3d="http://schemas.microsoft.com/office/drawing/2017/model3d" xmlns:o="urn:schemas-microsoft-com:office:office" xmlns:oel="http://schemas.microsoft.com/office/2019/extlst" xmlns:r="http://schemas.openxmlformats.org/officeDocument/2006/relationships" xmlns:m="http://schemas.openxmlformats.org/officeDocument/2006/math" xmlns:v="urn:schemas-microsoft-com:vml" xmlns:wp14="http://schemas.microsoft.com/office/word/2010/wordprocessingDrawing" xmlns:wp="http://schemas.openxmlformats.org/drawingml/2006/wordprocessingDrawing" xmlns:w10="urn:schemas-microsoft-com:office:word" xmlns:w="http://schemas.openxmlformats.org/wordprocessingml/2006/main" xmlns:w14="http://schemas.microsoft.com/office/word/2010/wordml" xmlns:w15="http://schemas.microsoft.com/office/word/2012/wordml" xmlns:w16cex="http://schemas.microsoft.com/office/word/2018/wordml/cex" xmlns:w16cid="http://schemas.microsoft.com/office/word/2016/wordml/cid" xmlns:w16="http://schemas.microsoft.com/office/word/2018/wordml" xmlns:w16sdtdh="http://schemas.microsoft.com/office/word/2020/wordml/sdtdatahash" xmlns:w16se="http://schemas.microsoft.com/office/word/2015/wordml/symex" xmlns:wpg="http://schemas.microsoft.com/office/word/2010/wordprocessingGroup" xmlns:wpi="http://schemas.microsoft.com/office/word/2010/wordprocessingInk" xmlns:wne="http://schemas.microsoft.com/office/word/2006/wordml" xmlns:wps="http://schemas.microsoft.com/office/word/2010/wordprocessingShape" mc:Ignorable="w14 w15 w16se w16cid w16 w16cex w16sdtdh wp14">
   <w:footnote w:type="separator" w:id="-1">
     <w:p>
       <w:pPr>
@@ -22200,7 +24545,7 @@
 </file>
 
 <file path=word/header1.xml><?xml version="1.0" encoding="utf-8"?>
-<w:hdr xmlns:wpc="http://schemas.microsoft.com/office/word/2010/wordprocessingCanvas" xmlns:cx="http://schemas.microsoft.com/office/drawing/2014/chartex" xmlns:cx1="http://schemas.microsoft.com/office/drawing/2015/9/8/chartex" xmlns:cx2="http://schemas.microsoft.com/office/drawing/2015/10/21/chartex" xmlns:cx3="http://schemas.microsoft.com/office/drawing/2016/5/9/chartex" xmlns:cx4="http://schemas.microsoft.com/office/drawing/2016/5/10/chartex" xmlns:cx5="http://schemas.microsoft.com/office/drawing/2016/5/11/chartex" xmlns:cx6="http://schemas.microsoft.com/office/drawing/2016/5/12/chartex" xmlns:cx7="http://schemas.microsoft.com/office/drawing/2016/5/13/chartex" xmlns:cx8="http://schemas.microsoft.com/office/drawing/2016/5/14/chartex" xmlns:mc="http://schemas.openxmlformats.org/markup-compatibility/2006" xmlns:aink="http://schemas.microsoft.com/office/drawing/2016/ink" xmlns:am3d="http://schemas.microsoft.com/office/drawing/2017/model3d" xmlns:o="urn:schemas-microsoft-com:office:office" xmlns:r="http://schemas.openxmlformats.org/officeDocument/2006/relationships" xmlns:m="http://schemas.openxmlformats.org/officeDocument/2006/math" xmlns:v="urn:schemas-microsoft-com:vml" xmlns:wp14="http://schemas.microsoft.com/office/word/2010/wordprocessingDrawing" xmlns:wp="http://schemas.openxmlformats.org/drawingml/2006/wordprocessingDrawing" xmlns:w10="urn:schemas-microsoft-com:office:word" xmlns:w="http://schemas.openxmlformats.org/wordprocessingml/2006/main" xmlns:w14="http://schemas.microsoft.com/office/word/2010/wordml" xmlns:w15="http://schemas.microsoft.com/office/word/2012/wordml" xmlns:w16cex="http://schemas.microsoft.com/office/word/2018/wordml/cex" xmlns:w16cid="http://schemas.microsoft.com/office/word/2016/wordml/cid" xmlns:w16="http://schemas.microsoft.com/office/word/2018/wordml" xmlns:w16sdtdh="http://schemas.microsoft.com/office/word/2020/wordml/sdtdatahash" xmlns:w16se="http://schemas.microsoft.com/office/word/2015/wordml/symex" xmlns:wpg="http://schemas.microsoft.com/office/word/2010/wordprocessingGroup" xmlns:wpi="http://schemas.microsoft.com/office/word/2010/wordprocessingInk" xmlns:wne="http://schemas.microsoft.com/office/word/2006/wordml" xmlns:wps="http://schemas.microsoft.com/office/word/2010/wordprocessingShape" mc:Ignorable="w14 w15 w16se w16cid w16 w16cex w16sdtdh wp14">
+<w:hdr xmlns:wpc="http://schemas.microsoft.com/office/word/2010/wordprocessingCanvas" xmlns:cx="http://schemas.microsoft.com/office/drawing/2014/chartex" xmlns:cx1="http://schemas.microsoft.com/office/drawing/2015/9/8/chartex" xmlns:cx2="http://schemas.microsoft.com/office/drawing/2015/10/21/chartex" xmlns:cx3="http://schemas.microsoft.com/office/drawing/2016/5/9/chartex" xmlns:cx4="http://schemas.microsoft.com/office/drawing/2016/5/10/chartex" xmlns:cx5="http://schemas.microsoft.com/office/drawing/2016/5/11/chartex" xmlns:cx6="http://schemas.microsoft.com/office/drawing/2016/5/12/chartex" xmlns:cx7="http://schemas.microsoft.com/office/drawing/2016/5/13/chartex" xmlns:cx8="http://schemas.microsoft.com/office/drawing/2016/5/14/chartex" xmlns:mc="http://schemas.openxmlformats.org/markup-compatibility/2006" xmlns:aink="http://schemas.microsoft.com/office/drawing/2016/ink" xmlns:am3d="http://schemas.microsoft.com/office/drawing/2017/model3d" xmlns:o="urn:schemas-microsoft-com:office:office" xmlns:oel="http://schemas.microsoft.com/office/2019/extlst" xmlns:r="http://schemas.openxmlformats.org/officeDocument/2006/relationships" xmlns:m="http://schemas.openxmlformats.org/officeDocument/2006/math" xmlns:v="urn:schemas-microsoft-com:vml" xmlns:wp14="http://schemas.microsoft.com/office/word/2010/wordprocessingDrawing" xmlns:wp="http://schemas.openxmlformats.org/drawingml/2006/wordprocessingDrawing" xmlns:w10="urn:schemas-microsoft-com:office:word" xmlns:w="http://schemas.openxmlformats.org/wordprocessingml/2006/main" xmlns:w14="http://schemas.microsoft.com/office/word/2010/wordml" xmlns:w15="http://schemas.microsoft.com/office/word/2012/wordml" xmlns:w16cex="http://schemas.microsoft.com/office/word/2018/wordml/cex" xmlns:w16cid="http://schemas.microsoft.com/office/word/2016/wordml/cid" xmlns:w16="http://schemas.microsoft.com/office/word/2018/wordml" xmlns:w16sdtdh="http://schemas.microsoft.com/office/word/2020/wordml/sdtdatahash" xmlns:w16se="http://schemas.microsoft.com/office/word/2015/wordml/symex" xmlns:wpg="http://schemas.microsoft.com/office/word/2010/wordprocessingGroup" xmlns:wpi="http://schemas.microsoft.com/office/word/2010/wordprocessingInk" xmlns:wne="http://schemas.microsoft.com/office/word/2006/wordml" xmlns:wps="http://schemas.microsoft.com/office/word/2010/wordprocessingShape" mc:Ignorable="w14 w15 w16se w16cid w16 w16cex w16sdtdh wp14">
   <w:p>
     <w:pPr>
       <w:pStyle w:val="Header"/>
@@ -22238,7 +24583,7 @@
 </file>
 
 <file path=word/numbering.xml><?xml version="1.0" encoding="utf-8"?>
-<w:numbering xmlns:wpc="http://schemas.microsoft.com/office/word/2010/wordprocessingCanvas" xmlns:cx="http://schemas.microsoft.com/office/drawing/2014/chartex" xmlns:cx1="http://schemas.microsoft.com/office/drawing/2015/9/8/chartex" xmlns:cx2="http://schemas.microsoft.com/office/drawing/2015/10/21/chartex" xmlns:cx3="http://schemas.microsoft.com/office/drawing/2016/5/9/chartex" xmlns:cx4="http://schemas.microsoft.com/office/drawing/2016/5/10/chartex" xmlns:cx5="http://schemas.microsoft.com/office/drawing/2016/5/11/chartex" xmlns:cx6="http://schemas.microsoft.com/office/drawing/2016/5/12/chartex" xmlns:cx7="http://schemas.microsoft.com/office/drawing/2016/5/13/chartex" xmlns:cx8="http://schemas.microsoft.com/office/drawing/2016/5/14/chartex" xmlns:mc="http://schemas.openxmlformats.org/markup-compatibility/2006" xmlns:aink="http://schemas.microsoft.com/office/drawing/2016/ink" xmlns:am3d="http://schemas.microsoft.com/office/drawing/2017/model3d" xmlns:o="urn:schemas-microsoft-com:office:office" xmlns:r="http://schemas.openxmlformats.org/officeDocument/2006/relationships" xmlns:m="http://schemas.openxmlformats.org/officeDocument/2006/math" xmlns:v="urn:schemas-microsoft-com:vml" xmlns:wp14="http://schemas.microsoft.com/office/word/2010/wordprocessingDrawing" xmlns:wp="http://schemas.openxmlformats.org/drawingml/2006/wordprocessingDrawing" xmlns:w10="urn:schemas-microsoft-com:office:word" xmlns:w="http://schemas.openxmlformats.org/wordprocessingml/2006/main" xmlns:w14="http://schemas.microsoft.com/office/word/2010/wordml" xmlns:w15="http://schemas.microsoft.com/office/word/2012/wordml" xmlns:w16cex="http://schemas.microsoft.com/office/word/2018/wordml/cex" xmlns:w16cid="http://schemas.microsoft.com/office/word/2016/wordml/cid" xmlns:w16="http://schemas.microsoft.com/office/word/2018/wordml" xmlns:w16sdtdh="http://schemas.microsoft.com/office/word/2020/wordml/sdtdatahash" xmlns:w16se="http://schemas.microsoft.com/office/word/2015/wordml/symex" xmlns:wpg="http://schemas.microsoft.com/office/word/2010/wordprocessingGroup" xmlns:wpi="http://schemas.microsoft.com/office/word/2010/wordprocessingInk" xmlns:wne="http://schemas.microsoft.com/office/word/2006/wordml" xmlns:wps="http://schemas.microsoft.com/office/word/2010/wordprocessingShape" mc:Ignorable="w14 w15 w16se w16cid w16 w16cex w16sdtdh wp14">
+<w:numbering xmlns:wpc="http://schemas.microsoft.com/office/word/2010/wordprocessingCanvas" xmlns:cx="http://schemas.microsoft.com/office/drawing/2014/chartex" xmlns:cx1="http://schemas.microsoft.com/office/drawing/2015/9/8/chartex" xmlns:cx2="http://schemas.microsoft.com/office/drawing/2015/10/21/chartex" xmlns:cx3="http://schemas.microsoft.com/office/drawing/2016/5/9/chartex" xmlns:cx4="http://schemas.microsoft.com/office/drawing/2016/5/10/chartex" xmlns:cx5="http://schemas.microsoft.com/office/drawing/2016/5/11/chartex" xmlns:cx6="http://schemas.microsoft.com/office/drawing/2016/5/12/chartex" xmlns:cx7="http://schemas.microsoft.com/office/drawing/2016/5/13/chartex" xmlns:cx8="http://schemas.microsoft.com/office/drawing/2016/5/14/chartex" xmlns:mc="http://schemas.openxmlformats.org/markup-compatibility/2006" xmlns:aink="http://schemas.microsoft.com/office/drawing/2016/ink" xmlns:am3d="http://schemas.microsoft.com/office/drawing/2017/model3d" xmlns:o="urn:schemas-microsoft-com:office:office" xmlns:oel="http://schemas.microsoft.com/office/2019/extlst" xmlns:r="http://schemas.openxmlformats.org/officeDocument/2006/relationships" xmlns:m="http://schemas.openxmlformats.org/officeDocument/2006/math" xmlns:v="urn:schemas-microsoft-com:vml" xmlns:wp14="http://schemas.microsoft.com/office/word/2010/wordprocessingDrawing" xmlns:wp="http://schemas.openxmlformats.org/drawingml/2006/wordprocessingDrawing" xmlns:w10="urn:schemas-microsoft-com:office:word" xmlns:w="http://schemas.openxmlformats.org/wordprocessingml/2006/main" xmlns:w14="http://schemas.microsoft.com/office/word/2010/wordml" xmlns:w15="http://schemas.microsoft.com/office/word/2012/wordml" xmlns:w16cex="http://schemas.microsoft.com/office/word/2018/wordml/cex" xmlns:w16cid="http://schemas.microsoft.com/office/word/2016/wordml/cid" xmlns:w16="http://schemas.microsoft.com/office/word/2018/wordml" xmlns:w16sdtdh="http://schemas.microsoft.com/office/word/2020/wordml/sdtdatahash" xmlns:w16se="http://schemas.microsoft.com/office/word/2015/wordml/symex" xmlns:wpg="http://schemas.microsoft.com/office/word/2010/wordprocessingGroup" xmlns:wpi="http://schemas.microsoft.com/office/word/2010/wordprocessingInk" xmlns:wne="http://schemas.microsoft.com/office/word/2006/wordml" xmlns:wps="http://schemas.microsoft.com/office/word/2010/wordprocessingShape" mc:Ignorable="w14 w15 w16se w16cid w16 w16cex w16sdtdh wp14">
   <w:abstractNum w:abstractNumId="0" w15:restartNumberingAfterBreak="0">
     <w:nsid w:val="00876C21"/>
     <w:multiLevelType w:val="hybridMultilevel"/>
@@ -23127,34 +25472,34 @@
       </w:pPr>
     </w:lvl>
   </w:abstractNum>
-  <w:num w:numId="1">
+  <w:num w:numId="1" w16cid:durableId="1578201274">
     <w:abstractNumId w:val="7"/>
   </w:num>
-  <w:num w:numId="2">
+  <w:num w:numId="2" w16cid:durableId="304773102">
     <w:abstractNumId w:val="5"/>
   </w:num>
-  <w:num w:numId="3">
+  <w:num w:numId="3" w16cid:durableId="952327755">
     <w:abstractNumId w:val="3"/>
   </w:num>
-  <w:num w:numId="4">
+  <w:num w:numId="4" w16cid:durableId="178860746">
     <w:abstractNumId w:val="6"/>
   </w:num>
-  <w:num w:numId="5">
+  <w:num w:numId="5" w16cid:durableId="1080907591">
     <w:abstractNumId w:val="0"/>
   </w:num>
-  <w:num w:numId="6">
+  <w:num w:numId="6" w16cid:durableId="506210098">
     <w:abstractNumId w:val="8"/>
   </w:num>
-  <w:num w:numId="7">
+  <w:num w:numId="7" w16cid:durableId="559947262">
     <w:abstractNumId w:val="9"/>
   </w:num>
-  <w:num w:numId="8">
+  <w:num w:numId="8" w16cid:durableId="1763642303">
     <w:abstractNumId w:val="2"/>
   </w:num>
-  <w:num w:numId="9">
+  <w:num w:numId="9" w16cid:durableId="1538469826">
     <w:abstractNumId w:val="4"/>
   </w:num>
-  <w:num w:numId="10">
+  <w:num w:numId="10" w16cid:durableId="882332797">
     <w:abstractNumId w:val="1"/>
     <w:lvlOverride w:ilvl="0">
       <w:startOverride w:val="1"/>

</xml_diff>